<commit_message>
Latest Document with Screen Shots
</commit_message>
<xml_diff>
--- a/documentation/PDSA Course Work.docx
+++ b/documentation/PDSA Course Work.docx
@@ -12,8 +12,6 @@
           <w:sz w:val="20"/>
         </w:rPr>
       </w:pPr>
-      <w:bookmarkStart w:id="0" w:name="_GoBack"/>
-      <w:bookmarkEnd w:id="0"/>
       <w:r>
         <w:rPr>
           <w:noProof/>
@@ -565,9 +563,15 @@
         <w:rPr>
           <w:sz w:val="24"/>
           <w:szCs w:val="24"/>
-          <w:highlight w:val="yellow"/>
-        </w:rPr>
-        <w:t>NIB209CR</w:t>
+        </w:rPr>
+        <w:t>NIB2</w:t>
+      </w:r>
+      <w:r>
+        <w:rPr>
+          <w:sz w:val="24"/>
+          <w:szCs w:val="24"/>
+        </w:rPr>
+        <w:t>30CT</w:t>
       </w:r>
     </w:p>
     <w:p>
@@ -680,13 +684,31 @@
         </w:rPr>
         <w:t xml:space="preserve"> </w:t>
       </w:r>
+      <w:proofErr w:type="spellStart"/>
       <w:r>
         <w:rPr>
           <w:sz w:val="24"/>
           <w:szCs w:val="24"/>
         </w:rPr>
-        <w:t>Sameera Jayasekara</w:t>
-      </w:r>
+        <w:t>Sameera</w:t>
+      </w:r>
+      <w:proofErr w:type="spellEnd"/>
+      <w:r>
+        <w:rPr>
+          <w:sz w:val="24"/>
+          <w:szCs w:val="24"/>
+        </w:rPr>
+        <w:t xml:space="preserve"> </w:t>
+      </w:r>
+      <w:proofErr w:type="spellStart"/>
+      <w:r>
+        <w:rPr>
+          <w:sz w:val="24"/>
+          <w:szCs w:val="24"/>
+        </w:rPr>
+        <w:t>Jayasekara</w:t>
+      </w:r>
+      <w:proofErr w:type="spellEnd"/>
     </w:p>
     <w:p>
       <w:pPr>
@@ -763,6 +785,14 @@
           <w:szCs w:val="24"/>
         </w:rPr>
       </w:pPr>
+    </w:p>
+    <w:p>
+      <w:pPr>
+        <w:rPr>
+          <w:sz w:val="24"/>
+          <w:szCs w:val="24"/>
+        </w:rPr>
+      </w:pPr>
       <w:r>
         <w:rPr>
           <w:b/>
@@ -873,8 +903,17 @@
           <w:sz w:val="24"/>
           <w:szCs w:val="24"/>
         </w:rPr>
-        <w:t>M.A.U Piyasena</w:t>
-      </w:r>
+        <w:t xml:space="preserve">M.A.U </w:t>
+      </w:r>
+      <w:proofErr w:type="spellStart"/>
+      <w:r>
+        <w:rPr>
+          <w:sz w:val="24"/>
+          <w:szCs w:val="24"/>
+        </w:rPr>
+        <w:t>Piyasena</w:t>
+      </w:r>
+      <w:proofErr w:type="spellEnd"/>
     </w:p>
     <w:p>
       <w:pPr>
@@ -1006,7 +1045,7 @@
           <w:r>
             <w:fldChar w:fldCharType="separate"/>
           </w:r>
-          <w:hyperlink w:anchor="_Toc136288161" w:history="1">
+          <w:hyperlink w:anchor="_Toc136291863" w:history="1">
             <w:r>
               <w:rPr>
                 <w:rStyle w:val="Hyperlink"/>
@@ -1050,7 +1089,7 @@
                 <w:noProof/>
                 <w:webHidden/>
               </w:rPr>
-              <w:instrText xml:space="preserve"> PAGEREF _Toc136288161 \h </w:instrText>
+              <w:instrText xml:space="preserve"> PAGEREF _Toc136291863 \h </w:instrText>
             </w:r>
             <w:r>
               <w:rPr>
@@ -1096,7 +1135,7 @@
               <w:lang w:val="en-GB" w:eastAsia="en-GB"/>
             </w:rPr>
           </w:pPr>
-          <w:hyperlink w:anchor="_Toc136288162" w:history="1">
+          <w:hyperlink w:anchor="_Toc136291864" w:history="1">
             <w:r>
               <w:rPr>
                 <w:rStyle w:val="Hyperlink"/>
@@ -1140,7 +1179,7 @@
                 <w:noProof/>
                 <w:webHidden/>
               </w:rPr>
-              <w:instrText xml:space="preserve"> PAGEREF _Toc136288162 \h </w:instrText>
+              <w:instrText xml:space="preserve"> PAGEREF _Toc136291864 \h </w:instrText>
             </w:r>
             <w:r>
               <w:rPr>
@@ -1186,7 +1225,7 @@
               <w:lang w:val="en-GB" w:eastAsia="en-GB"/>
             </w:rPr>
           </w:pPr>
-          <w:hyperlink w:anchor="_Toc136288163" w:history="1">
+          <w:hyperlink w:anchor="_Toc136291865" w:history="1">
             <w:r>
               <w:rPr>
                 <w:rStyle w:val="Hyperlink"/>
@@ -1230,7 +1269,7 @@
                 <w:noProof/>
                 <w:webHidden/>
               </w:rPr>
-              <w:instrText xml:space="preserve"> PAGEREF _Toc136288163 \h </w:instrText>
+              <w:instrText xml:space="preserve"> PAGEREF _Toc136291865 \h </w:instrText>
             </w:r>
             <w:r>
               <w:rPr>
@@ -1276,7 +1315,7 @@
               <w:lang w:val="en-GB" w:eastAsia="en-GB"/>
             </w:rPr>
           </w:pPr>
-          <w:hyperlink w:anchor="_Toc136288164" w:history="1">
+          <w:hyperlink w:anchor="_Toc136291866" w:history="1">
             <w:r>
               <w:rPr>
                 <w:rStyle w:val="Hyperlink"/>
@@ -1321,7 +1360,7 @@
                 <w:noProof/>
                 <w:webHidden/>
               </w:rPr>
-              <w:instrText xml:space="preserve"> PAGEREF _Toc136288164 \h </w:instrText>
+              <w:instrText xml:space="preserve"> PAGEREF _Toc136291866 \h </w:instrText>
             </w:r>
             <w:r>
               <w:rPr>
@@ -1367,7 +1406,7 @@
               <w:lang w:val="en-GB" w:eastAsia="en-GB"/>
             </w:rPr>
           </w:pPr>
-          <w:hyperlink w:anchor="_Toc136288165" w:history="1">
+          <w:hyperlink w:anchor="_Toc136291867" w:history="1">
             <w:r>
               <w:rPr>
                 <w:rStyle w:val="Hyperlink"/>
@@ -1411,7 +1450,7 @@
                 <w:noProof/>
                 <w:webHidden/>
               </w:rPr>
-              <w:instrText xml:space="preserve"> PAGEREF _Toc136288165 \h </w:instrText>
+              <w:instrText xml:space="preserve"> PAGEREF _Toc136291867 \h </w:instrText>
             </w:r>
             <w:r>
               <w:rPr>
@@ -1457,7 +1496,7 @@
               <w:lang w:val="en-GB" w:eastAsia="en-GB"/>
             </w:rPr>
           </w:pPr>
-          <w:hyperlink w:anchor="_Toc136288166" w:history="1">
+          <w:hyperlink w:anchor="_Toc136291868" w:history="1">
             <w:r>
               <w:rPr>
                 <w:rStyle w:val="Hyperlink"/>
@@ -1501,7 +1540,7 @@
                 <w:noProof/>
                 <w:webHidden/>
               </w:rPr>
-              <w:instrText xml:space="preserve"> PAGEREF _Toc136288166 \h </w:instrText>
+              <w:instrText xml:space="preserve"> PAGEREF _Toc136291868 \h </w:instrText>
             </w:r>
             <w:r>
               <w:rPr>
@@ -1547,7 +1586,7 @@
               <w:lang w:val="en-GB" w:eastAsia="en-GB"/>
             </w:rPr>
           </w:pPr>
-          <w:hyperlink w:anchor="_Toc136288167" w:history="1">
+          <w:hyperlink w:anchor="_Toc136291869" w:history="1">
             <w:r>
               <w:rPr>
                 <w:rStyle w:val="Hyperlink"/>
@@ -1592,7 +1631,7 @@
                 <w:noProof/>
                 <w:webHidden/>
               </w:rPr>
-              <w:instrText xml:space="preserve"> PAGEREF _Toc136288167 \h </w:instrText>
+              <w:instrText xml:space="preserve"> PAGEREF _Toc136291869 \h </w:instrText>
             </w:r>
             <w:r>
               <w:rPr>
@@ -1637,13 +1676,26 @@
               <w:lang w:val="en-GB" w:eastAsia="en-GB"/>
             </w:rPr>
           </w:pPr>
-          <w:hyperlink w:anchor="_Toc136288168" w:history="1">
+          <w:hyperlink w:anchor="_Toc136291870" w:history="1">
             <w:r>
               <w:rPr>
                 <w:rStyle w:val="Hyperlink"/>
                 <w:noProof/>
-              </w:rPr>
-              <w:t>3.1.1 Program Logic used to Identify maximum number of solutions for Eight queen puzzle</w:t>
+                <w14:scene3d>
+                  <w14:camera w14:prst="orthographicFront"/>
+                  <w14:lightRig w14:rig="threePt" w14:dir="t">
+                    <w14:rot w14:lat="0" w14:lon="0" w14:rev="0"/>
+                  </w14:lightRig>
+                </w14:scene3d>
+              </w:rPr>
+              <w:t>3.1.1</w:t>
+            </w:r>
+            <w:r>
+              <w:rPr>
+                <w:rStyle w:val="Hyperlink"/>
+                <w:noProof/>
+              </w:rPr>
+              <w:t xml:space="preserve"> Program Logic used to Identify maximum number of solutions for Eight queen puzzle</w:t>
             </w:r>
             <w:r>
               <w:rPr>
@@ -1664,7 +1716,7 @@
                 <w:noProof/>
                 <w:webHidden/>
               </w:rPr>
-              <w:instrText xml:space="preserve"> PAGEREF _Toc136288168 \h </w:instrText>
+              <w:instrText xml:space="preserve"> PAGEREF _Toc136291870 \h </w:instrText>
             </w:r>
             <w:r>
               <w:rPr>
@@ -1709,13 +1761,26 @@
               <w:lang w:val="en-GB" w:eastAsia="en-GB"/>
             </w:rPr>
           </w:pPr>
-          <w:hyperlink w:anchor="_Toc136288169" w:history="1">
+          <w:hyperlink w:anchor="_Toc136291871" w:history="1">
             <w:r>
               <w:rPr>
                 <w:rStyle w:val="Hyperlink"/>
                 <w:noProof/>
-              </w:rPr>
-              <w:t>3.1.2 UI screenshot allowing game players to provide answers</w:t>
+                <w14:scene3d>
+                  <w14:camera w14:prst="orthographicFront"/>
+                  <w14:lightRig w14:rig="threePt" w14:dir="t">
+                    <w14:rot w14:lat="0" w14:lon="0" w14:rev="0"/>
+                  </w14:lightRig>
+                </w14:scene3d>
+              </w:rPr>
+              <w:t>3.1.2</w:t>
+            </w:r>
+            <w:r>
+              <w:rPr>
+                <w:rStyle w:val="Hyperlink"/>
+                <w:noProof/>
+              </w:rPr>
+              <w:t xml:space="preserve"> UI screenshot allowing game players to provide answers</w:t>
             </w:r>
             <w:r>
               <w:rPr>
@@ -1736,7 +1801,7 @@
                 <w:noProof/>
                 <w:webHidden/>
               </w:rPr>
-              <w:instrText xml:space="preserve"> PAGEREF _Toc136288169 \h </w:instrText>
+              <w:instrText xml:space="preserve"> PAGEREF _Toc136291871 \h </w:instrText>
             </w:r>
             <w:r>
               <w:rPr>
@@ -1781,13 +1846,26 @@
               <w:lang w:val="en-GB" w:eastAsia="en-GB"/>
             </w:rPr>
           </w:pPr>
-          <w:hyperlink w:anchor="_Toc136288170" w:history="1">
+          <w:hyperlink w:anchor="_Toc136291872" w:history="1">
             <w:r>
               <w:rPr>
                 <w:rStyle w:val="Hyperlink"/>
                 <w:noProof/>
-              </w:rPr>
-              <w:t>3.1.3 UI screenshots when game players to provide correct answer &amp; incorrect answers</w:t>
+                <w14:scene3d>
+                  <w14:camera w14:prst="orthographicFront"/>
+                  <w14:lightRig w14:rig="threePt" w14:dir="t">
+                    <w14:rot w14:lat="0" w14:lon="0" w14:rev="0"/>
+                  </w14:lightRig>
+                </w14:scene3d>
+              </w:rPr>
+              <w:t>3.1.3</w:t>
+            </w:r>
+            <w:r>
+              <w:rPr>
+                <w:rStyle w:val="Hyperlink"/>
+                <w:noProof/>
+              </w:rPr>
+              <w:t xml:space="preserve"> UI screenshots when game players to provide correct answer &amp; incorrect answers</w:t>
             </w:r>
             <w:r>
               <w:rPr>
@@ -1808,7 +1886,7 @@
                 <w:noProof/>
                 <w:webHidden/>
               </w:rPr>
-              <w:instrText xml:space="preserve"> PAGEREF _Toc136288170 \h </w:instrText>
+              <w:instrText xml:space="preserve"> PAGEREF _Toc136291872 \h </w:instrText>
             </w:r>
             <w:r>
               <w:rPr>
@@ -1853,13 +1931,26 @@
               <w:lang w:val="en-GB" w:eastAsia="en-GB"/>
             </w:rPr>
           </w:pPr>
-          <w:hyperlink w:anchor="_Toc136288171" w:history="1">
+          <w:hyperlink w:anchor="_Toc136291873" w:history="1">
             <w:r>
               <w:rPr>
                 <w:rStyle w:val="Hyperlink"/>
                 <w:noProof/>
-              </w:rPr>
-              <w:t>3.1.4 Code Segment: When a game player correctly identifies an answer, save that person's name along with the correct response in the database</w:t>
+                <w14:scene3d>
+                  <w14:camera w14:prst="orthographicFront"/>
+                  <w14:lightRig w14:rig="threePt" w14:dir="t">
+                    <w14:rot w14:lat="0" w14:lon="0" w14:rev="0"/>
+                  </w14:lightRig>
+                </w14:scene3d>
+              </w:rPr>
+              <w:t>3.1.4</w:t>
+            </w:r>
+            <w:r>
+              <w:rPr>
+                <w:rStyle w:val="Hyperlink"/>
+                <w:noProof/>
+              </w:rPr>
+              <w:t xml:space="preserve"> Code Segment: When a game player correctly identifies an answer, save that person's name along with the correct response in the database</w:t>
             </w:r>
             <w:r>
               <w:rPr>
@@ -1880,7 +1971,7 @@
                 <w:noProof/>
                 <w:webHidden/>
               </w:rPr>
-              <w:instrText xml:space="preserve"> PAGEREF _Toc136288171 \h </w:instrText>
+              <w:instrText xml:space="preserve"> PAGEREF _Toc136291873 \h </w:instrText>
             </w:r>
             <w:r>
               <w:rPr>
@@ -1900,7 +1991,7 @@
                 <w:noProof/>
                 <w:webHidden/>
               </w:rPr>
-              <w:t>3</w:t>
+              <w:t>4</w:t>
             </w:r>
             <w:r>
               <w:rPr>
@@ -1925,13 +2016,26 @@
               <w:lang w:val="en-GB" w:eastAsia="en-GB"/>
             </w:rPr>
           </w:pPr>
-          <w:hyperlink w:anchor="_Toc136288172" w:history="1">
+          <w:hyperlink w:anchor="_Toc136291874" w:history="1">
             <w:r>
               <w:rPr>
                 <w:rStyle w:val="Hyperlink"/>
                 <w:noProof/>
-              </w:rPr>
-              <w:t>3.1.5 Code Segment: If another game player provides the same right response, indicate that the solution has already been recognized</w:t>
+                <w14:scene3d>
+                  <w14:camera w14:prst="orthographicFront"/>
+                  <w14:lightRig w14:rig="threePt" w14:dir="t">
+                    <w14:rot w14:lat="0" w14:lon="0" w14:rev="0"/>
+                  </w14:lightRig>
+                </w14:scene3d>
+              </w:rPr>
+              <w:t>3.1.5</w:t>
+            </w:r>
+            <w:r>
+              <w:rPr>
+                <w:rStyle w:val="Hyperlink"/>
+                <w:noProof/>
+              </w:rPr>
+              <w:t xml:space="preserve"> Code Segment: If another game player provides the same right response, indicate that the solution has already been recognized</w:t>
             </w:r>
             <w:r>
               <w:rPr>
@@ -1952,7 +2056,7 @@
                 <w:noProof/>
                 <w:webHidden/>
               </w:rPr>
-              <w:instrText xml:space="preserve"> PAGEREF _Toc136288172 \h </w:instrText>
+              <w:instrText xml:space="preserve"> PAGEREF _Toc136291874 \h </w:instrText>
             </w:r>
             <w:r>
               <w:rPr>
@@ -1972,7 +2076,7 @@
                 <w:noProof/>
                 <w:webHidden/>
               </w:rPr>
-              <w:t>3</w:t>
+              <w:t>4</w:t>
             </w:r>
             <w:r>
               <w:rPr>
@@ -1997,13 +2101,26 @@
               <w:lang w:val="en-GB" w:eastAsia="en-GB"/>
             </w:rPr>
           </w:pPr>
-          <w:hyperlink w:anchor="_Toc136288173" w:history="1">
+          <w:hyperlink w:anchor="_Toc136291875" w:history="1">
             <w:r>
               <w:rPr>
                 <w:rStyle w:val="Hyperlink"/>
                 <w:noProof/>
-              </w:rPr>
-              <w:t>3.1.6 Code Segment: When all the solutions have been identified by game players, the system should clear the flag that indicate solution has already been recognized</w:t>
+                <w14:scene3d>
+                  <w14:camera w14:prst="orthographicFront"/>
+                  <w14:lightRig w14:rig="threePt" w14:dir="t">
+                    <w14:rot w14:lat="0" w14:lon="0" w14:rev="0"/>
+                  </w14:lightRig>
+                </w14:scene3d>
+              </w:rPr>
+              <w:t>3.1.6</w:t>
+            </w:r>
+            <w:r>
+              <w:rPr>
+                <w:rStyle w:val="Hyperlink"/>
+                <w:noProof/>
+              </w:rPr>
+              <w:t xml:space="preserve"> Code Segment: When all the solutions have been identified by game players, the system should clear the flag that indicate solution has already been recognized</w:t>
             </w:r>
             <w:r>
               <w:rPr>
@@ -2024,7 +2141,7 @@
                 <w:noProof/>
                 <w:webHidden/>
               </w:rPr>
-              <w:instrText xml:space="preserve"> PAGEREF _Toc136288173 \h </w:instrText>
+              <w:instrText xml:space="preserve"> PAGEREF _Toc136291875 \h </w:instrText>
             </w:r>
             <w:r>
               <w:rPr>
@@ -2044,7 +2161,7 @@
                 <w:noProof/>
                 <w:webHidden/>
               </w:rPr>
-              <w:t>3</w:t>
+              <w:t>4</w:t>
             </w:r>
             <w:r>
               <w:rPr>
@@ -2069,13 +2186,26 @@
               <w:lang w:val="en-GB" w:eastAsia="en-GB"/>
             </w:rPr>
           </w:pPr>
-          <w:hyperlink w:anchor="_Toc136288174" w:history="1">
+          <w:hyperlink w:anchor="_Toc136291876" w:history="1">
             <w:r>
               <w:rPr>
                 <w:rStyle w:val="Hyperlink"/>
                 <w:noProof/>
-              </w:rPr>
-              <w:t>3.1.7 UI screenshots when game players to provide correct answer &amp; incorrect answers</w:t>
+                <w14:scene3d>
+                  <w14:camera w14:prst="orthographicFront"/>
+                  <w14:lightRig w14:rig="threePt" w14:dir="t">
+                    <w14:rot w14:lat="0" w14:lon="0" w14:rev="0"/>
+                  </w14:lightRig>
+                </w14:scene3d>
+              </w:rPr>
+              <w:t>3.1.7</w:t>
+            </w:r>
+            <w:r>
+              <w:rPr>
+                <w:rStyle w:val="Hyperlink"/>
+                <w:noProof/>
+              </w:rPr>
+              <w:t xml:space="preserve"> UI screenshots when game players to provide correct answer &amp; incorrect answers</w:t>
             </w:r>
             <w:r>
               <w:rPr>
@@ -2096,7 +2226,7 @@
                 <w:noProof/>
                 <w:webHidden/>
               </w:rPr>
-              <w:instrText xml:space="preserve"> PAGEREF _Toc136288174 \h </w:instrText>
+              <w:instrText xml:space="preserve"> PAGEREF _Toc136291876 \h </w:instrText>
             </w:r>
             <w:r>
               <w:rPr>
@@ -2116,7 +2246,7 @@
                 <w:noProof/>
                 <w:webHidden/>
               </w:rPr>
-              <w:t>3</w:t>
+              <w:t>4</w:t>
             </w:r>
             <w:r>
               <w:rPr>
@@ -2141,13 +2271,26 @@
               <w:lang w:val="en-GB" w:eastAsia="en-GB"/>
             </w:rPr>
           </w:pPr>
-          <w:hyperlink w:anchor="_Toc136288175" w:history="1">
+          <w:hyperlink w:anchor="_Toc136291877" w:history="1">
             <w:r>
               <w:rPr>
                 <w:rStyle w:val="Hyperlink"/>
                 <w:noProof/>
-              </w:rPr>
-              <w:t>3.1.8 Indicate the Data Structures used with its purpose</w:t>
+                <w14:scene3d>
+                  <w14:camera w14:prst="orthographicFront"/>
+                  <w14:lightRig w14:rig="threePt" w14:dir="t">
+                    <w14:rot w14:lat="0" w14:lon="0" w14:rev="0"/>
+                  </w14:lightRig>
+                </w14:scene3d>
+              </w:rPr>
+              <w:t>3.1.8</w:t>
+            </w:r>
+            <w:r>
+              <w:rPr>
+                <w:rStyle w:val="Hyperlink"/>
+                <w:noProof/>
+              </w:rPr>
+              <w:t xml:space="preserve"> Indicate the Data Structures used with its purpose</w:t>
             </w:r>
             <w:r>
               <w:rPr>
@@ -2168,7 +2311,7 @@
                 <w:noProof/>
                 <w:webHidden/>
               </w:rPr>
-              <w:instrText xml:space="preserve"> PAGEREF _Toc136288175 \h </w:instrText>
+              <w:instrText xml:space="preserve"> PAGEREF _Toc136291877 \h </w:instrText>
             </w:r>
             <w:r>
               <w:rPr>
@@ -2188,7 +2331,7 @@
                 <w:noProof/>
                 <w:webHidden/>
               </w:rPr>
-              <w:t>3</w:t>
+              <w:t>5</w:t>
             </w:r>
             <w:r>
               <w:rPr>
@@ -2213,13 +2356,26 @@
               <w:lang w:val="en-GB" w:eastAsia="en-GB"/>
             </w:rPr>
           </w:pPr>
-          <w:hyperlink w:anchor="_Toc136288176" w:history="1">
+          <w:hyperlink w:anchor="_Toc136291878" w:history="1">
             <w:r>
               <w:rPr>
                 <w:rStyle w:val="Hyperlink"/>
                 <w:noProof/>
-              </w:rPr>
-              <w:t>3.1.9 Specify using Code Segments or Screenshots the Validations and Exception Handling in this application</w:t>
+                <w14:scene3d>
+                  <w14:camera w14:prst="orthographicFront"/>
+                  <w14:lightRig w14:rig="threePt" w14:dir="t">
+                    <w14:rot w14:lat="0" w14:lon="0" w14:rev="0"/>
+                  </w14:lightRig>
+                </w14:scene3d>
+              </w:rPr>
+              <w:t>3.1.9</w:t>
+            </w:r>
+            <w:r>
+              <w:rPr>
+                <w:rStyle w:val="Hyperlink"/>
+                <w:noProof/>
+              </w:rPr>
+              <w:t xml:space="preserve"> Specify using Code Segments or Screenshots the Validations and Exception Handling in this application</w:t>
             </w:r>
             <w:r>
               <w:rPr>
@@ -2240,7 +2396,7 @@
                 <w:noProof/>
                 <w:webHidden/>
               </w:rPr>
-              <w:instrText xml:space="preserve"> PAGEREF _Toc136288176 \h </w:instrText>
+              <w:instrText xml:space="preserve"> PAGEREF _Toc136291878 \h </w:instrText>
             </w:r>
             <w:r>
               <w:rPr>
@@ -2260,7 +2416,7 @@
                 <w:noProof/>
                 <w:webHidden/>
               </w:rPr>
-              <w:t>4</w:t>
+              <w:t>5</w:t>
             </w:r>
             <w:r>
               <w:rPr>
@@ -2285,13 +2441,26 @@
               <w:lang w:val="en-GB" w:eastAsia="en-GB"/>
             </w:rPr>
           </w:pPr>
-          <w:hyperlink w:anchor="_Toc136288177" w:history="1">
+          <w:hyperlink w:anchor="_Toc136291879" w:history="1">
             <w:r>
               <w:rPr>
                 <w:rStyle w:val="Hyperlink"/>
                 <w:noProof/>
-              </w:rPr>
-              <w:t>3.1.10 Screenshot of the Normalized DB Table Structure used for this Game Option</w:t>
+                <w14:scene3d>
+                  <w14:camera w14:prst="orthographicFront"/>
+                  <w14:lightRig w14:rig="threePt" w14:dir="t">
+                    <w14:rot w14:lat="0" w14:lon="0" w14:rev="0"/>
+                  </w14:lightRig>
+                </w14:scene3d>
+              </w:rPr>
+              <w:t>3.1.10</w:t>
+            </w:r>
+            <w:r>
+              <w:rPr>
+                <w:rStyle w:val="Hyperlink"/>
+                <w:noProof/>
+              </w:rPr>
+              <w:t xml:space="preserve"> Screenshot of the Normalized DB Table Structure used for this Game Option</w:t>
             </w:r>
             <w:r>
               <w:rPr>
@@ -2312,7 +2481,7 @@
                 <w:noProof/>
                 <w:webHidden/>
               </w:rPr>
-              <w:instrText xml:space="preserve"> PAGEREF _Toc136288177 \h </w:instrText>
+              <w:instrText xml:space="preserve"> PAGEREF _Toc136291879 \h </w:instrText>
             </w:r>
             <w:r>
               <w:rPr>
@@ -2332,7 +2501,7 @@
                 <w:noProof/>
                 <w:webHidden/>
               </w:rPr>
-              <w:t>4</w:t>
+              <w:t>5</w:t>
             </w:r>
             <w:r>
               <w:rPr>
@@ -2357,13 +2526,26 @@
               <w:lang w:val="en-GB" w:eastAsia="en-GB"/>
             </w:rPr>
           </w:pPr>
-          <w:hyperlink w:anchor="_Toc136288178" w:history="1">
+          <w:hyperlink w:anchor="_Toc136291880" w:history="1">
             <w:r>
               <w:rPr>
                 <w:rStyle w:val="Hyperlink"/>
                 <w:noProof/>
-              </w:rPr>
-              <w:t>3.1.11 Code Segment: unit Testing</w:t>
+                <w14:scene3d>
+                  <w14:camera w14:prst="orthographicFront"/>
+                  <w14:lightRig w14:rig="threePt" w14:dir="t">
+                    <w14:rot w14:lat="0" w14:lon="0" w14:rev="0"/>
+                  </w14:lightRig>
+                </w14:scene3d>
+              </w:rPr>
+              <w:t>3.1.11</w:t>
+            </w:r>
+            <w:r>
+              <w:rPr>
+                <w:rStyle w:val="Hyperlink"/>
+                <w:noProof/>
+              </w:rPr>
+              <w:t xml:space="preserve"> Code Segment: unit Testing</w:t>
             </w:r>
             <w:r>
               <w:rPr>
@@ -2384,7 +2566,7 @@
                 <w:noProof/>
                 <w:webHidden/>
               </w:rPr>
-              <w:instrText xml:space="preserve"> PAGEREF _Toc136288178 \h </w:instrText>
+              <w:instrText xml:space="preserve"> PAGEREF _Toc136291880 \h </w:instrText>
             </w:r>
             <w:r>
               <w:rPr>
@@ -2404,7 +2586,7 @@
                 <w:noProof/>
                 <w:webHidden/>
               </w:rPr>
-              <w:t>4</w:t>
+              <w:t>5</w:t>
             </w:r>
             <w:r>
               <w:rPr>
@@ -2430,7 +2612,7 @@
               <w:lang w:val="en-GB" w:eastAsia="en-GB"/>
             </w:rPr>
           </w:pPr>
-          <w:hyperlink w:anchor="_Toc136288179" w:history="1">
+          <w:hyperlink w:anchor="_Toc136291881" w:history="1">
             <w:r>
               <w:rPr>
                 <w:rStyle w:val="Hyperlink"/>
@@ -2475,7 +2657,7 @@
                 <w:noProof/>
                 <w:webHidden/>
               </w:rPr>
-              <w:instrText xml:space="preserve"> PAGEREF _Toc136288179 \h </w:instrText>
+              <w:instrText xml:space="preserve"> PAGEREF _Toc136291881 \h </w:instrText>
             </w:r>
             <w:r>
               <w:rPr>
@@ -2495,7 +2677,7 @@
                 <w:noProof/>
                 <w:webHidden/>
               </w:rPr>
-              <w:t>5</w:t>
+              <w:t>6</w:t>
             </w:r>
             <w:r>
               <w:rPr>
@@ -2520,7 +2702,7 @@
               <w:lang w:val="en-GB" w:eastAsia="en-GB"/>
             </w:rPr>
           </w:pPr>
-          <w:hyperlink w:anchor="_Toc136288180" w:history="1">
+          <w:hyperlink w:anchor="_Toc136291882" w:history="1">
             <w:r>
               <w:rPr>
                 <w:rStyle w:val="Hyperlink"/>
@@ -2547,7 +2729,7 @@
                 <w:noProof/>
                 <w:webHidden/>
               </w:rPr>
-              <w:instrText xml:space="preserve"> PAGEREF _Toc136288180 \h </w:instrText>
+              <w:instrText xml:space="preserve"> PAGEREF _Toc136291882 \h </w:instrText>
             </w:r>
             <w:r>
               <w:rPr>
@@ -2567,7 +2749,7 @@
                 <w:noProof/>
                 <w:webHidden/>
               </w:rPr>
-              <w:t>5</w:t>
+              <w:t>6</w:t>
             </w:r>
             <w:r>
               <w:rPr>
@@ -2592,7 +2774,7 @@
               <w:lang w:val="en-GB" w:eastAsia="en-GB"/>
             </w:rPr>
           </w:pPr>
-          <w:hyperlink w:anchor="_Toc136288181" w:history="1">
+          <w:hyperlink w:anchor="_Toc136291883" w:history="1">
             <w:r>
               <w:rPr>
                 <w:rStyle w:val="Hyperlink"/>
@@ -2619,7 +2801,7 @@
                 <w:noProof/>
                 <w:webHidden/>
               </w:rPr>
-              <w:instrText xml:space="preserve"> PAGEREF _Toc136288181 \h </w:instrText>
+              <w:instrText xml:space="preserve"> PAGEREF _Toc136291883 \h </w:instrText>
             </w:r>
             <w:r>
               <w:rPr>
@@ -2639,7 +2821,7 @@
                 <w:noProof/>
                 <w:webHidden/>
               </w:rPr>
-              <w:t>5</w:t>
+              <w:t>6</w:t>
             </w:r>
             <w:r>
               <w:rPr>
@@ -2664,7 +2846,7 @@
               <w:lang w:val="en-GB" w:eastAsia="en-GB"/>
             </w:rPr>
           </w:pPr>
-          <w:hyperlink w:anchor="_Toc136288182" w:history="1">
+          <w:hyperlink w:anchor="_Toc136291884" w:history="1">
             <w:r>
               <w:rPr>
                 <w:rStyle w:val="Hyperlink"/>
@@ -2691,7 +2873,7 @@
                 <w:noProof/>
                 <w:webHidden/>
               </w:rPr>
-              <w:instrText xml:space="preserve"> PAGEREF _Toc136288182 \h </w:instrText>
+              <w:instrText xml:space="preserve"> PAGEREF _Toc136291884 \h </w:instrText>
             </w:r>
             <w:r>
               <w:rPr>
@@ -2711,7 +2893,7 @@
                 <w:noProof/>
                 <w:webHidden/>
               </w:rPr>
-              <w:t>5</w:t>
+              <w:t>6</w:t>
             </w:r>
             <w:r>
               <w:rPr>
@@ -2736,7 +2918,7 @@
               <w:lang w:val="en-GB" w:eastAsia="en-GB"/>
             </w:rPr>
           </w:pPr>
-          <w:hyperlink w:anchor="_Toc136288183" w:history="1">
+          <w:hyperlink w:anchor="_Toc136291885" w:history="1">
             <w:r>
               <w:rPr>
                 <w:rStyle w:val="Hyperlink"/>
@@ -2763,7 +2945,7 @@
                 <w:noProof/>
                 <w:webHidden/>
               </w:rPr>
-              <w:instrText xml:space="preserve"> PAGEREF _Toc136288183 \h </w:instrText>
+              <w:instrText xml:space="preserve"> PAGEREF _Toc136291885 \h </w:instrText>
             </w:r>
             <w:r>
               <w:rPr>
@@ -2783,7 +2965,7 @@
                 <w:noProof/>
                 <w:webHidden/>
               </w:rPr>
-              <w:t>5</w:t>
+              <w:t>6</w:t>
             </w:r>
             <w:r>
               <w:rPr>
@@ -2808,7 +2990,7 @@
               <w:lang w:val="en-GB" w:eastAsia="en-GB"/>
             </w:rPr>
           </w:pPr>
-          <w:hyperlink w:anchor="_Toc136288184" w:history="1">
+          <w:hyperlink w:anchor="_Toc136291886" w:history="1">
             <w:r>
               <w:rPr>
                 <w:rStyle w:val="Hyperlink"/>
@@ -2835,7 +3017,7 @@
                 <w:noProof/>
                 <w:webHidden/>
               </w:rPr>
-              <w:instrText xml:space="preserve"> PAGEREF _Toc136288184 \h </w:instrText>
+              <w:instrText xml:space="preserve"> PAGEREF _Toc136291886 \h </w:instrText>
             </w:r>
             <w:r>
               <w:rPr>
@@ -2855,7 +3037,7 @@
                 <w:noProof/>
                 <w:webHidden/>
               </w:rPr>
-              <w:t>5</w:t>
+              <w:t>6</w:t>
             </w:r>
             <w:r>
               <w:rPr>
@@ -2880,7 +3062,7 @@
               <w:lang w:val="en-GB" w:eastAsia="en-GB"/>
             </w:rPr>
           </w:pPr>
-          <w:hyperlink w:anchor="_Toc136288185" w:history="1">
+          <w:hyperlink w:anchor="_Toc136291887" w:history="1">
             <w:r>
               <w:rPr>
                 <w:rStyle w:val="Hyperlink"/>
@@ -2907,7 +3089,7 @@
                 <w:noProof/>
                 <w:webHidden/>
               </w:rPr>
-              <w:instrText xml:space="preserve"> PAGEREF _Toc136288185 \h </w:instrText>
+              <w:instrText xml:space="preserve"> PAGEREF _Toc136291887 \h </w:instrText>
             </w:r>
             <w:r>
               <w:rPr>
@@ -2927,7 +3109,7 @@
                 <w:noProof/>
                 <w:webHidden/>
               </w:rPr>
-              <w:t>5</w:t>
+              <w:t>6</w:t>
             </w:r>
             <w:r>
               <w:rPr>
@@ -2952,7 +3134,7 @@
               <w:lang w:val="en-GB" w:eastAsia="en-GB"/>
             </w:rPr>
           </w:pPr>
-          <w:hyperlink w:anchor="_Toc136288186" w:history="1">
+          <w:hyperlink w:anchor="_Toc136291888" w:history="1">
             <w:r>
               <w:rPr>
                 <w:rStyle w:val="Hyperlink"/>
@@ -2979,7 +3161,7 @@
                 <w:noProof/>
                 <w:webHidden/>
               </w:rPr>
-              <w:instrText xml:space="preserve"> PAGEREF _Toc136288186 \h </w:instrText>
+              <w:instrText xml:space="preserve"> PAGEREF _Toc136291888 \h </w:instrText>
             </w:r>
             <w:r>
               <w:rPr>
@@ -2999,7 +3181,7 @@
                 <w:noProof/>
                 <w:webHidden/>
               </w:rPr>
-              <w:t>5</w:t>
+              <w:t>6</w:t>
             </w:r>
             <w:r>
               <w:rPr>
@@ -3024,7 +3206,7 @@
               <w:lang w:val="en-GB" w:eastAsia="en-GB"/>
             </w:rPr>
           </w:pPr>
-          <w:hyperlink w:anchor="_Toc136288187" w:history="1">
+          <w:hyperlink w:anchor="_Toc136291889" w:history="1">
             <w:r>
               <w:rPr>
                 <w:rStyle w:val="Hyperlink"/>
@@ -3051,7 +3233,7 @@
                 <w:noProof/>
                 <w:webHidden/>
               </w:rPr>
-              <w:instrText xml:space="preserve"> PAGEREF _Toc136288187 \h </w:instrText>
+              <w:instrText xml:space="preserve"> PAGEREF _Toc136291889 \h </w:instrText>
             </w:r>
             <w:r>
               <w:rPr>
@@ -3071,7 +3253,7 @@
                 <w:noProof/>
                 <w:webHidden/>
               </w:rPr>
-              <w:t>5</w:t>
+              <w:t>6</w:t>
             </w:r>
             <w:r>
               <w:rPr>
@@ -3096,7 +3278,7 @@
               <w:lang w:val="en-GB" w:eastAsia="en-GB"/>
             </w:rPr>
           </w:pPr>
-          <w:hyperlink w:anchor="_Toc136288188" w:history="1">
+          <w:hyperlink w:anchor="_Toc136291890" w:history="1">
             <w:r>
               <w:rPr>
                 <w:rStyle w:val="Hyperlink"/>
@@ -3123,7 +3305,7 @@
                 <w:noProof/>
                 <w:webHidden/>
               </w:rPr>
-              <w:instrText xml:space="preserve"> PAGEREF _Toc136288188 \h </w:instrText>
+              <w:instrText xml:space="preserve"> PAGEREF _Toc136291890 \h </w:instrText>
             </w:r>
             <w:r>
               <w:rPr>
@@ -3143,7 +3325,7 @@
                 <w:noProof/>
                 <w:webHidden/>
               </w:rPr>
-              <w:t>5</w:t>
+              <w:t>6</w:t>
             </w:r>
             <w:r>
               <w:rPr>
@@ -3169,7 +3351,7 @@
               <w:lang w:val="en-GB" w:eastAsia="en-GB"/>
             </w:rPr>
           </w:pPr>
-          <w:hyperlink w:anchor="_Toc136288189" w:history="1">
+          <w:hyperlink w:anchor="_Toc136291891" w:history="1">
             <w:r>
               <w:rPr>
                 <w:rStyle w:val="Hyperlink"/>
@@ -3214,7 +3396,7 @@
                 <w:noProof/>
                 <w:webHidden/>
               </w:rPr>
-              <w:instrText xml:space="preserve"> PAGEREF _Toc136288189 \h </w:instrText>
+              <w:instrText xml:space="preserve"> PAGEREF _Toc136291891 \h </w:instrText>
             </w:r>
             <w:r>
               <w:rPr>
@@ -3234,7 +3416,7 @@
                 <w:noProof/>
                 <w:webHidden/>
               </w:rPr>
-              <w:t>6</w:t>
+              <w:t>7</w:t>
             </w:r>
             <w:r>
               <w:rPr>
@@ -3259,7 +3441,7 @@
               <w:lang w:val="en-GB" w:eastAsia="en-GB"/>
             </w:rPr>
           </w:pPr>
-          <w:hyperlink w:anchor="_Toc136288190" w:history="1">
+          <w:hyperlink w:anchor="_Toc136291892" w:history="1">
             <w:r>
               <w:rPr>
                 <w:rStyle w:val="Hyperlink"/>
@@ -3286,7 +3468,7 @@
                 <w:noProof/>
                 <w:webHidden/>
               </w:rPr>
-              <w:instrText xml:space="preserve"> PAGEREF _Toc136288190 \h </w:instrText>
+              <w:instrText xml:space="preserve"> PAGEREF _Toc136291892 \h </w:instrText>
             </w:r>
             <w:r>
               <w:rPr>
@@ -3306,7 +3488,7 @@
                 <w:noProof/>
                 <w:webHidden/>
               </w:rPr>
-              <w:t>6</w:t>
+              <w:t>7</w:t>
             </w:r>
             <w:r>
               <w:rPr>
@@ -3331,7 +3513,7 @@
               <w:lang w:val="en-GB" w:eastAsia="en-GB"/>
             </w:rPr>
           </w:pPr>
-          <w:hyperlink w:anchor="_Toc136288191" w:history="1">
+          <w:hyperlink w:anchor="_Toc136291893" w:history="1">
             <w:r>
               <w:rPr>
                 <w:rStyle w:val="Hyperlink"/>
@@ -3358,7 +3540,7 @@
                 <w:noProof/>
                 <w:webHidden/>
               </w:rPr>
-              <w:instrText xml:space="preserve"> PAGEREF _Toc136288191 \h </w:instrText>
+              <w:instrText xml:space="preserve"> PAGEREF _Toc136291893 \h </w:instrText>
             </w:r>
             <w:r>
               <w:rPr>
@@ -3378,7 +3560,7 @@
                 <w:noProof/>
                 <w:webHidden/>
               </w:rPr>
-              <w:t>6</w:t>
+              <w:t>7</w:t>
             </w:r>
             <w:r>
               <w:rPr>
@@ -3403,7 +3585,7 @@
               <w:lang w:val="en-GB" w:eastAsia="en-GB"/>
             </w:rPr>
           </w:pPr>
-          <w:hyperlink w:anchor="_Toc136288192" w:history="1">
+          <w:hyperlink w:anchor="_Toc136291894" w:history="1">
             <w:r>
               <w:rPr>
                 <w:rStyle w:val="Hyperlink"/>
@@ -3430,7 +3612,7 @@
                 <w:noProof/>
                 <w:webHidden/>
               </w:rPr>
-              <w:instrText xml:space="preserve"> PAGEREF _Toc136288192 \h </w:instrText>
+              <w:instrText xml:space="preserve"> PAGEREF _Toc136291894 \h </w:instrText>
             </w:r>
             <w:r>
               <w:rPr>
@@ -3450,7 +3632,7 @@
                 <w:noProof/>
                 <w:webHidden/>
               </w:rPr>
-              <w:t>6</w:t>
+              <w:t>7</w:t>
             </w:r>
             <w:r>
               <w:rPr>
@@ -3475,7 +3657,7 @@
               <w:lang w:val="en-GB" w:eastAsia="en-GB"/>
             </w:rPr>
           </w:pPr>
-          <w:hyperlink w:anchor="_Toc136288193" w:history="1">
+          <w:hyperlink w:anchor="_Toc136291895" w:history="1">
             <w:r>
               <w:rPr>
                 <w:rStyle w:val="Hyperlink"/>
@@ -3502,7 +3684,7 @@
                 <w:noProof/>
                 <w:webHidden/>
               </w:rPr>
-              <w:instrText xml:space="preserve"> PAGEREF _Toc136288193 \h </w:instrText>
+              <w:instrText xml:space="preserve"> PAGEREF _Toc136291895 \h </w:instrText>
             </w:r>
             <w:r>
               <w:rPr>
@@ -3522,7 +3704,7 @@
                 <w:noProof/>
                 <w:webHidden/>
               </w:rPr>
-              <w:t>6</w:t>
+              <w:t>7</w:t>
             </w:r>
             <w:r>
               <w:rPr>
@@ -3547,7 +3729,7 @@
               <w:lang w:val="en-GB" w:eastAsia="en-GB"/>
             </w:rPr>
           </w:pPr>
-          <w:hyperlink w:anchor="_Toc136288194" w:history="1">
+          <w:hyperlink w:anchor="_Toc136291896" w:history="1">
             <w:r>
               <w:rPr>
                 <w:rStyle w:val="Hyperlink"/>
@@ -3574,7 +3756,7 @@
                 <w:noProof/>
                 <w:webHidden/>
               </w:rPr>
-              <w:instrText xml:space="preserve"> PAGEREF _Toc136288194 \h </w:instrText>
+              <w:instrText xml:space="preserve"> PAGEREF _Toc136291896 \h </w:instrText>
             </w:r>
             <w:r>
               <w:rPr>
@@ -3594,7 +3776,7 @@
                 <w:noProof/>
                 <w:webHidden/>
               </w:rPr>
-              <w:t>6</w:t>
+              <w:t>7</w:t>
             </w:r>
             <w:r>
               <w:rPr>
@@ -3619,7 +3801,7 @@
               <w:lang w:val="en-GB" w:eastAsia="en-GB"/>
             </w:rPr>
           </w:pPr>
-          <w:hyperlink w:anchor="_Toc136288195" w:history="1">
+          <w:hyperlink w:anchor="_Toc136291897" w:history="1">
             <w:r>
               <w:rPr>
                 <w:rStyle w:val="Hyperlink"/>
@@ -3646,7 +3828,7 @@
                 <w:noProof/>
                 <w:webHidden/>
               </w:rPr>
-              <w:instrText xml:space="preserve"> PAGEREF _Toc136288195 \h </w:instrText>
+              <w:instrText xml:space="preserve"> PAGEREF _Toc136291897 \h </w:instrText>
             </w:r>
             <w:r>
               <w:rPr>
@@ -3666,7 +3848,7 @@
                 <w:noProof/>
                 <w:webHidden/>
               </w:rPr>
-              <w:t>6</w:t>
+              <w:t>7</w:t>
             </w:r>
             <w:r>
               <w:rPr>
@@ -3691,7 +3873,7 @@
               <w:lang w:val="en-GB" w:eastAsia="en-GB"/>
             </w:rPr>
           </w:pPr>
-          <w:hyperlink w:anchor="_Toc136288196" w:history="1">
+          <w:hyperlink w:anchor="_Toc136291898" w:history="1">
             <w:r>
               <w:rPr>
                 <w:rStyle w:val="Hyperlink"/>
@@ -3718,7 +3900,7 @@
                 <w:noProof/>
                 <w:webHidden/>
               </w:rPr>
-              <w:instrText xml:space="preserve"> PAGEREF _Toc136288196 \h </w:instrText>
+              <w:instrText xml:space="preserve"> PAGEREF _Toc136291898 \h </w:instrText>
             </w:r>
             <w:r>
               <w:rPr>
@@ -3738,7 +3920,7 @@
                 <w:noProof/>
                 <w:webHidden/>
               </w:rPr>
-              <w:t>6</w:t>
+              <w:t>7</w:t>
             </w:r>
             <w:r>
               <w:rPr>
@@ -3763,7 +3945,7 @@
               <w:lang w:val="en-GB" w:eastAsia="en-GB"/>
             </w:rPr>
           </w:pPr>
-          <w:hyperlink w:anchor="_Toc136288197" w:history="1">
+          <w:hyperlink w:anchor="_Toc136291899" w:history="1">
             <w:r>
               <w:rPr>
                 <w:rStyle w:val="Hyperlink"/>
@@ -3790,7 +3972,7 @@
                 <w:noProof/>
                 <w:webHidden/>
               </w:rPr>
-              <w:instrText xml:space="preserve"> PAGEREF _Toc136288197 \h </w:instrText>
+              <w:instrText xml:space="preserve"> PAGEREF _Toc136291899 \h </w:instrText>
             </w:r>
             <w:r>
               <w:rPr>
@@ -3810,7 +3992,7 @@
                 <w:noProof/>
                 <w:webHidden/>
               </w:rPr>
-              <w:t>6</w:t>
+              <w:t>7</w:t>
             </w:r>
             <w:r>
               <w:rPr>
@@ -3836,7 +4018,7 @@
               <w:lang w:val="en-GB" w:eastAsia="en-GB"/>
             </w:rPr>
           </w:pPr>
-          <w:hyperlink w:anchor="_Toc136288198" w:history="1">
+          <w:hyperlink w:anchor="_Toc136291900" w:history="1">
             <w:r>
               <w:rPr>
                 <w:rStyle w:val="Hyperlink"/>
@@ -3881,7 +4063,7 @@
                 <w:noProof/>
                 <w:webHidden/>
               </w:rPr>
-              <w:instrText xml:space="preserve"> PAGEREF _Toc136288198 \h </w:instrText>
+              <w:instrText xml:space="preserve"> PAGEREF _Toc136291900 \h </w:instrText>
             </w:r>
             <w:r>
               <w:rPr>
@@ -3901,7 +4083,7 @@
                 <w:noProof/>
                 <w:webHidden/>
               </w:rPr>
-              <w:t>7</w:t>
+              <w:t>8</w:t>
             </w:r>
             <w:r>
               <w:rPr>
@@ -3926,7 +4108,7 @@
               <w:lang w:val="en-GB" w:eastAsia="en-GB"/>
             </w:rPr>
           </w:pPr>
-          <w:hyperlink w:anchor="_Toc136288199" w:history="1">
+          <w:hyperlink w:anchor="_Toc136291901" w:history="1">
             <w:r>
               <w:rPr>
                 <w:rStyle w:val="Hyperlink"/>
@@ -3953,7 +4135,7 @@
                 <w:noProof/>
                 <w:webHidden/>
               </w:rPr>
-              <w:instrText xml:space="preserve"> PAGEREF _Toc136288199 \h </w:instrText>
+              <w:instrText xml:space="preserve"> PAGEREF _Toc136291901 \h </w:instrText>
             </w:r>
             <w:r>
               <w:rPr>
@@ -3973,7 +4155,7 @@
                 <w:noProof/>
                 <w:webHidden/>
               </w:rPr>
-              <w:t>7</w:t>
+              <w:t>8</w:t>
             </w:r>
             <w:r>
               <w:rPr>
@@ -3998,7 +4180,7 @@
               <w:lang w:val="en-GB" w:eastAsia="en-GB"/>
             </w:rPr>
           </w:pPr>
-          <w:hyperlink w:anchor="_Toc136288200" w:history="1">
+          <w:hyperlink w:anchor="_Toc136291902" w:history="1">
             <w:r>
               <w:rPr>
                 <w:rStyle w:val="Hyperlink"/>
@@ -4025,7 +4207,7 @@
                 <w:noProof/>
                 <w:webHidden/>
               </w:rPr>
-              <w:instrText xml:space="preserve"> PAGEREF _Toc136288200 \h </w:instrText>
+              <w:instrText xml:space="preserve"> PAGEREF _Toc136291902 \h </w:instrText>
             </w:r>
             <w:r>
               <w:rPr>
@@ -4045,7 +4227,7 @@
                 <w:noProof/>
                 <w:webHidden/>
               </w:rPr>
-              <w:t>7</w:t>
+              <w:t>8</w:t>
             </w:r>
             <w:r>
               <w:rPr>
@@ -4070,7 +4252,7 @@
               <w:lang w:val="en-GB" w:eastAsia="en-GB"/>
             </w:rPr>
           </w:pPr>
-          <w:hyperlink w:anchor="_Toc136288201" w:history="1">
+          <w:hyperlink w:anchor="_Toc136291903" w:history="1">
             <w:r>
               <w:rPr>
                 <w:rStyle w:val="Hyperlink"/>
@@ -4097,7 +4279,7 @@
                 <w:noProof/>
                 <w:webHidden/>
               </w:rPr>
-              <w:instrText xml:space="preserve"> PAGEREF _Toc136288201 \h </w:instrText>
+              <w:instrText xml:space="preserve"> PAGEREF _Toc136291903 \h </w:instrText>
             </w:r>
             <w:r>
               <w:rPr>
@@ -4117,7 +4299,7 @@
                 <w:noProof/>
                 <w:webHidden/>
               </w:rPr>
-              <w:t>7</w:t>
+              <w:t>8</w:t>
             </w:r>
             <w:r>
               <w:rPr>
@@ -4142,7 +4324,7 @@
               <w:lang w:val="en-GB" w:eastAsia="en-GB"/>
             </w:rPr>
           </w:pPr>
-          <w:hyperlink w:anchor="_Toc136288202" w:history="1">
+          <w:hyperlink w:anchor="_Toc136291904" w:history="1">
             <w:r>
               <w:rPr>
                 <w:rStyle w:val="Hyperlink"/>
@@ -4169,7 +4351,7 @@
                 <w:noProof/>
                 <w:webHidden/>
               </w:rPr>
-              <w:instrText xml:space="preserve"> PAGEREF _Toc136288202 \h </w:instrText>
+              <w:instrText xml:space="preserve"> PAGEREF _Toc136291904 \h </w:instrText>
             </w:r>
             <w:r>
               <w:rPr>
@@ -4189,7 +4371,7 @@
                 <w:noProof/>
                 <w:webHidden/>
               </w:rPr>
-              <w:t>7</w:t>
+              <w:t>8</w:t>
             </w:r>
             <w:r>
               <w:rPr>
@@ -4214,7 +4396,7 @@
               <w:lang w:val="en-GB" w:eastAsia="en-GB"/>
             </w:rPr>
           </w:pPr>
-          <w:hyperlink w:anchor="_Toc136288203" w:history="1">
+          <w:hyperlink w:anchor="_Toc136291905" w:history="1">
             <w:r>
               <w:rPr>
                 <w:rStyle w:val="Hyperlink"/>
@@ -4241,7 +4423,7 @@
                 <w:noProof/>
                 <w:webHidden/>
               </w:rPr>
-              <w:instrText xml:space="preserve"> PAGEREF _Toc136288203 \h </w:instrText>
+              <w:instrText xml:space="preserve"> PAGEREF _Toc136291905 \h </w:instrText>
             </w:r>
             <w:r>
               <w:rPr>
@@ -4261,7 +4443,7 @@
                 <w:noProof/>
                 <w:webHidden/>
               </w:rPr>
-              <w:t>7</w:t>
+              <w:t>8</w:t>
             </w:r>
             <w:r>
               <w:rPr>
@@ -4286,7 +4468,7 @@
               <w:lang w:val="en-GB" w:eastAsia="en-GB"/>
             </w:rPr>
           </w:pPr>
-          <w:hyperlink w:anchor="_Toc136288204" w:history="1">
+          <w:hyperlink w:anchor="_Toc136291906" w:history="1">
             <w:r>
               <w:rPr>
                 <w:rStyle w:val="Hyperlink"/>
@@ -4313,7 +4495,7 @@
                 <w:noProof/>
                 <w:webHidden/>
               </w:rPr>
-              <w:instrText xml:space="preserve"> PAGEREF _Toc136288204 \h </w:instrText>
+              <w:instrText xml:space="preserve"> PAGEREF _Toc136291906 \h </w:instrText>
             </w:r>
             <w:r>
               <w:rPr>
@@ -4333,7 +4515,7 @@
                 <w:noProof/>
                 <w:webHidden/>
               </w:rPr>
-              <w:t>7</w:t>
+              <w:t>8</w:t>
             </w:r>
             <w:r>
               <w:rPr>
@@ -4358,7 +4540,7 @@
               <w:lang w:val="en-GB" w:eastAsia="en-GB"/>
             </w:rPr>
           </w:pPr>
-          <w:hyperlink w:anchor="_Toc136288205" w:history="1">
+          <w:hyperlink w:anchor="_Toc136291907" w:history="1">
             <w:r>
               <w:rPr>
                 <w:rStyle w:val="Hyperlink"/>
@@ -4385,7 +4567,7 @@
                 <w:noProof/>
                 <w:webHidden/>
               </w:rPr>
-              <w:instrText xml:space="preserve"> PAGEREF _Toc136288205 \h </w:instrText>
+              <w:instrText xml:space="preserve"> PAGEREF _Toc136291907 \h </w:instrText>
             </w:r>
             <w:r>
               <w:rPr>
@@ -4405,7 +4587,7 @@
                 <w:noProof/>
                 <w:webHidden/>
               </w:rPr>
-              <w:t>7</w:t>
+              <w:t>8</w:t>
             </w:r>
             <w:r>
               <w:rPr>
@@ -4430,7 +4612,7 @@
               <w:lang w:val="en-GB" w:eastAsia="en-GB"/>
             </w:rPr>
           </w:pPr>
-          <w:hyperlink w:anchor="_Toc136288206" w:history="1">
+          <w:hyperlink w:anchor="_Toc136291908" w:history="1">
             <w:r>
               <w:rPr>
                 <w:rStyle w:val="Hyperlink"/>
@@ -4457,7 +4639,7 @@
                 <w:noProof/>
                 <w:webHidden/>
               </w:rPr>
-              <w:instrText xml:space="preserve"> PAGEREF _Toc136288206 \h </w:instrText>
+              <w:instrText xml:space="preserve"> PAGEREF _Toc136291908 \h </w:instrText>
             </w:r>
             <w:r>
               <w:rPr>
@@ -4477,7 +4659,7 @@
                 <w:noProof/>
                 <w:webHidden/>
               </w:rPr>
-              <w:t>7</w:t>
+              <w:t>8</w:t>
             </w:r>
             <w:r>
               <w:rPr>
@@ -4502,7 +4684,7 @@
               <w:lang w:val="en-GB" w:eastAsia="en-GB"/>
             </w:rPr>
           </w:pPr>
-          <w:hyperlink w:anchor="_Toc136288207" w:history="1">
+          <w:hyperlink w:anchor="_Toc136291909" w:history="1">
             <w:r>
               <w:rPr>
                 <w:rStyle w:val="Hyperlink"/>
@@ -4529,7 +4711,7 @@
                 <w:noProof/>
                 <w:webHidden/>
               </w:rPr>
-              <w:instrText xml:space="preserve"> PAGEREF _Toc136288207 \h </w:instrText>
+              <w:instrText xml:space="preserve"> PAGEREF _Toc136291909 \h </w:instrText>
             </w:r>
             <w:r>
               <w:rPr>
@@ -4549,7 +4731,7 @@
                 <w:noProof/>
                 <w:webHidden/>
               </w:rPr>
-              <w:t>7</w:t>
+              <w:t>8</w:t>
             </w:r>
             <w:r>
               <w:rPr>
@@ -4574,7 +4756,7 @@
               <w:lang w:val="en-GB" w:eastAsia="en-GB"/>
             </w:rPr>
           </w:pPr>
-          <w:hyperlink w:anchor="_Toc136288208" w:history="1">
+          <w:hyperlink w:anchor="_Toc136291910" w:history="1">
             <w:r>
               <w:rPr>
                 <w:rStyle w:val="Hyperlink"/>
@@ -4601,7 +4783,7 @@
                 <w:noProof/>
                 <w:webHidden/>
               </w:rPr>
-              <w:instrText xml:space="preserve"> PAGEREF _Toc136288208 \h </w:instrText>
+              <w:instrText xml:space="preserve"> PAGEREF _Toc136291910 \h </w:instrText>
             </w:r>
             <w:r>
               <w:rPr>
@@ -4621,7 +4803,7 @@
                 <w:noProof/>
                 <w:webHidden/>
               </w:rPr>
-              <w:t>7</w:t>
+              <w:t>8</w:t>
             </w:r>
             <w:r>
               <w:rPr>
@@ -4646,7 +4828,7 @@
               <w:lang w:val="en-GB" w:eastAsia="en-GB"/>
             </w:rPr>
           </w:pPr>
-          <w:hyperlink w:anchor="_Toc136288209" w:history="1">
+          <w:hyperlink w:anchor="_Toc136291911" w:history="1">
             <w:r>
               <w:rPr>
                 <w:rStyle w:val="Hyperlink"/>
@@ -4673,7 +4855,7 @@
                 <w:noProof/>
                 <w:webHidden/>
               </w:rPr>
-              <w:instrText xml:space="preserve"> PAGEREF _Toc136288209 \h </w:instrText>
+              <w:instrText xml:space="preserve"> PAGEREF _Toc136291911 \h </w:instrText>
             </w:r>
             <w:r>
               <w:rPr>
@@ -4693,7 +4875,7 @@
                 <w:noProof/>
                 <w:webHidden/>
               </w:rPr>
-              <w:t>7</w:t>
+              <w:t>8</w:t>
             </w:r>
             <w:r>
               <w:rPr>
@@ -4719,7 +4901,7 @@
               <w:lang w:val="en-GB" w:eastAsia="en-GB"/>
             </w:rPr>
           </w:pPr>
-          <w:hyperlink w:anchor="_Toc136288210" w:history="1">
+          <w:hyperlink w:anchor="_Toc136291912" w:history="1">
             <w:r>
               <w:rPr>
                 <w:rStyle w:val="Hyperlink"/>
@@ -4764,7 +4946,7 @@
                 <w:noProof/>
                 <w:webHidden/>
               </w:rPr>
-              <w:instrText xml:space="preserve"> PAGEREF _Toc136288210 \h </w:instrText>
+              <w:instrText xml:space="preserve"> PAGEREF _Toc136291912 \h </w:instrText>
             </w:r>
             <w:r>
               <w:rPr>
@@ -4784,7 +4966,7 @@
                 <w:noProof/>
                 <w:webHidden/>
               </w:rPr>
-              <w:t>8</w:t>
+              <w:t>9</w:t>
             </w:r>
             <w:r>
               <w:rPr>
@@ -4809,7 +4991,7 @@
               <w:lang w:val="en-GB" w:eastAsia="en-GB"/>
             </w:rPr>
           </w:pPr>
-          <w:hyperlink w:anchor="_Toc136288211" w:history="1">
+          <w:hyperlink w:anchor="_Toc136291913" w:history="1">
             <w:r>
               <w:rPr>
                 <w:rStyle w:val="Hyperlink"/>
@@ -4836,7 +5018,7 @@
                 <w:noProof/>
                 <w:webHidden/>
               </w:rPr>
-              <w:instrText xml:space="preserve"> PAGEREF _Toc136288211 \h </w:instrText>
+              <w:instrText xml:space="preserve"> PAGEREF _Toc136291913 \h </w:instrText>
             </w:r>
             <w:r>
               <w:rPr>
@@ -4856,7 +5038,7 @@
                 <w:noProof/>
                 <w:webHidden/>
               </w:rPr>
-              <w:t>8</w:t>
+              <w:t>9</w:t>
             </w:r>
             <w:r>
               <w:rPr>
@@ -4881,7 +5063,7 @@
               <w:lang w:val="en-GB" w:eastAsia="en-GB"/>
             </w:rPr>
           </w:pPr>
-          <w:hyperlink w:anchor="_Toc136288212" w:history="1">
+          <w:hyperlink w:anchor="_Toc136291914" w:history="1">
             <w:r>
               <w:rPr>
                 <w:rStyle w:val="Hyperlink"/>
@@ -4908,7 +5090,7 @@
                 <w:noProof/>
                 <w:webHidden/>
               </w:rPr>
-              <w:instrText xml:space="preserve"> PAGEREF _Toc136288212 \h </w:instrText>
+              <w:instrText xml:space="preserve"> PAGEREF _Toc136291914 \h </w:instrText>
             </w:r>
             <w:r>
               <w:rPr>
@@ -4928,7 +5110,7 @@
                 <w:noProof/>
                 <w:webHidden/>
               </w:rPr>
-              <w:t>8</w:t>
+              <w:t>9</w:t>
             </w:r>
             <w:r>
               <w:rPr>
@@ -4953,7 +5135,7 @@
               <w:lang w:val="en-GB" w:eastAsia="en-GB"/>
             </w:rPr>
           </w:pPr>
-          <w:hyperlink w:anchor="_Toc136288213" w:history="1">
+          <w:hyperlink w:anchor="_Toc136291915" w:history="1">
             <w:r>
               <w:rPr>
                 <w:rStyle w:val="Hyperlink"/>
@@ -4980,7 +5162,7 @@
                 <w:noProof/>
                 <w:webHidden/>
               </w:rPr>
-              <w:instrText xml:space="preserve"> PAGEREF _Toc136288213 \h </w:instrText>
+              <w:instrText xml:space="preserve"> PAGEREF _Toc136291915 \h </w:instrText>
             </w:r>
             <w:r>
               <w:rPr>
@@ -5000,7 +5182,7 @@
                 <w:noProof/>
                 <w:webHidden/>
               </w:rPr>
-              <w:t>8</w:t>
+              <w:t>9</w:t>
             </w:r>
             <w:r>
               <w:rPr>
@@ -5025,7 +5207,7 @@
               <w:lang w:val="en-GB" w:eastAsia="en-GB"/>
             </w:rPr>
           </w:pPr>
-          <w:hyperlink w:anchor="_Toc136288214" w:history="1">
+          <w:hyperlink w:anchor="_Toc136291916" w:history="1">
             <w:r>
               <w:rPr>
                 <w:rStyle w:val="Hyperlink"/>
@@ -5052,7 +5234,7 @@
                 <w:noProof/>
                 <w:webHidden/>
               </w:rPr>
-              <w:instrText xml:space="preserve"> PAGEREF _Toc136288214 \h </w:instrText>
+              <w:instrText xml:space="preserve"> PAGEREF _Toc136291916 \h </w:instrText>
             </w:r>
             <w:r>
               <w:rPr>
@@ -5072,7 +5254,7 @@
                 <w:noProof/>
                 <w:webHidden/>
               </w:rPr>
-              <w:t>8</w:t>
+              <w:t>9</w:t>
             </w:r>
             <w:r>
               <w:rPr>
@@ -5097,7 +5279,7 @@
               <w:lang w:val="en-GB" w:eastAsia="en-GB"/>
             </w:rPr>
           </w:pPr>
-          <w:hyperlink w:anchor="_Toc136288215" w:history="1">
+          <w:hyperlink w:anchor="_Toc136291917" w:history="1">
             <w:r>
               <w:rPr>
                 <w:rStyle w:val="Hyperlink"/>
@@ -5124,7 +5306,7 @@
                 <w:noProof/>
                 <w:webHidden/>
               </w:rPr>
-              <w:instrText xml:space="preserve"> PAGEREF _Toc136288215 \h </w:instrText>
+              <w:instrText xml:space="preserve"> PAGEREF _Toc136291917 \h </w:instrText>
             </w:r>
             <w:r>
               <w:rPr>
@@ -5144,7 +5326,7 @@
                 <w:noProof/>
                 <w:webHidden/>
               </w:rPr>
-              <w:t>8</w:t>
+              <w:t>9</w:t>
             </w:r>
             <w:r>
               <w:rPr>
@@ -5169,7 +5351,7 @@
               <w:lang w:val="en-GB" w:eastAsia="en-GB"/>
             </w:rPr>
           </w:pPr>
-          <w:hyperlink w:anchor="_Toc136288216" w:history="1">
+          <w:hyperlink w:anchor="_Toc136291918" w:history="1">
             <w:r>
               <w:rPr>
                 <w:rStyle w:val="Hyperlink"/>
@@ -5196,7 +5378,7 @@
                 <w:noProof/>
                 <w:webHidden/>
               </w:rPr>
-              <w:instrText xml:space="preserve"> PAGEREF _Toc136288216 \h </w:instrText>
+              <w:instrText xml:space="preserve"> PAGEREF _Toc136291918 \h </w:instrText>
             </w:r>
             <w:r>
               <w:rPr>
@@ -5216,7 +5398,7 @@
                 <w:noProof/>
                 <w:webHidden/>
               </w:rPr>
-              <w:t>8</w:t>
+              <w:t>9</w:t>
             </w:r>
             <w:r>
               <w:rPr>
@@ -5241,7 +5423,7 @@
               <w:lang w:val="en-GB" w:eastAsia="en-GB"/>
             </w:rPr>
           </w:pPr>
-          <w:hyperlink w:anchor="_Toc136288217" w:history="1">
+          <w:hyperlink w:anchor="_Toc136291919" w:history="1">
             <w:r>
               <w:rPr>
                 <w:rStyle w:val="Hyperlink"/>
@@ -5268,7 +5450,7 @@
                 <w:noProof/>
                 <w:webHidden/>
               </w:rPr>
-              <w:instrText xml:space="preserve"> PAGEREF _Toc136288217 \h </w:instrText>
+              <w:instrText xml:space="preserve"> PAGEREF _Toc136291919 \h </w:instrText>
             </w:r>
             <w:r>
               <w:rPr>
@@ -5288,7 +5470,7 @@
                 <w:noProof/>
                 <w:webHidden/>
               </w:rPr>
-              <w:t>8</w:t>
+              <w:t>9</w:t>
             </w:r>
             <w:r>
               <w:rPr>
@@ -5313,7 +5495,7 @@
               <w:lang w:val="en-GB" w:eastAsia="en-GB"/>
             </w:rPr>
           </w:pPr>
-          <w:hyperlink w:anchor="_Toc136288218" w:history="1">
+          <w:hyperlink w:anchor="_Toc136291920" w:history="1">
             <w:r>
               <w:rPr>
                 <w:rStyle w:val="Hyperlink"/>
@@ -5340,7 +5522,7 @@
                 <w:noProof/>
                 <w:webHidden/>
               </w:rPr>
-              <w:instrText xml:space="preserve"> PAGEREF _Toc136288218 \h </w:instrText>
+              <w:instrText xml:space="preserve"> PAGEREF _Toc136291920 \h </w:instrText>
             </w:r>
             <w:r>
               <w:rPr>
@@ -5360,7 +5542,7 @@
                 <w:noProof/>
                 <w:webHidden/>
               </w:rPr>
-              <w:t>8</w:t>
+              <w:t>9</w:t>
             </w:r>
             <w:r>
               <w:rPr>
@@ -5385,7 +5567,7 @@
               <w:lang w:val="en-GB" w:eastAsia="en-GB"/>
             </w:rPr>
           </w:pPr>
-          <w:hyperlink w:anchor="_Toc136288219" w:history="1">
+          <w:hyperlink w:anchor="_Toc136291921" w:history="1">
             <w:r>
               <w:rPr>
                 <w:rStyle w:val="Hyperlink"/>
@@ -5412,7 +5594,7 @@
                 <w:noProof/>
                 <w:webHidden/>
               </w:rPr>
-              <w:instrText xml:space="preserve"> PAGEREF _Toc136288219 \h </w:instrText>
+              <w:instrText xml:space="preserve"> PAGEREF _Toc136291921 \h </w:instrText>
             </w:r>
             <w:r>
               <w:rPr>
@@ -5432,7 +5614,7 @@
                 <w:noProof/>
                 <w:webHidden/>
               </w:rPr>
-              <w:t>8</w:t>
+              <w:t>9</w:t>
             </w:r>
             <w:r>
               <w:rPr>
@@ -5458,7 +5640,7 @@
               <w:lang w:val="en-GB" w:eastAsia="en-GB"/>
             </w:rPr>
           </w:pPr>
-          <w:hyperlink w:anchor="_Toc136288220" w:history="1">
+          <w:hyperlink w:anchor="_Toc136291922" w:history="1">
             <w:r>
               <w:rPr>
                 <w:rStyle w:val="Hyperlink"/>
@@ -5502,7 +5684,7 @@
                 <w:noProof/>
                 <w:webHidden/>
               </w:rPr>
-              <w:instrText xml:space="preserve"> PAGEREF _Toc136288220 \h </w:instrText>
+              <w:instrText xml:space="preserve"> PAGEREF _Toc136291922 \h </w:instrText>
             </w:r>
             <w:r>
               <w:rPr>
@@ -5522,7 +5704,7 @@
                 <w:noProof/>
                 <w:webHidden/>
               </w:rPr>
-              <w:t>9</w:t>
+              <w:t>10</w:t>
             </w:r>
             <w:r>
               <w:rPr>
@@ -5586,12 +5768,12 @@
         <w:ind w:hanging="4149"/>
         <w:jc w:val="left"/>
       </w:pPr>
-      <w:bookmarkStart w:id="1" w:name="_Toc136288161"/>
+      <w:bookmarkStart w:id="0" w:name="_Toc136291863"/>
       <w:r>
         <w:lastRenderedPageBreak/>
         <w:t>Source Code</w:t>
       </w:r>
-      <w:bookmarkEnd w:id="1"/>
+      <w:bookmarkEnd w:id="0"/>
     </w:p>
     <w:p>
       <w:pPr>
@@ -5614,11 +5796,11 @@
           <w:tab w:val="left" w:pos="843"/>
         </w:tabs>
       </w:pPr>
-      <w:bookmarkStart w:id="2" w:name="_Toc136288162"/>
+      <w:bookmarkStart w:id="1" w:name="_Toc136291864"/>
       <w:r>
         <w:t>Source Code Path</w:t>
       </w:r>
-      <w:bookmarkEnd w:id="2"/>
+      <w:bookmarkEnd w:id="1"/>
     </w:p>
     <w:p>
       <w:pPr>
@@ -5714,7 +5896,7 @@
         <w:ind w:left="4090" w:hanging="363"/>
         <w:jc w:val="left"/>
       </w:pPr>
-      <w:bookmarkStart w:id="3" w:name="_Toc136288163"/>
+      <w:bookmarkStart w:id="2" w:name="_Toc136291865"/>
       <w:r>
         <w:lastRenderedPageBreak/>
         <w:t>Data</w:t>
@@ -5722,7 +5904,7 @@
       <w:r>
         <w:t>base</w:t>
       </w:r>
-      <w:bookmarkEnd w:id="3"/>
+      <w:bookmarkEnd w:id="2"/>
     </w:p>
     <w:p>
       <w:pPr>
@@ -5755,11 +5937,11 @@
         <w:spacing w:before="89"/>
         <w:ind w:hanging="421"/>
       </w:pPr>
-      <w:bookmarkStart w:id="4" w:name="_Toc136288164"/>
+      <w:bookmarkStart w:id="3" w:name="_Toc136291866"/>
       <w:r>
         <w:t>Database Details</w:t>
       </w:r>
-      <w:bookmarkEnd w:id="4"/>
+      <w:bookmarkEnd w:id="3"/>
     </w:p>
     <w:p>
       <w:pPr>
@@ -5820,14 +6002,16 @@
           <w:sz w:val="18"/>
         </w:rPr>
       </w:pPr>
-      <w:bookmarkStart w:id="5" w:name="_Toc136288165"/>
+      <w:bookmarkStart w:id="4" w:name="_Toc136291867"/>
+      <w:proofErr w:type="spellStart"/>
       <w:r>
         <w:t>F</w:t>
       </w:r>
       <w:r>
         <w:t>sfsgfwetwt</w:t>
       </w:r>
-      <w:bookmarkEnd w:id="5"/>
+      <w:bookmarkEnd w:id="4"/>
+      <w:proofErr w:type="spellEnd"/>
     </w:p>
     <w:p>
       <w:pPr>
@@ -5867,12 +6051,12 @@
         <w:ind w:left="4277" w:hanging="361"/>
         <w:jc w:val="left"/>
       </w:pPr>
-      <w:bookmarkStart w:id="6" w:name="_Toc136288166"/>
+      <w:bookmarkStart w:id="5" w:name="_Toc136291868"/>
       <w:r>
         <w:lastRenderedPageBreak/>
         <w:t>Report</w:t>
       </w:r>
-      <w:bookmarkEnd w:id="6"/>
+      <w:bookmarkEnd w:id="5"/>
     </w:p>
     <w:p>
       <w:pPr>
@@ -5905,29 +6089,17 @@
         </w:tabs>
         <w:spacing w:before="89"/>
       </w:pPr>
-      <w:bookmarkStart w:id="7" w:name="_Toc136288167"/>
+      <w:bookmarkStart w:id="6" w:name="_Toc136291869"/>
       <w:r>
         <w:t>Chapter 1 - Eight Queen Puzzle</w:t>
       </w:r>
-      <w:bookmarkEnd w:id="7"/>
+      <w:bookmarkEnd w:id="6"/>
     </w:p>
     <w:p>
       <w:pPr>
         <w:pStyle w:val="BodyText"/>
         <w:ind w:left="720"/>
       </w:pPr>
-    </w:p>
-    <w:p>
-      <w:pPr>
-        <w:pStyle w:val="BodyText"/>
-        <w:ind w:left="842"/>
-      </w:pPr>
-      <w:r>
-        <w:t xml:space="preserve">Eight Queen Puzzle is </w:t>
-      </w:r>
-      <w:r>
-        <w:t xml:space="preserve">used to identify the </w:t>
-      </w:r>
     </w:p>
     <w:p>
       <w:pPr>
@@ -5937,12 +6109,14 @@
           <w:numId w:val="0"/>
         </w:numPr>
       </w:pPr>
+      <w:bookmarkStart w:id="7" w:name="_GoBack"/>
+      <w:bookmarkEnd w:id="7"/>
     </w:p>
     <w:p>
       <w:pPr>
         <w:pStyle w:val="Heading3"/>
       </w:pPr>
-      <w:bookmarkStart w:id="8" w:name="_Toc136288168"/>
+      <w:bookmarkStart w:id="8" w:name="_Toc136291870"/>
       <w:r>
         <w:t>Program Logic used to Identify maximum number of solutions for Eight queen puzzle</w:t>
       </w:r>
@@ -5984,7 +6158,7 @@
       <w:pPr>
         <w:pStyle w:val="Heading3"/>
       </w:pPr>
-      <w:bookmarkStart w:id="9" w:name="_Toc136288169"/>
+      <w:bookmarkStart w:id="9" w:name="_Toc136291871"/>
       <w:r>
         <w:t>UI screenshot allowing game players to provide answers</w:t>
       </w:r>
@@ -5993,342 +6167,6 @@
     <w:p>
       <w:pPr>
         <w:pStyle w:val="BodyText"/>
-      </w:pPr>
-    </w:p>
-    <w:p>
-      <w:pPr>
-        <w:pStyle w:val="BodyText"/>
-        <w:ind w:left="420"/>
-      </w:pPr>
-    </w:p>
-    <w:p>
-      <w:pPr>
-        <w:pStyle w:val="BodyText"/>
-        <w:ind w:left="420"/>
-      </w:pPr>
-    </w:p>
-    <w:p>
-      <w:pPr>
-        <w:pStyle w:val="BodyText"/>
-        <w:ind w:left="420"/>
-      </w:pPr>
-    </w:p>
-    <w:p>
-      <w:pPr>
-        <w:pStyle w:val="Heading3"/>
-      </w:pPr>
-      <w:bookmarkStart w:id="10" w:name="_Toc136288170"/>
-      <w:r>
-        <w:t>UI screenshots when game players to provide correct answer &amp; incorrect answers</w:t>
-      </w:r>
-      <w:bookmarkEnd w:id="10"/>
-    </w:p>
-    <w:p>
-      <w:pPr>
-        <w:pStyle w:val="Heading3"/>
-        <w:numPr>
-          <w:ilvl w:val="0"/>
-          <w:numId w:val="0"/>
-        </w:numPr>
-        <w:ind w:left="960"/>
-      </w:pPr>
-    </w:p>
-    <w:p>
-      <w:pPr>
-        <w:pStyle w:val="BodyText"/>
-        <w:ind w:left="420"/>
-      </w:pPr>
-    </w:p>
-    <w:p>
-      <w:pPr>
-        <w:pStyle w:val="BodyText"/>
-        <w:ind w:left="420"/>
-      </w:pPr>
-    </w:p>
-    <w:p>
-      <w:pPr>
-        <w:pStyle w:val="BodyText"/>
-      </w:pPr>
-    </w:p>
-    <w:p>
-      <w:pPr>
-        <w:pStyle w:val="Heading3"/>
-      </w:pPr>
-      <w:bookmarkStart w:id="11" w:name="_Toc136288171"/>
-      <w:r>
-        <w:t>Code Segment: When a game player correctly identifies an answer, save that person's name along with the correct response in the database</w:t>
-      </w:r>
-      <w:bookmarkEnd w:id="11"/>
-    </w:p>
-    <w:p>
-      <w:pPr>
-        <w:pStyle w:val="Heading3"/>
-        <w:numPr>
-          <w:ilvl w:val="0"/>
-          <w:numId w:val="0"/>
-        </w:numPr>
-        <w:ind w:left="840"/>
-      </w:pPr>
-    </w:p>
-    <w:p>
-      <w:pPr>
-        <w:pStyle w:val="Heading3"/>
-        <w:numPr>
-          <w:ilvl w:val="0"/>
-          <w:numId w:val="0"/>
-        </w:numPr>
-        <w:ind w:left="960"/>
-      </w:pPr>
-    </w:p>
-    <w:p>
-      <w:pPr>
-        <w:pStyle w:val="Heading3"/>
-        <w:numPr>
-          <w:ilvl w:val="0"/>
-          <w:numId w:val="0"/>
-        </w:numPr>
-        <w:ind w:left="960"/>
-      </w:pPr>
-    </w:p>
-    <w:p>
-      <w:pPr>
-        <w:pStyle w:val="Heading3"/>
-        <w:numPr>
-          <w:ilvl w:val="0"/>
-          <w:numId w:val="0"/>
-        </w:numPr>
-        <w:ind w:left="960"/>
-      </w:pPr>
-    </w:p>
-    <w:p>
-      <w:pPr>
-        <w:pStyle w:val="Heading3"/>
-        <w:numPr>
-          <w:ilvl w:val="0"/>
-          <w:numId w:val="0"/>
-        </w:numPr>
-        <w:ind w:left="960"/>
-      </w:pPr>
-    </w:p>
-    <w:p>
-      <w:pPr>
-        <w:pStyle w:val="Heading3"/>
-      </w:pPr>
-      <w:bookmarkStart w:id="12" w:name="_Toc136288172"/>
-      <w:r>
-        <w:t>Code Segment: If another game player provides the same right response, indicate that the solution has already been recognized</w:t>
-      </w:r>
-      <w:bookmarkEnd w:id="12"/>
-    </w:p>
-    <w:p>
-      <w:pPr>
-        <w:pStyle w:val="BodyText"/>
-        <w:ind w:left="420"/>
-      </w:pPr>
-    </w:p>
-    <w:p>
-      <w:pPr>
-        <w:pStyle w:val="BodyText"/>
-        <w:ind w:left="420"/>
-      </w:pPr>
-    </w:p>
-    <w:p>
-      <w:pPr>
-        <w:pStyle w:val="Heading3"/>
-        <w:numPr>
-          <w:ilvl w:val="0"/>
-          <w:numId w:val="0"/>
-        </w:numPr>
-        <w:ind w:left="960"/>
-      </w:pPr>
-    </w:p>
-    <w:p>
-      <w:pPr>
-        <w:pStyle w:val="Heading3"/>
-        <w:numPr>
-          <w:ilvl w:val="0"/>
-          <w:numId w:val="0"/>
-        </w:numPr>
-        <w:ind w:left="960"/>
-      </w:pPr>
-    </w:p>
-    <w:p>
-      <w:pPr>
-        <w:pStyle w:val="Heading3"/>
-      </w:pPr>
-      <w:bookmarkStart w:id="13" w:name="_Toc136288173"/>
-      <w:r>
-        <w:t>Code Segment: When all the solutions have been identified by game players, the system should clear the flag that indicate solution has already been recognized</w:t>
-      </w:r>
-      <w:bookmarkEnd w:id="13"/>
-    </w:p>
-    <w:p>
-      <w:pPr>
-        <w:pStyle w:val="Heading3"/>
-        <w:numPr>
-          <w:ilvl w:val="0"/>
-          <w:numId w:val="0"/>
-        </w:numPr>
-        <w:ind w:left="960"/>
-      </w:pPr>
-    </w:p>
-    <w:p>
-      <w:pPr>
-        <w:pStyle w:val="Heading3"/>
-        <w:numPr>
-          <w:ilvl w:val="0"/>
-          <w:numId w:val="0"/>
-        </w:numPr>
-        <w:ind w:left="960"/>
-      </w:pPr>
-    </w:p>
-    <w:p>
-      <w:pPr>
-        <w:pStyle w:val="Heading3"/>
-      </w:pPr>
-      <w:bookmarkStart w:id="14" w:name="_Toc136288174"/>
-      <w:r>
-        <w:t>UI screenshots when game players to provide correct answer &amp; incorrect answers</w:t>
-      </w:r>
-      <w:bookmarkEnd w:id="14"/>
-    </w:p>
-    <w:p>
-      <w:pPr>
-        <w:pStyle w:val="BodyText"/>
-        <w:ind w:left="420"/>
-      </w:pPr>
-    </w:p>
-    <w:p>
-      <w:pPr>
-        <w:pStyle w:val="Heading3"/>
-        <w:numPr>
-          <w:ilvl w:val="0"/>
-          <w:numId w:val="0"/>
-        </w:numPr>
-        <w:ind w:left="960"/>
-      </w:pPr>
-    </w:p>
-    <w:p>
-      <w:pPr>
-        <w:pStyle w:val="Heading3"/>
-        <w:numPr>
-          <w:ilvl w:val="0"/>
-          <w:numId w:val="0"/>
-        </w:numPr>
-        <w:ind w:left="960"/>
-      </w:pPr>
-    </w:p>
-    <w:p>
-      <w:pPr>
-        <w:pStyle w:val="Heading3"/>
-        <w:numPr>
-          <w:ilvl w:val="0"/>
-          <w:numId w:val="0"/>
-        </w:numPr>
-        <w:ind w:left="960"/>
-      </w:pPr>
-    </w:p>
-    <w:p>
-      <w:pPr>
-        <w:pStyle w:val="Heading3"/>
-      </w:pPr>
-      <w:bookmarkStart w:id="15" w:name="_Toc136288175"/>
-      <w:r>
-        <w:t>Indicate the Data Structures used with its purpose</w:t>
-      </w:r>
-      <w:bookmarkEnd w:id="15"/>
-    </w:p>
-    <w:p>
-      <w:pPr>
-        <w:pStyle w:val="BodyText"/>
-      </w:pPr>
-    </w:p>
-    <w:p>
-      <w:pPr>
-        <w:pStyle w:val="BodyText"/>
-        <w:numPr>
-          <w:ilvl w:val="0"/>
-          <w:numId w:val="24"/>
-        </w:numPr>
-      </w:pPr>
-      <w:r>
-        <w:t>1D Int</w:t>
-      </w:r>
-      <w:r>
-        <w:t>eger</w:t>
-      </w:r>
-      <w:r>
-        <w:t xml:space="preserve"> Array for representing the location of the Queen</w:t>
-      </w:r>
-    </w:p>
-    <w:p>
-      <w:pPr>
-        <w:pStyle w:val="BodyText"/>
-        <w:numPr>
-          <w:ilvl w:val="0"/>
-          <w:numId w:val="24"/>
-        </w:numPr>
-      </w:pPr>
-      <w:r>
-        <w:t xml:space="preserve">2D Array for </w:t>
-      </w:r>
-      <w:r>
-        <w:t>representing</w:t>
-      </w:r>
-      <w:r>
-        <w:t xml:space="preserve"> the Labels</w:t>
-      </w:r>
-    </w:p>
-    <w:p>
-      <w:pPr>
-        <w:pStyle w:val="BodyText"/>
-        <w:ind w:left="420"/>
-      </w:pPr>
-    </w:p>
-    <w:p>
-      <w:pPr>
-        <w:pStyle w:val="BodyText"/>
-        <w:ind w:left="420"/>
-      </w:pPr>
-    </w:p>
-    <w:p>
-      <w:pPr>
-        <w:pStyle w:val="Heading3"/>
-        <w:numPr>
-          <w:ilvl w:val="0"/>
-          <w:numId w:val="0"/>
-        </w:numPr>
-        <w:ind w:left="960"/>
-      </w:pPr>
-    </w:p>
-    <w:p>
-      <w:pPr>
-        <w:pStyle w:val="Heading3"/>
-        <w:numPr>
-          <w:ilvl w:val="0"/>
-          <w:numId w:val="0"/>
-        </w:numPr>
-        <w:ind w:left="960"/>
-      </w:pPr>
-    </w:p>
-    <w:p>
-      <w:pPr>
-        <w:pStyle w:val="Heading3"/>
-      </w:pPr>
-      <w:bookmarkStart w:id="16" w:name="_Toc136288176"/>
-      <w:r>
-        <w:t>Specify using Code Segments or Screenshots the Validations and Exception Handling in this application</w:t>
-      </w:r>
-      <w:bookmarkEnd w:id="16"/>
-    </w:p>
-    <w:p>
-      <w:pPr>
-        <w:pStyle w:val="Heading3"/>
-        <w:numPr>
-          <w:ilvl w:val="0"/>
-          <w:numId w:val="0"/>
-        </w:numPr>
-        <w:ind w:left="420"/>
       </w:pPr>
     </w:p>
     <w:p>
@@ -6342,10 +6180,10 @@
           <w:lang w:val="en-GB" w:eastAsia="en-GB"/>
         </w:rPr>
         <w:drawing>
-          <wp:inline distT="0" distB="0" distL="0" distR="0" wp14:anchorId="0EF26A1B" wp14:editId="04DD57EB">
-            <wp:extent cx="5012776" cy="3061252"/>
-            <wp:effectExtent l="0" t="0" r="0" b="6350"/>
-            <wp:docPr id="5" name="Picture 5"/>
+          <wp:inline distT="0" distB="0" distL="0" distR="0" wp14:anchorId="135A36FF" wp14:editId="06FC845F">
+            <wp:extent cx="5386226" cy="3240634"/>
+            <wp:effectExtent l="0" t="0" r="5080" b="0"/>
+            <wp:docPr id="7" name="Picture 7"/>
             <wp:cNvGraphicFramePr>
               <a:graphicFrameLocks xmlns:a="http://schemas.openxmlformats.org/drawingml/2006/main" noChangeAspect="1"/>
             </wp:cNvGraphicFramePr>
@@ -6365,7 +6203,7 @@
                   <pic:spPr>
                     <a:xfrm>
                       <a:off x="0" y="0"/>
-                      <a:ext cx="5021707" cy="3066706"/>
+                      <a:ext cx="5404823" cy="3251823"/>
                     </a:xfrm>
                     <a:prstGeom prst="rect">
                       <a:avLst/>
@@ -6386,6 +6224,22 @@
     </w:p>
     <w:p>
       <w:pPr>
+        <w:pStyle w:val="BodyText"/>
+        <w:ind w:left="420"/>
+      </w:pPr>
+    </w:p>
+    <w:p>
+      <w:pPr>
+        <w:pStyle w:val="Heading3"/>
+      </w:pPr>
+      <w:bookmarkStart w:id="10" w:name="_Toc136291872"/>
+      <w:r>
+        <w:t>UI screenshots when game players to provide correct answer &amp; incorrect answers</w:t>
+      </w:r>
+      <w:bookmarkEnd w:id="10"/>
+    </w:p>
+    <w:p>
+      <w:pPr>
         <w:pStyle w:val="Heading3"/>
         <w:numPr>
           <w:ilvl w:val="0"/>
@@ -6396,35 +6250,38 @@
     </w:p>
     <w:p>
       <w:pPr>
-        <w:pStyle w:val="Heading3"/>
-      </w:pPr>
-      <w:bookmarkStart w:id="17" w:name="_Toc136288177"/>
-      <w:r>
-        <w:t>Screenshot of the Normalized DB Table Structure used for this Game Option</w:t>
-      </w:r>
-      <w:bookmarkEnd w:id="17"/>
-    </w:p>
-    <w:p>
-      <w:pPr>
-        <w:pStyle w:val="BodyText"/>
-        <w:ind w:left="420"/>
-      </w:pPr>
-    </w:p>
-    <w:p>
-      <w:pPr>
-        <w:pStyle w:val="BodyText"/>
-        <w:ind w:left="420"/>
+        <w:pStyle w:val="BodyText"/>
+        <w:numPr>
+          <w:ilvl w:val="0"/>
+          <w:numId w:val="40"/>
+        </w:numPr>
+      </w:pPr>
+      <w:r>
+        <w:t>Correct Answer</w:t>
+      </w:r>
+    </w:p>
+    <w:p>
+      <w:pPr>
+        <w:pStyle w:val="BodyText"/>
+        <w:ind w:left="1140"/>
+      </w:pPr>
+    </w:p>
+    <w:p>
+      <w:pPr>
+        <w:pStyle w:val="BodyText"/>
+        <w:ind w:left="720"/>
       </w:pPr>
       <w:r>
         <w:rPr>
           <w:noProof/>
           <w:lang w:val="en-GB" w:eastAsia="en-GB"/>
         </w:rPr>
+        <w:lastRenderedPageBreak/>
         <w:drawing>
-          <wp:inline distT="0" distB="0" distL="0" distR="0" wp14:anchorId="3A827823" wp14:editId="3A479F2C">
-            <wp:extent cx="6103329" cy="1979875"/>
-            <wp:effectExtent l="0" t="0" r="0" b="1905"/>
-            <wp:docPr id="4" name="Picture 4"/>
+          <wp:inline distT="0" distB="0" distL="0" distR="0" wp14:anchorId="206ED8AD" wp14:editId="577B261C">
+            <wp:extent cx="5881112" cy="3569818"/>
+            <wp:effectExtent l="0" t="0" r="5715" b="0"/>
+            <wp:docPr id="6" name="Picture 6"/>
             <wp:cNvGraphicFramePr>
               <a:graphicFrameLocks xmlns:a="http://schemas.openxmlformats.org/drawingml/2006/main" noChangeAspect="1"/>
             </wp:cNvGraphicFramePr>
@@ -6444,7 +6301,7 @@
                   <pic:spPr>
                     <a:xfrm>
                       <a:off x="0" y="0"/>
-                      <a:ext cx="6112857" cy="1982966"/>
+                      <a:ext cx="5883503" cy="3571269"/>
                     </a:xfrm>
                     <a:prstGeom prst="rect">
                       <a:avLst/>
@@ -6459,6 +6316,91 @@
     </w:p>
     <w:p>
       <w:pPr>
+        <w:pStyle w:val="BodyText"/>
+        <w:ind w:left="1140"/>
+      </w:pPr>
+    </w:p>
+    <w:p>
+      <w:pPr>
+        <w:pStyle w:val="BodyText"/>
+        <w:ind w:left="1140"/>
+      </w:pPr>
+    </w:p>
+    <w:p>
+      <w:pPr>
+        <w:pStyle w:val="BodyText"/>
+        <w:numPr>
+          <w:ilvl w:val="0"/>
+          <w:numId w:val="40"/>
+        </w:numPr>
+      </w:pPr>
+      <w:r>
+        <w:t>Incorrect Answer</w:t>
+      </w:r>
+    </w:p>
+    <w:p>
+      <w:pPr>
+        <w:pStyle w:val="BodyText"/>
+        <w:ind w:left="420"/>
+      </w:pPr>
+    </w:p>
+    <w:p>
+      <w:pPr>
+        <w:pStyle w:val="BodyText"/>
+        <w:ind w:left="720"/>
+      </w:pPr>
+    </w:p>
+    <w:p>
+      <w:pPr>
+        <w:pStyle w:val="BodyText"/>
+        <w:ind w:left="720"/>
+      </w:pPr>
+    </w:p>
+    <w:p>
+      <w:pPr>
+        <w:pStyle w:val="BodyText"/>
+        <w:ind w:left="720"/>
+      </w:pPr>
+    </w:p>
+    <w:p>
+      <w:pPr>
+        <w:pStyle w:val="BodyText"/>
+        <w:ind w:left="720"/>
+      </w:pPr>
+    </w:p>
+    <w:p>
+      <w:pPr>
+        <w:pStyle w:val="BodyText"/>
+      </w:pPr>
+    </w:p>
+    <w:p>
+      <w:pPr>
+        <w:pStyle w:val="Heading3"/>
+      </w:pPr>
+      <w:bookmarkStart w:id="11" w:name="_Toc136291873"/>
+      <w:r>
+        <w:t>Code Segment: When a game player correctly identifies an answer, save that person's name along with the correct response in the database</w:t>
+      </w:r>
+      <w:bookmarkEnd w:id="11"/>
+    </w:p>
+    <w:p>
+      <w:pPr>
+        <w:pStyle w:val="Heading3"/>
+        <w:numPr>
+          <w:ilvl w:val="0"/>
+          <w:numId w:val="0"/>
+        </w:numPr>
+        <w:ind w:left="840"/>
+      </w:pPr>
+    </w:p>
+    <w:p>
+      <w:pPr>
+        <w:pStyle w:val="BodyText"/>
+        <w:ind w:left="426"/>
+      </w:pPr>
+    </w:p>
+    <w:p>
+      <w:pPr>
         <w:pStyle w:val="Heading3"/>
         <w:numPr>
           <w:ilvl w:val="0"/>
@@ -6480,8 +6422,383 @@
     <w:p>
       <w:pPr>
         <w:pStyle w:val="Heading3"/>
-      </w:pPr>
-      <w:bookmarkStart w:id="18" w:name="_Toc136288178"/>
+        <w:numPr>
+          <w:ilvl w:val="0"/>
+          <w:numId w:val="0"/>
+        </w:numPr>
+        <w:ind w:left="960"/>
+      </w:pPr>
+    </w:p>
+    <w:p>
+      <w:pPr>
+        <w:pStyle w:val="Heading3"/>
+      </w:pPr>
+      <w:bookmarkStart w:id="12" w:name="_Toc136291874"/>
+      <w:r>
+        <w:t>Code Segment: If another game player provides the same right response, indicate that the solution has already been recognized</w:t>
+      </w:r>
+      <w:bookmarkEnd w:id="12"/>
+    </w:p>
+    <w:p>
+      <w:pPr>
+        <w:pStyle w:val="BodyText"/>
+        <w:ind w:left="420"/>
+      </w:pPr>
+    </w:p>
+    <w:p>
+      <w:pPr>
+        <w:pStyle w:val="BodyText"/>
+        <w:ind w:left="420"/>
+      </w:pPr>
+    </w:p>
+    <w:p>
+      <w:pPr>
+        <w:pStyle w:val="Heading3"/>
+        <w:numPr>
+          <w:ilvl w:val="0"/>
+          <w:numId w:val="0"/>
+        </w:numPr>
+        <w:ind w:left="960"/>
+      </w:pPr>
+    </w:p>
+    <w:p>
+      <w:pPr>
+        <w:pStyle w:val="Heading3"/>
+        <w:numPr>
+          <w:ilvl w:val="0"/>
+          <w:numId w:val="0"/>
+        </w:numPr>
+        <w:ind w:left="960"/>
+      </w:pPr>
+    </w:p>
+    <w:p>
+      <w:pPr>
+        <w:pStyle w:val="Heading3"/>
+      </w:pPr>
+      <w:bookmarkStart w:id="13" w:name="_Toc136291875"/>
+      <w:r>
+        <w:t>Code Segment: When all the solutions have been identified by game players, the system should clear the flag that indicate solution has already been recognized</w:t>
+      </w:r>
+      <w:bookmarkEnd w:id="13"/>
+    </w:p>
+    <w:p>
+      <w:pPr>
+        <w:pStyle w:val="Heading3"/>
+        <w:numPr>
+          <w:ilvl w:val="0"/>
+          <w:numId w:val="0"/>
+        </w:numPr>
+        <w:ind w:left="960"/>
+      </w:pPr>
+    </w:p>
+    <w:p>
+      <w:pPr>
+        <w:pStyle w:val="BodyText"/>
+        <w:ind w:left="426"/>
+      </w:pPr>
+    </w:p>
+    <w:p>
+      <w:pPr>
+        <w:pStyle w:val="BodyText"/>
+        <w:ind w:left="426"/>
+      </w:pPr>
+    </w:p>
+    <w:p>
+      <w:pPr>
+        <w:pStyle w:val="BodyText"/>
+        <w:ind w:left="426"/>
+      </w:pPr>
+    </w:p>
+    <w:p>
+      <w:pPr>
+        <w:pStyle w:val="Heading3"/>
+      </w:pPr>
+      <w:bookmarkStart w:id="14" w:name="_Toc136291876"/>
+      <w:r>
+        <w:t>UI screenshots when game players to provide correct answer &amp; incorrect answers</w:t>
+      </w:r>
+      <w:bookmarkEnd w:id="14"/>
+    </w:p>
+    <w:p>
+      <w:pPr>
+        <w:pStyle w:val="BodyText"/>
+        <w:ind w:left="420"/>
+      </w:pPr>
+    </w:p>
+    <w:p>
+      <w:pPr>
+        <w:pStyle w:val="BodyText"/>
+        <w:ind w:left="426"/>
+      </w:pPr>
+    </w:p>
+    <w:p>
+      <w:pPr>
+        <w:pStyle w:val="BodyText"/>
+        <w:ind w:left="426"/>
+      </w:pPr>
+    </w:p>
+    <w:p>
+      <w:pPr>
+        <w:pStyle w:val="Heading3"/>
+        <w:numPr>
+          <w:ilvl w:val="0"/>
+          <w:numId w:val="0"/>
+        </w:numPr>
+        <w:ind w:left="960"/>
+      </w:pPr>
+    </w:p>
+    <w:p>
+      <w:pPr>
+        <w:pStyle w:val="Heading3"/>
+      </w:pPr>
+      <w:bookmarkStart w:id="15" w:name="_Toc136291877"/>
+      <w:r>
+        <w:t>Indicate the Data Structures used with its purpose</w:t>
+      </w:r>
+      <w:bookmarkEnd w:id="15"/>
+    </w:p>
+    <w:p>
+      <w:pPr>
+        <w:pStyle w:val="BodyText"/>
+      </w:pPr>
+    </w:p>
+    <w:p>
+      <w:pPr>
+        <w:pStyle w:val="BodyText"/>
+        <w:numPr>
+          <w:ilvl w:val="0"/>
+          <w:numId w:val="24"/>
+        </w:numPr>
+      </w:pPr>
+      <w:r>
+        <w:t>1D Int</w:t>
+      </w:r>
+      <w:r>
+        <w:t>eger</w:t>
+      </w:r>
+      <w:r>
+        <w:t xml:space="preserve"> Array for representing the location of the Queen</w:t>
+      </w:r>
+    </w:p>
+    <w:p>
+      <w:pPr>
+        <w:pStyle w:val="BodyText"/>
+        <w:numPr>
+          <w:ilvl w:val="0"/>
+          <w:numId w:val="24"/>
+        </w:numPr>
+      </w:pPr>
+      <w:r>
+        <w:t xml:space="preserve">2D Array for </w:t>
+      </w:r>
+      <w:r>
+        <w:t>representing</w:t>
+      </w:r>
+      <w:r>
+        <w:t xml:space="preserve"> the Labels</w:t>
+      </w:r>
+    </w:p>
+    <w:p>
+      <w:pPr>
+        <w:pStyle w:val="BodyText"/>
+        <w:ind w:left="420"/>
+      </w:pPr>
+    </w:p>
+    <w:p>
+      <w:pPr>
+        <w:pStyle w:val="Heading3"/>
+        <w:numPr>
+          <w:ilvl w:val="0"/>
+          <w:numId w:val="0"/>
+        </w:numPr>
+      </w:pPr>
+    </w:p>
+    <w:p>
+      <w:pPr>
+        <w:pStyle w:val="Heading3"/>
+        <w:numPr>
+          <w:ilvl w:val="0"/>
+          <w:numId w:val="0"/>
+        </w:numPr>
+        <w:ind w:left="960"/>
+      </w:pPr>
+    </w:p>
+    <w:p>
+      <w:pPr>
+        <w:pStyle w:val="Heading3"/>
+      </w:pPr>
+      <w:bookmarkStart w:id="16" w:name="_Toc136291878"/>
+      <w:r>
+        <w:t>Specify using Code Segments or Screenshots the Validations and Exception Handling in this application</w:t>
+      </w:r>
+      <w:bookmarkEnd w:id="16"/>
+    </w:p>
+    <w:p>
+      <w:pPr>
+        <w:pStyle w:val="Heading3"/>
+        <w:numPr>
+          <w:ilvl w:val="0"/>
+          <w:numId w:val="0"/>
+        </w:numPr>
+        <w:ind w:left="966"/>
+      </w:pPr>
+    </w:p>
+    <w:p>
+      <w:pPr>
+        <w:pStyle w:val="Heading3"/>
+        <w:numPr>
+          <w:ilvl w:val="0"/>
+          <w:numId w:val="0"/>
+        </w:numPr>
+        <w:ind w:left="966"/>
+      </w:pPr>
+    </w:p>
+    <w:p>
+      <w:pPr>
+        <w:pStyle w:val="BodyText"/>
+        <w:numPr>
+          <w:ilvl w:val="0"/>
+          <w:numId w:val="42"/>
+        </w:numPr>
+      </w:pPr>
+      <w:r>
+        <w:t>Validations</w:t>
+      </w:r>
+    </w:p>
+    <w:p>
+      <w:pPr>
+        <w:pStyle w:val="BodyText"/>
+        <w:ind w:left="1146"/>
+      </w:pPr>
+    </w:p>
+    <w:p>
+      <w:pPr>
+        <w:pStyle w:val="BodyText"/>
+        <w:ind w:left="420"/>
+      </w:pPr>
+      <w:r>
+        <w:rPr>
+          <w:noProof/>
+          <w:lang w:val="en-GB" w:eastAsia="en-GB"/>
+        </w:rPr>
+        <w:drawing>
+          <wp:inline distT="0" distB="0" distL="0" distR="0" wp14:anchorId="2A71E208" wp14:editId="6DF908EC">
+            <wp:extent cx="5012776" cy="3061252"/>
+            <wp:effectExtent l="0" t="0" r="0" b="6350"/>
+            <wp:docPr id="5" name="Picture 5"/>
+            <wp:cNvGraphicFramePr>
+              <a:graphicFrameLocks xmlns:a="http://schemas.openxmlformats.org/drawingml/2006/main" noChangeAspect="1"/>
+            </wp:cNvGraphicFramePr>
+            <a:graphic xmlns:a="http://schemas.openxmlformats.org/drawingml/2006/main">
+              <a:graphicData uri="http://schemas.openxmlformats.org/drawingml/2006/picture">
+                <pic:pic xmlns:pic="http://schemas.openxmlformats.org/drawingml/2006/picture">
+                  <pic:nvPicPr>
+                    <pic:cNvPr id="1" name=""/>
+                    <pic:cNvPicPr/>
+                  </pic:nvPicPr>
+                  <pic:blipFill>
+                    <a:blip r:embed="rId20"/>
+                    <a:stretch>
+                      <a:fillRect/>
+                    </a:stretch>
+                  </pic:blipFill>
+                  <pic:spPr>
+                    <a:xfrm>
+                      <a:off x="0" y="0"/>
+                      <a:ext cx="5021707" cy="3066706"/>
+                    </a:xfrm>
+                    <a:prstGeom prst="rect">
+                      <a:avLst/>
+                    </a:prstGeom>
+                  </pic:spPr>
+                </pic:pic>
+              </a:graphicData>
+            </a:graphic>
+          </wp:inline>
+        </w:drawing>
+      </w:r>
+    </w:p>
+    <w:p>
+      <w:pPr>
+        <w:pStyle w:val="BodyText"/>
+        <w:ind w:left="420"/>
+      </w:pPr>
+    </w:p>
+    <w:p>
+      <w:pPr>
+        <w:pStyle w:val="BodyText"/>
+        <w:numPr>
+          <w:ilvl w:val="0"/>
+          <w:numId w:val="42"/>
+        </w:numPr>
+      </w:pPr>
+      <w:r>
+        <w:t>Exception Handling</w:t>
+      </w:r>
+    </w:p>
+    <w:p>
+      <w:pPr>
+        <w:pStyle w:val="BodyText"/>
+        <w:ind w:left="420"/>
+      </w:pPr>
+    </w:p>
+    <w:p>
+      <w:pPr>
+        <w:pStyle w:val="Heading3"/>
+        <w:numPr>
+          <w:ilvl w:val="0"/>
+          <w:numId w:val="0"/>
+        </w:numPr>
+        <w:ind w:left="960"/>
+      </w:pPr>
+    </w:p>
+    <w:p>
+      <w:pPr>
+        <w:pStyle w:val="Heading3"/>
+      </w:pPr>
+      <w:bookmarkStart w:id="17" w:name="_Toc136291879"/>
+      <w:r>
+        <w:t>Screenshot of the Normalized DB Table Structure used for this Game Option</w:t>
+      </w:r>
+      <w:bookmarkEnd w:id="17"/>
+    </w:p>
+    <w:p>
+      <w:pPr>
+        <w:pStyle w:val="BodyText"/>
+        <w:ind w:left="420"/>
+      </w:pPr>
+    </w:p>
+    <w:p>
+      <w:pPr>
+        <w:pStyle w:val="BodyText"/>
+        <w:ind w:left="420"/>
+      </w:pPr>
+    </w:p>
+    <w:p>
+      <w:pPr>
+        <w:pStyle w:val="Heading3"/>
+        <w:numPr>
+          <w:ilvl w:val="0"/>
+          <w:numId w:val="0"/>
+        </w:numPr>
+        <w:ind w:left="960"/>
+      </w:pPr>
+    </w:p>
+    <w:p>
+      <w:pPr>
+        <w:pStyle w:val="Heading3"/>
+        <w:numPr>
+          <w:ilvl w:val="0"/>
+          <w:numId w:val="0"/>
+        </w:numPr>
+        <w:ind w:left="960"/>
+      </w:pPr>
+    </w:p>
+    <w:p>
+      <w:pPr>
+        <w:pStyle w:val="Heading3"/>
+      </w:pPr>
+      <w:bookmarkStart w:id="18" w:name="_Toc136291880"/>
       <w:r>
         <w:t>Code Segment: unit Testing</w:t>
       </w:r>
@@ -6529,8 +6846,6 @@
         <w:ind w:left="1134"/>
       </w:pPr>
     </w:p>
-    <w:p/>
-    <w:p/>
     <w:p/>
     <w:p>
       <w:pPr>
@@ -6544,7 +6859,7 @@
         </w:tabs>
         <w:spacing w:before="89"/>
       </w:pPr>
-      <w:bookmarkStart w:id="19" w:name="_Toc136288179"/>
+      <w:bookmarkStart w:id="19" w:name="_Toc136291881"/>
       <w:r>
         <w:lastRenderedPageBreak/>
         <w:t xml:space="preserve">Chapter 2 - </w:t>
@@ -6566,7 +6881,7 @@
       <w:pPr>
         <w:pStyle w:val="Style1"/>
       </w:pPr>
-      <w:bookmarkStart w:id="20" w:name="_Toc136288180"/>
+      <w:bookmarkStart w:id="20" w:name="_Toc136291882"/>
       <w:r>
         <w:t>Program Logic used to implement Encode /Decode using Huffman Coding Algorithm</w:t>
       </w:r>
@@ -6596,7 +6911,7 @@
       <w:pPr>
         <w:pStyle w:val="Style1"/>
       </w:pPr>
-      <w:bookmarkStart w:id="21" w:name="_Toc136288181"/>
+      <w:bookmarkStart w:id="21" w:name="_Toc136291883"/>
       <w:r>
         <w:t>UI screenshot allowing game players to provide answers</w:t>
       </w:r>
@@ -6616,7 +6931,7 @@
       <w:pPr>
         <w:pStyle w:val="Style1"/>
       </w:pPr>
-      <w:bookmarkStart w:id="22" w:name="_Toc136288182"/>
+      <w:bookmarkStart w:id="22" w:name="_Toc136291884"/>
       <w:r>
         <w:t>Code Segment: for Option 1</w:t>
       </w:r>
@@ -6646,7 +6961,7 @@
       <w:pPr>
         <w:pStyle w:val="Style1"/>
       </w:pPr>
-      <w:bookmarkStart w:id="23" w:name="_Toc136288183"/>
+      <w:bookmarkStart w:id="23" w:name="_Toc136291885"/>
       <w:r>
         <w:t>Code Segment: for Option 2</w:t>
       </w:r>
@@ -6663,7 +6978,7 @@
       <w:pPr>
         <w:pStyle w:val="Style1"/>
       </w:pPr>
-      <w:bookmarkStart w:id="24" w:name="_Toc136288184"/>
+      <w:bookmarkStart w:id="24" w:name="_Toc136291886"/>
       <w:r>
         <w:t>UI screenshots when game players to provide correct answer &amp; incorrect answers</w:t>
       </w:r>
@@ -6680,7 +6995,7 @@
       <w:pPr>
         <w:pStyle w:val="Style1"/>
       </w:pPr>
-      <w:bookmarkStart w:id="25" w:name="_Toc136288185"/>
+      <w:bookmarkStart w:id="25" w:name="_Toc136291887"/>
       <w:r>
         <w:t>Indicate the Data Structures used with its purpose</w:t>
       </w:r>
@@ -6697,7 +7012,7 @@
       <w:pPr>
         <w:pStyle w:val="Style1"/>
       </w:pPr>
-      <w:bookmarkStart w:id="26" w:name="_Toc136288186"/>
+      <w:bookmarkStart w:id="26" w:name="_Toc136291888"/>
       <w:r>
         <w:t>Specify using Code Segments or Screenshots the Validations and Exception Handling in this application.</w:t>
       </w:r>
@@ -6714,7 +7029,7 @@
       <w:pPr>
         <w:pStyle w:val="Style1"/>
       </w:pPr>
-      <w:bookmarkStart w:id="27" w:name="_Toc136288187"/>
+      <w:bookmarkStart w:id="27" w:name="_Toc136291889"/>
       <w:r>
         <w:t>Screenshot of the Normalized DB Table Structure used for this Game Option</w:t>
       </w:r>
@@ -6731,7 +7046,7 @@
       <w:pPr>
         <w:pStyle w:val="Style1"/>
       </w:pPr>
-      <w:bookmarkStart w:id="28" w:name="_Toc136288188"/>
+      <w:bookmarkStart w:id="28" w:name="_Toc136291890"/>
       <w:r>
         <w:t>Code Segment: unit Testing</w:t>
       </w:r>
@@ -6819,7 +7134,7 @@
         </w:tabs>
         <w:spacing w:before="62"/>
       </w:pPr>
-      <w:bookmarkStart w:id="29" w:name="_Toc136288189"/>
+      <w:bookmarkStart w:id="29" w:name="_Toc136291891"/>
       <w:r>
         <w:lastRenderedPageBreak/>
         <w:t xml:space="preserve">Chapter 3 - </w:t>
@@ -6842,7 +7157,7 @@
       <w:pPr>
         <w:pStyle w:val="Style2"/>
       </w:pPr>
-      <w:bookmarkStart w:id="30" w:name="_Toc136288190"/>
+      <w:bookmarkStart w:id="30" w:name="_Toc136291892"/>
       <w:r>
         <w:t>Program Logic used to implement Tic-Tac-Toe</w:t>
       </w:r>
@@ -6864,7 +7179,7 @@
       <w:pPr>
         <w:pStyle w:val="Style2"/>
       </w:pPr>
-      <w:bookmarkStart w:id="31" w:name="_Toc136288191"/>
+      <w:bookmarkStart w:id="31" w:name="_Toc136291893"/>
       <w:r>
         <w:t>UI screenshot allowing game players to provide answers</w:t>
       </w:r>
@@ -6886,7 +7201,7 @@
       <w:pPr>
         <w:pStyle w:val="Style2"/>
       </w:pPr>
-      <w:bookmarkStart w:id="32" w:name="_Toc136288192"/>
+      <w:bookmarkStart w:id="32" w:name="_Toc136291894"/>
       <w:r>
         <w:t>Code Segment: Determining the optimal Tic-Tac-Toe move for a computer player using the Minimax Algorithm in Game Theory</w:t>
       </w:r>
@@ -6908,7 +7223,7 @@
       <w:pPr>
         <w:pStyle w:val="Style2"/>
       </w:pPr>
-      <w:bookmarkStart w:id="33" w:name="_Toc136288193"/>
+      <w:bookmarkStart w:id="33" w:name="_Toc136291895"/>
       <w:r>
         <w:t>Screenshots of the user interface when players win, lose, or draw a game</w:t>
       </w:r>
@@ -6930,7 +7245,7 @@
       <w:pPr>
         <w:pStyle w:val="Style2"/>
       </w:pPr>
-      <w:bookmarkStart w:id="34" w:name="_Toc136288194"/>
+      <w:bookmarkStart w:id="34" w:name="_Toc136291896"/>
       <w:r>
         <w:t>Indicate the Data Structures used with its purpose</w:t>
       </w:r>
@@ -6952,7 +7267,7 @@
       <w:pPr>
         <w:pStyle w:val="Style2"/>
       </w:pPr>
-      <w:bookmarkStart w:id="35" w:name="_Toc136288195"/>
+      <w:bookmarkStart w:id="35" w:name="_Toc136291897"/>
       <w:r>
         <w:t>Specify using Code Segments or Screenshots the Validations and Exception Handling in this application.</w:t>
       </w:r>
@@ -6974,7 +7289,7 @@
       <w:pPr>
         <w:pStyle w:val="Style2"/>
       </w:pPr>
-      <w:bookmarkStart w:id="36" w:name="_Toc136288196"/>
+      <w:bookmarkStart w:id="36" w:name="_Toc136291898"/>
       <w:r>
         <w:t>Screenshot of the Normalized DB Table Structure used for this Game Option</w:t>
       </w:r>
@@ -6996,7 +7311,7 @@
       <w:pPr>
         <w:pStyle w:val="Style2"/>
       </w:pPr>
-      <w:bookmarkStart w:id="37" w:name="_Toc136288197"/>
+      <w:bookmarkStart w:id="37" w:name="_Toc136291899"/>
       <w:r>
         <w:t>Code Segment: unit Testing</w:t>
       </w:r>
@@ -7185,7 +7500,7 @@
           <w:tab w:val="left" w:pos="841"/>
         </w:tabs>
       </w:pPr>
-      <w:bookmarkStart w:id="38" w:name="_Toc136288198"/>
+      <w:bookmarkStart w:id="38" w:name="_Toc136291900"/>
       <w:r>
         <w:t xml:space="preserve">Chapter 4 - </w:t>
       </w:r>
@@ -7216,7 +7531,7 @@
       <w:pPr>
         <w:pStyle w:val="Style3"/>
       </w:pPr>
-      <w:bookmarkStart w:id="39" w:name="_Toc136288199"/>
+      <w:bookmarkStart w:id="39" w:name="_Toc136291901"/>
       <w:r>
         <w:t>Program Logic used to implement Identify Shortest Path</w:t>
       </w:r>
@@ -7241,7 +7556,7 @@
       <w:pPr>
         <w:pStyle w:val="Style3"/>
       </w:pPr>
-      <w:bookmarkStart w:id="40" w:name="_Toc136288200"/>
+      <w:bookmarkStart w:id="40" w:name="_Toc136291902"/>
       <w:r>
         <w:t>Code Segment used to set random distance</w:t>
       </w:r>
@@ -7266,7 +7581,7 @@
       <w:pPr>
         <w:pStyle w:val="Style3"/>
       </w:pPr>
-      <w:bookmarkStart w:id="41" w:name="_Toc136288201"/>
+      <w:bookmarkStart w:id="41" w:name="_Toc136291903"/>
       <w:r>
         <w:t>UI screenshot allowing game players to provide answers</w:t>
       </w:r>
@@ -7293,7 +7608,7 @@
       <w:pPr>
         <w:pStyle w:val="Style3"/>
       </w:pPr>
-      <w:bookmarkStart w:id="42" w:name="_Toc136288202"/>
+      <w:bookmarkStart w:id="42" w:name="_Toc136291904"/>
       <w:r>
         <w:t>Code Segment: find the shortest path and distance for other cities from the system's randomly selected city</w:t>
       </w:r>
@@ -7333,7 +7648,7 @@
       <w:pPr>
         <w:pStyle w:val="Style3"/>
       </w:pPr>
-      <w:bookmarkStart w:id="43" w:name="_Toc136288203"/>
+      <w:bookmarkStart w:id="43" w:name="_Toc136291905"/>
       <w:r>
         <w:t>Code Segment used to save person's name along with the correct answer</w:t>
       </w:r>
@@ -7358,7 +7673,7 @@
       <w:pPr>
         <w:pStyle w:val="Style3"/>
       </w:pPr>
-      <w:bookmarkStart w:id="44" w:name="_Toc136288204"/>
+      <w:bookmarkStart w:id="44" w:name="_Toc136291906"/>
       <w:r>
         <w:t>Code Segment used to save distance between cities when they correctly identify an answer</w:t>
       </w:r>
@@ -7374,7 +7689,7 @@
       <w:pPr>
         <w:pStyle w:val="Style3"/>
       </w:pPr>
-      <w:bookmarkStart w:id="45" w:name="_Toc136288205"/>
+      <w:bookmarkStart w:id="45" w:name="_Toc136291907"/>
       <w:r>
         <w:t>UI screenshots when game players to provide correct answer &amp; incorrect answers</w:t>
       </w:r>
@@ -7410,7 +7725,7 @@
       <w:pPr>
         <w:pStyle w:val="Style3"/>
       </w:pPr>
-      <w:bookmarkStart w:id="46" w:name="_Toc136288206"/>
+      <w:bookmarkStart w:id="46" w:name="_Toc136291908"/>
       <w:r>
         <w:t>Indicate the Data Structures used with its purpose</w:t>
       </w:r>
@@ -7424,9 +7739,15 @@
     </w:p>
     <w:p>
       <w:pPr>
+        <w:pStyle w:val="BodyText"/>
+        <w:ind w:left="420"/>
+      </w:pPr>
+    </w:p>
+    <w:p>
+      <w:pPr>
         <w:pStyle w:val="Style3"/>
       </w:pPr>
-      <w:bookmarkStart w:id="47" w:name="_Toc136288207"/>
+      <w:bookmarkStart w:id="47" w:name="_Toc136291909"/>
       <w:r>
         <w:t>Specify using Code Segments or Screenshots the Validations and Exception Handling in this game option</w:t>
       </w:r>
@@ -7441,7 +7762,7 @@
       <w:pPr>
         <w:pStyle w:val="Style3"/>
       </w:pPr>
-      <w:bookmarkStart w:id="48" w:name="_Toc136288208"/>
+      <w:bookmarkStart w:id="48" w:name="_Toc136291910"/>
       <w:r>
         <w:t>Screenshot of the Normalized DB Table Structure used for this Game Option</w:t>
       </w:r>
@@ -7456,7 +7777,7 @@
       <w:pPr>
         <w:pStyle w:val="Style3"/>
       </w:pPr>
-      <w:bookmarkStart w:id="49" w:name="_Toc136288209"/>
+      <w:bookmarkStart w:id="49" w:name="_Toc136291911"/>
       <w:r>
         <w:t>Code Segment: unit Testing</w:t>
       </w:r>
@@ -7539,9 +7860,8 @@
           <w:tab w:val="left" w:pos="841"/>
         </w:tabs>
       </w:pPr>
-      <w:bookmarkStart w:id="50" w:name="_Toc136288210"/>
-      <w:r>
-        <w:lastRenderedPageBreak/>
+      <w:bookmarkStart w:id="50" w:name="_Toc136291912"/>
+      <w:r>
         <w:t xml:space="preserve">Chapter 5 - </w:t>
       </w:r>
       <w:r>
@@ -7561,7 +7881,7 @@
       <w:pPr>
         <w:pStyle w:val="Style4"/>
       </w:pPr>
-      <w:bookmarkStart w:id="51" w:name="_Toc136288211"/>
+      <w:bookmarkStart w:id="51" w:name="_Toc136291913"/>
       <w:r>
         <w:t>Program Logic used to Identify minimum connecters</w:t>
       </w:r>
@@ -7583,7 +7903,7 @@
       <w:pPr>
         <w:pStyle w:val="Style4"/>
       </w:pPr>
-      <w:bookmarkStart w:id="52" w:name="_Toc136288212"/>
+      <w:bookmarkStart w:id="52" w:name="_Toc136291914"/>
       <w:r>
         <w:t>Code Segment used to set random distance</w:t>
       </w:r>
@@ -7611,7 +7931,7 @@
       <w:pPr>
         <w:pStyle w:val="Style4"/>
       </w:pPr>
-      <w:bookmarkStart w:id="53" w:name="_Toc136288213"/>
+      <w:bookmarkStart w:id="53" w:name="_Toc136291915"/>
       <w:r>
         <w:t>UI screenshots when game players to provide correct answer &amp; incorrect answers</w:t>
       </w:r>
@@ -7632,7 +7952,7 @@
       <w:pPr>
         <w:pStyle w:val="Style4"/>
       </w:pPr>
-      <w:bookmarkStart w:id="54" w:name="_Toc136288214"/>
+      <w:bookmarkStart w:id="54" w:name="_Toc136291916"/>
       <w:r>
         <w:t>Code Segment used to save person's name along with the correct answer</w:t>
       </w:r>
@@ -7652,7 +7972,7 @@
       <w:pPr>
         <w:pStyle w:val="Style4"/>
       </w:pPr>
-      <w:bookmarkStart w:id="55" w:name="_Toc136288215"/>
+      <w:bookmarkStart w:id="55" w:name="_Toc136291917"/>
       <w:r>
         <w:t>Code Segment used to save distance between cities when they correctly identify an answer</w:t>
       </w:r>
@@ -7672,7 +7992,7 @@
       <w:pPr>
         <w:pStyle w:val="Style4"/>
       </w:pPr>
-      <w:bookmarkStart w:id="56" w:name="_Toc136288216"/>
+      <w:bookmarkStart w:id="56" w:name="_Toc136291918"/>
       <w:r>
         <w:t>Indicate the Data Structures used with its purpose</w:t>
       </w:r>
@@ -7692,7 +8012,7 @@
       <w:pPr>
         <w:pStyle w:val="Style4"/>
       </w:pPr>
-      <w:bookmarkStart w:id="57" w:name="_Toc136288217"/>
+      <w:bookmarkStart w:id="57" w:name="_Toc136291919"/>
       <w:r>
         <w:t>Specify using Code Segments or Screenshots the Validations and Exception Handling in this game option.</w:t>
       </w:r>
@@ -7712,7 +8032,7 @@
       <w:pPr>
         <w:pStyle w:val="Style4"/>
       </w:pPr>
-      <w:bookmarkStart w:id="58" w:name="_Toc136288218"/>
+      <w:bookmarkStart w:id="58" w:name="_Toc136291920"/>
       <w:r>
         <w:t>Screenshot of the Normalized DB Table Structure used for this Game Option</w:t>
       </w:r>
@@ -7734,19 +8054,11 @@
       <w:pPr>
         <w:pStyle w:val="Style4"/>
       </w:pPr>
-      <w:bookmarkStart w:id="59" w:name="_Toc136288219"/>
+      <w:bookmarkStart w:id="59" w:name="_Toc136291921"/>
       <w:r>
         <w:t>Code Segment: unit Testing</w:t>
       </w:r>
       <w:bookmarkEnd w:id="59"/>
-    </w:p>
-    <w:p>
-      <w:pPr>
-        <w:pStyle w:val="Heading2"/>
-        <w:tabs>
-          <w:tab w:val="left" w:pos="841"/>
-        </w:tabs>
-      </w:pPr>
     </w:p>
     <w:p>
       <w:pPr>
@@ -7912,7 +8224,7 @@
         </w:tabs>
         <w:jc w:val="left"/>
       </w:pPr>
-      <w:bookmarkStart w:id="60" w:name="_Toc136288220"/>
+      <w:bookmarkStart w:id="60" w:name="_Toc136291922"/>
       <w:r>
         <w:t>Presentation</w:t>
       </w:r>
@@ -8002,7 +8314,7 @@
       <mc:AlternateContent>
         <mc:Choice Requires="wps">
           <w:drawing>
-            <wp:anchor distT="0" distB="0" distL="114300" distR="114300" simplePos="0" relativeHeight="487241728" behindDoc="1" locked="0" layoutInCell="1" allowOverlap="1" wp14:anchorId="535C8BB7" wp14:editId="2068D5A8">
+            <wp:anchor distT="0" distB="0" distL="114300" distR="114300" simplePos="0" relativeHeight="487241728" behindDoc="1" locked="0" layoutInCell="1" allowOverlap="1" wp14:anchorId="3ECB2C9D" wp14:editId="137B6BF0">
               <wp:simplePos x="0" y="0"/>
               <wp:positionH relativeFrom="page">
                 <wp:posOffset>896620</wp:posOffset>
@@ -8082,7 +8394,7 @@
       <mc:AlternateContent>
         <mc:Choice Requires="wps">
           <w:drawing>
-            <wp:anchor distT="0" distB="0" distL="114300" distR="114300" simplePos="0" relativeHeight="487242240" behindDoc="1" locked="0" layoutInCell="1" allowOverlap="1" wp14:anchorId="70D95044" wp14:editId="5BE9306B">
+            <wp:anchor distT="0" distB="0" distL="114300" distR="114300" simplePos="0" relativeHeight="487242240" behindDoc="1" locked="0" layoutInCell="1" allowOverlap="1" wp14:anchorId="00E8950E" wp14:editId="75AAFCC5">
               <wp:simplePos x="0" y="0"/>
               <wp:positionH relativeFrom="page">
                 <wp:posOffset>6047740</wp:posOffset>
@@ -8145,11 +8457,19 @@
                               <w:rFonts w:ascii="Calibri"/>
                             </w:rPr>
                           </w:pPr>
+                          <w:proofErr w:type="spellStart"/>
                           <w:r>
                             <w:rPr>
                               <w:rFonts w:ascii="Calibri"/>
                             </w:rPr>
-                            <w:t>i |</w:t>
+                            <w:t>i</w:t>
+                          </w:r>
+                          <w:proofErr w:type="spellEnd"/>
+                          <w:r>
+                            <w:rPr>
+                              <w:rFonts w:ascii="Calibri"/>
+                            </w:rPr>
+                            <w:t xml:space="preserve"> |</w:t>
                           </w:r>
                           <w:r>
                             <w:rPr>
@@ -8230,7 +8550,7 @@
         </mc:Choice>
         <mc:Fallback>
           <w:pict>
-            <v:shapetype w14:anchorId="70D95044" id="_x0000_t202" coordsize="21600,21600" o:spt="202" path="m,l,21600r21600,l21600,xe">
+            <v:shapetype w14:anchorId="00E8950E" id="_x0000_t202" coordsize="21600,21600" o:spt="202" path="m,l,21600r21600,l21600,xe">
               <v:stroke joinstyle="miter"/>
               <v:path gradientshapeok="t" o:connecttype="rect"/>
             </v:shapetype>
@@ -8245,11 +8565,19 @@
                         <w:rFonts w:ascii="Calibri"/>
                       </w:rPr>
                     </w:pPr>
+                    <w:proofErr w:type="spellStart"/>
                     <w:r>
                       <w:rPr>
                         <w:rFonts w:ascii="Calibri"/>
                       </w:rPr>
-                      <w:t>i |</w:t>
+                      <w:t>i</w:t>
+                    </w:r>
+                    <w:proofErr w:type="spellEnd"/>
+                    <w:r>
+                      <w:rPr>
+                        <w:rFonts w:ascii="Calibri"/>
+                      </w:rPr>
+                      <w:t xml:space="preserve"> |</w:t>
                     </w:r>
                     <w:r>
                       <w:rPr>
@@ -8341,7 +8669,7 @@
       <mc:AlternateContent>
         <mc:Choice Requires="wps">
           <w:drawing>
-            <wp:anchor distT="0" distB="0" distL="114300" distR="114300" simplePos="0" relativeHeight="487242752" behindDoc="1" locked="0" layoutInCell="1" allowOverlap="1" wp14:anchorId="1BF3727B" wp14:editId="657BAAF4">
+            <wp:anchor distT="0" distB="0" distL="114300" distR="114300" simplePos="0" relativeHeight="487242752" behindDoc="1" locked="0" layoutInCell="1" allowOverlap="1" wp14:anchorId="3BB004BC" wp14:editId="6AB2665A">
               <wp:simplePos x="0" y="0"/>
               <wp:positionH relativeFrom="page">
                 <wp:posOffset>896620</wp:posOffset>
@@ -8421,7 +8749,7 @@
       <mc:AlternateContent>
         <mc:Choice Requires="wps">
           <w:drawing>
-            <wp:anchor distT="0" distB="0" distL="114300" distR="114300" simplePos="0" relativeHeight="487243264" behindDoc="1" locked="0" layoutInCell="1" allowOverlap="1" wp14:anchorId="545A3D6A" wp14:editId="24F2DF21">
+            <wp:anchor distT="0" distB="0" distL="114300" distR="114300" simplePos="0" relativeHeight="487243264" behindDoc="1" locked="0" layoutInCell="1" allowOverlap="1" wp14:anchorId="590D8487" wp14:editId="76A21637">
               <wp:simplePos x="0" y="0"/>
               <wp:positionH relativeFrom="page">
                 <wp:posOffset>5913120</wp:posOffset>
@@ -8501,7 +8829,7 @@
                               <w:rFonts w:ascii="Calibri"/>
                               <w:noProof/>
                             </w:rPr>
-                            <w:t>9</w:t>
+                            <w:t>10</w:t>
                           </w:r>
                           <w:r>
                             <w:fldChar w:fldCharType="end"/>
@@ -8598,7 +8926,7 @@
         </mc:Choice>
         <mc:Fallback>
           <w:pict>
-            <v:shapetype w14:anchorId="545A3D6A" id="_x0000_t202" coordsize="21600,21600" o:spt="202" path="m,l,21600r21600,l21600,xe">
+            <v:shapetype w14:anchorId="590D8487" id="_x0000_t202" coordsize="21600,21600" o:spt="202" path="m,l,21600r21600,l21600,xe">
               <v:stroke joinstyle="miter"/>
               <v:path gradientshapeok="t" o:connecttype="rect"/>
             </v:shapetype>
@@ -8630,7 +8958,7 @@
                         <w:rFonts w:ascii="Calibri"/>
                         <w:noProof/>
                       </w:rPr>
-                      <w:t>9</w:t>
+                      <w:t>10</w:t>
                     </w:r>
                     <w:r>
                       <w:fldChar w:fldCharType="end"/>
@@ -8923,7 +9251,7 @@
   <w:abstractNum w:abstractNumId="1" w15:restartNumberingAfterBreak="0">
     <w:nsid w:val="07660156"/>
     <w:multiLevelType w:val="multilevel"/>
-    <w:tmpl w:val="DDFC97DA"/>
+    <w:tmpl w:val="0AFA8B74"/>
     <w:lvl w:ilvl="0">
       <w:start w:val="2"/>
       <w:numFmt w:val="decimal"/>
@@ -8967,7 +9295,7 @@
       </w:pPr>
       <w:rPr>
         <w:rFonts w:ascii="Times New Roman" w:hAnsi="Times New Roman" w:cs="Times New Roman" w:hint="default"/>
-        <w:b w:val="0"/>
+        <w:b/>
         <w:bCs w:val="0"/>
         <w:i w:val="0"/>
         <w:iCs w:val="0"/>
@@ -9664,6 +9992,119 @@
     </w:lvl>
   </w:abstractNum>
   <w:abstractNum w:abstractNumId="7" w15:restartNumberingAfterBreak="0">
+    <w:nsid w:val="15702625"/>
+    <w:multiLevelType w:val="hybridMultilevel"/>
+    <w:tmpl w:val="17C05E70"/>
+    <w:lvl w:ilvl="0" w:tplc="08090001">
+      <w:start w:val="1"/>
+      <w:numFmt w:val="bullet"/>
+      <w:lvlText w:val=""/>
+      <w:lvlJc w:val="left"/>
+      <w:pPr>
+        <w:ind w:left="1146" w:hanging="360"/>
+      </w:pPr>
+      <w:rPr>
+        <w:rFonts w:ascii="Symbol" w:hAnsi="Symbol" w:hint="default"/>
+      </w:rPr>
+    </w:lvl>
+    <w:lvl w:ilvl="1" w:tplc="08090003" w:tentative="1">
+      <w:start w:val="1"/>
+      <w:numFmt w:val="bullet"/>
+      <w:lvlText w:val="o"/>
+      <w:lvlJc w:val="left"/>
+      <w:pPr>
+        <w:ind w:left="1866" w:hanging="360"/>
+      </w:pPr>
+      <w:rPr>
+        <w:rFonts w:ascii="Courier New" w:hAnsi="Courier New" w:cs="Courier New" w:hint="default"/>
+      </w:rPr>
+    </w:lvl>
+    <w:lvl w:ilvl="2" w:tplc="08090005" w:tentative="1">
+      <w:start w:val="1"/>
+      <w:numFmt w:val="bullet"/>
+      <w:lvlText w:val=""/>
+      <w:lvlJc w:val="left"/>
+      <w:pPr>
+        <w:ind w:left="2586" w:hanging="360"/>
+      </w:pPr>
+      <w:rPr>
+        <w:rFonts w:ascii="Wingdings" w:hAnsi="Wingdings" w:hint="default"/>
+      </w:rPr>
+    </w:lvl>
+    <w:lvl w:ilvl="3" w:tplc="08090001" w:tentative="1">
+      <w:start w:val="1"/>
+      <w:numFmt w:val="bullet"/>
+      <w:lvlText w:val=""/>
+      <w:lvlJc w:val="left"/>
+      <w:pPr>
+        <w:ind w:left="3306" w:hanging="360"/>
+      </w:pPr>
+      <w:rPr>
+        <w:rFonts w:ascii="Symbol" w:hAnsi="Symbol" w:hint="default"/>
+      </w:rPr>
+    </w:lvl>
+    <w:lvl w:ilvl="4" w:tplc="08090003" w:tentative="1">
+      <w:start w:val="1"/>
+      <w:numFmt w:val="bullet"/>
+      <w:lvlText w:val="o"/>
+      <w:lvlJc w:val="left"/>
+      <w:pPr>
+        <w:ind w:left="4026" w:hanging="360"/>
+      </w:pPr>
+      <w:rPr>
+        <w:rFonts w:ascii="Courier New" w:hAnsi="Courier New" w:cs="Courier New" w:hint="default"/>
+      </w:rPr>
+    </w:lvl>
+    <w:lvl w:ilvl="5" w:tplc="08090005" w:tentative="1">
+      <w:start w:val="1"/>
+      <w:numFmt w:val="bullet"/>
+      <w:lvlText w:val=""/>
+      <w:lvlJc w:val="left"/>
+      <w:pPr>
+        <w:ind w:left="4746" w:hanging="360"/>
+      </w:pPr>
+      <w:rPr>
+        <w:rFonts w:ascii="Wingdings" w:hAnsi="Wingdings" w:hint="default"/>
+      </w:rPr>
+    </w:lvl>
+    <w:lvl w:ilvl="6" w:tplc="08090001" w:tentative="1">
+      <w:start w:val="1"/>
+      <w:numFmt w:val="bullet"/>
+      <w:lvlText w:val=""/>
+      <w:lvlJc w:val="left"/>
+      <w:pPr>
+        <w:ind w:left="5466" w:hanging="360"/>
+      </w:pPr>
+      <w:rPr>
+        <w:rFonts w:ascii="Symbol" w:hAnsi="Symbol" w:hint="default"/>
+      </w:rPr>
+    </w:lvl>
+    <w:lvl w:ilvl="7" w:tplc="08090003" w:tentative="1">
+      <w:start w:val="1"/>
+      <w:numFmt w:val="bullet"/>
+      <w:lvlText w:val="o"/>
+      <w:lvlJc w:val="left"/>
+      <w:pPr>
+        <w:ind w:left="6186" w:hanging="360"/>
+      </w:pPr>
+      <w:rPr>
+        <w:rFonts w:ascii="Courier New" w:hAnsi="Courier New" w:cs="Courier New" w:hint="default"/>
+      </w:rPr>
+    </w:lvl>
+    <w:lvl w:ilvl="8" w:tplc="08090005" w:tentative="1">
+      <w:start w:val="1"/>
+      <w:numFmt w:val="bullet"/>
+      <w:lvlText w:val=""/>
+      <w:lvlJc w:val="left"/>
+      <w:pPr>
+        <w:ind w:left="6906" w:hanging="360"/>
+      </w:pPr>
+      <w:rPr>
+        <w:rFonts w:ascii="Wingdings" w:hAnsi="Wingdings" w:hint="default"/>
+      </w:rPr>
+    </w:lvl>
+  </w:abstractNum>
+  <w:abstractNum w:abstractNumId="8" w15:restartNumberingAfterBreak="0">
     <w:nsid w:val="15C43532"/>
     <w:multiLevelType w:val="hybridMultilevel"/>
     <w:tmpl w:val="AB289EE0"/>
@@ -9776,7 +10217,7 @@
       </w:rPr>
     </w:lvl>
   </w:abstractNum>
-  <w:abstractNum w:abstractNumId="8" w15:restartNumberingAfterBreak="0">
+  <w:abstractNum w:abstractNumId="9" w15:restartNumberingAfterBreak="0">
     <w:nsid w:val="17A123CE"/>
     <w:multiLevelType w:val="multilevel"/>
     <w:tmpl w:val="8AF41746"/>
@@ -9903,7 +10344,7 @@
       </w:rPr>
     </w:lvl>
   </w:abstractNum>
-  <w:abstractNum w:abstractNumId="9" w15:restartNumberingAfterBreak="0">
+  <w:abstractNum w:abstractNumId="10" w15:restartNumberingAfterBreak="0">
     <w:nsid w:val="19214AF9"/>
     <w:multiLevelType w:val="multilevel"/>
     <w:tmpl w:val="0809001D"/>
@@ -9989,7 +10430,7 @@
       </w:pPr>
     </w:lvl>
   </w:abstractNum>
-  <w:abstractNum w:abstractNumId="10" w15:restartNumberingAfterBreak="0">
+  <w:abstractNum w:abstractNumId="11" w15:restartNumberingAfterBreak="0">
     <w:nsid w:val="1C506C97"/>
     <w:multiLevelType w:val="multilevel"/>
     <w:tmpl w:val="28D61F64"/>
@@ -10139,7 +10580,7 @@
       </w:rPr>
     </w:lvl>
   </w:abstractNum>
-  <w:abstractNum w:abstractNumId="11" w15:restartNumberingAfterBreak="0">
+  <w:abstractNum w:abstractNumId="12" w15:restartNumberingAfterBreak="0">
     <w:nsid w:val="28C12E34"/>
     <w:multiLevelType w:val="multilevel"/>
     <w:tmpl w:val="D31A47F6"/>
@@ -10229,7 +10670,7 @@
       </w:pPr>
     </w:lvl>
   </w:abstractNum>
-  <w:abstractNum w:abstractNumId="12" w15:restartNumberingAfterBreak="0">
+  <w:abstractNum w:abstractNumId="13" w15:restartNumberingAfterBreak="0">
     <w:nsid w:val="2F5E66B1"/>
     <w:multiLevelType w:val="hybridMultilevel"/>
     <w:tmpl w:val="9746C4BE"/>
@@ -10342,7 +10783,7 @@
       </w:rPr>
     </w:lvl>
   </w:abstractNum>
-  <w:abstractNum w:abstractNumId="13" w15:restartNumberingAfterBreak="0">
+  <w:abstractNum w:abstractNumId="14" w15:restartNumberingAfterBreak="0">
     <w:nsid w:val="362E4833"/>
     <w:multiLevelType w:val="multilevel"/>
     <w:tmpl w:val="CC72B4D8"/>
@@ -10467,7 +10908,7 @@
       </w:rPr>
     </w:lvl>
   </w:abstractNum>
-  <w:abstractNum w:abstractNumId="14" w15:restartNumberingAfterBreak="0">
+  <w:abstractNum w:abstractNumId="15" w15:restartNumberingAfterBreak="0">
     <w:nsid w:val="36970F42"/>
     <w:multiLevelType w:val="multilevel"/>
     <w:tmpl w:val="236AE202"/>
@@ -10592,7 +11033,7 @@
       </w:rPr>
     </w:lvl>
   </w:abstractNum>
-  <w:abstractNum w:abstractNumId="15" w15:restartNumberingAfterBreak="0">
+  <w:abstractNum w:abstractNumId="16" w15:restartNumberingAfterBreak="0">
     <w:nsid w:val="40844D24"/>
     <w:multiLevelType w:val="multilevel"/>
     <w:tmpl w:val="25549388"/>
@@ -10709,7 +11150,7 @@
       </w:rPr>
     </w:lvl>
   </w:abstractNum>
-  <w:abstractNum w:abstractNumId="16" w15:restartNumberingAfterBreak="0">
+  <w:abstractNum w:abstractNumId="17" w15:restartNumberingAfterBreak="0">
     <w:nsid w:val="416C116E"/>
     <w:multiLevelType w:val="hybridMultilevel"/>
     <w:tmpl w:val="21287120"/>
@@ -10829,7 +11270,7 @@
       </w:rPr>
     </w:lvl>
   </w:abstractNum>
-  <w:abstractNum w:abstractNumId="17" w15:restartNumberingAfterBreak="0">
+  <w:abstractNum w:abstractNumId="18" w15:restartNumberingAfterBreak="0">
     <w:nsid w:val="436544FF"/>
     <w:multiLevelType w:val="hybridMultilevel"/>
     <w:tmpl w:val="58BE091C"/>
@@ -10918,7 +11359,7 @@
       </w:pPr>
     </w:lvl>
   </w:abstractNum>
-  <w:abstractNum w:abstractNumId="18" w15:restartNumberingAfterBreak="0">
+  <w:abstractNum w:abstractNumId="19" w15:restartNumberingAfterBreak="0">
     <w:nsid w:val="4CD42ACF"/>
     <w:multiLevelType w:val="multilevel"/>
     <w:tmpl w:val="E380640C"/>
@@ -11068,7 +11509,7 @@
       </w:rPr>
     </w:lvl>
   </w:abstractNum>
-  <w:abstractNum w:abstractNumId="19" w15:restartNumberingAfterBreak="0">
+  <w:abstractNum w:abstractNumId="20" w15:restartNumberingAfterBreak="0">
     <w:nsid w:val="4D4637A9"/>
     <w:multiLevelType w:val="multilevel"/>
     <w:tmpl w:val="3E720BA2"/>
@@ -11217,7 +11658,7 @@
       </w:rPr>
     </w:lvl>
   </w:abstractNum>
-  <w:abstractNum w:abstractNumId="20" w15:restartNumberingAfterBreak="0">
+  <w:abstractNum w:abstractNumId="21" w15:restartNumberingAfterBreak="0">
     <w:nsid w:val="509A796C"/>
     <w:multiLevelType w:val="multilevel"/>
     <w:tmpl w:val="2BC8F82E"/>
@@ -11337,7 +11778,7 @@
       </w:rPr>
     </w:lvl>
   </w:abstractNum>
-  <w:abstractNum w:abstractNumId="21" w15:restartNumberingAfterBreak="0">
+  <w:abstractNum w:abstractNumId="22" w15:restartNumberingAfterBreak="0">
     <w:nsid w:val="52D3295A"/>
     <w:multiLevelType w:val="hybridMultilevel"/>
     <w:tmpl w:val="D906799E"/>
@@ -11457,7 +11898,120 @@
       </w:rPr>
     </w:lvl>
   </w:abstractNum>
-  <w:abstractNum w:abstractNumId="22" w15:restartNumberingAfterBreak="0">
+  <w:abstractNum w:abstractNumId="23" w15:restartNumberingAfterBreak="0">
+    <w:nsid w:val="554A369F"/>
+    <w:multiLevelType w:val="hybridMultilevel"/>
+    <w:tmpl w:val="3ED27FD0"/>
+    <w:lvl w:ilvl="0" w:tplc="08090001">
+      <w:start w:val="1"/>
+      <w:numFmt w:val="bullet"/>
+      <w:lvlText w:val=""/>
+      <w:lvlJc w:val="left"/>
+      <w:pPr>
+        <w:ind w:left="1146" w:hanging="360"/>
+      </w:pPr>
+      <w:rPr>
+        <w:rFonts w:ascii="Symbol" w:hAnsi="Symbol" w:hint="default"/>
+      </w:rPr>
+    </w:lvl>
+    <w:lvl w:ilvl="1" w:tplc="08090003" w:tentative="1">
+      <w:start w:val="1"/>
+      <w:numFmt w:val="bullet"/>
+      <w:lvlText w:val="o"/>
+      <w:lvlJc w:val="left"/>
+      <w:pPr>
+        <w:ind w:left="1866" w:hanging="360"/>
+      </w:pPr>
+      <w:rPr>
+        <w:rFonts w:ascii="Courier New" w:hAnsi="Courier New" w:cs="Courier New" w:hint="default"/>
+      </w:rPr>
+    </w:lvl>
+    <w:lvl w:ilvl="2" w:tplc="08090005" w:tentative="1">
+      <w:start w:val="1"/>
+      <w:numFmt w:val="bullet"/>
+      <w:lvlText w:val=""/>
+      <w:lvlJc w:val="left"/>
+      <w:pPr>
+        <w:ind w:left="2586" w:hanging="360"/>
+      </w:pPr>
+      <w:rPr>
+        <w:rFonts w:ascii="Wingdings" w:hAnsi="Wingdings" w:hint="default"/>
+      </w:rPr>
+    </w:lvl>
+    <w:lvl w:ilvl="3" w:tplc="08090001" w:tentative="1">
+      <w:start w:val="1"/>
+      <w:numFmt w:val="bullet"/>
+      <w:lvlText w:val=""/>
+      <w:lvlJc w:val="left"/>
+      <w:pPr>
+        <w:ind w:left="3306" w:hanging="360"/>
+      </w:pPr>
+      <w:rPr>
+        <w:rFonts w:ascii="Symbol" w:hAnsi="Symbol" w:hint="default"/>
+      </w:rPr>
+    </w:lvl>
+    <w:lvl w:ilvl="4" w:tplc="08090003" w:tentative="1">
+      <w:start w:val="1"/>
+      <w:numFmt w:val="bullet"/>
+      <w:lvlText w:val="o"/>
+      <w:lvlJc w:val="left"/>
+      <w:pPr>
+        <w:ind w:left="4026" w:hanging="360"/>
+      </w:pPr>
+      <w:rPr>
+        <w:rFonts w:ascii="Courier New" w:hAnsi="Courier New" w:cs="Courier New" w:hint="default"/>
+      </w:rPr>
+    </w:lvl>
+    <w:lvl w:ilvl="5" w:tplc="08090005" w:tentative="1">
+      <w:start w:val="1"/>
+      <w:numFmt w:val="bullet"/>
+      <w:lvlText w:val=""/>
+      <w:lvlJc w:val="left"/>
+      <w:pPr>
+        <w:ind w:left="4746" w:hanging="360"/>
+      </w:pPr>
+      <w:rPr>
+        <w:rFonts w:ascii="Wingdings" w:hAnsi="Wingdings" w:hint="default"/>
+      </w:rPr>
+    </w:lvl>
+    <w:lvl w:ilvl="6" w:tplc="08090001" w:tentative="1">
+      <w:start w:val="1"/>
+      <w:numFmt w:val="bullet"/>
+      <w:lvlText w:val=""/>
+      <w:lvlJc w:val="left"/>
+      <w:pPr>
+        <w:ind w:left="5466" w:hanging="360"/>
+      </w:pPr>
+      <w:rPr>
+        <w:rFonts w:ascii="Symbol" w:hAnsi="Symbol" w:hint="default"/>
+      </w:rPr>
+    </w:lvl>
+    <w:lvl w:ilvl="7" w:tplc="08090003" w:tentative="1">
+      <w:start w:val="1"/>
+      <w:numFmt w:val="bullet"/>
+      <w:lvlText w:val="o"/>
+      <w:lvlJc w:val="left"/>
+      <w:pPr>
+        <w:ind w:left="6186" w:hanging="360"/>
+      </w:pPr>
+      <w:rPr>
+        <w:rFonts w:ascii="Courier New" w:hAnsi="Courier New" w:cs="Courier New" w:hint="default"/>
+      </w:rPr>
+    </w:lvl>
+    <w:lvl w:ilvl="8" w:tplc="08090005" w:tentative="1">
+      <w:start w:val="1"/>
+      <w:numFmt w:val="bullet"/>
+      <w:lvlText w:val=""/>
+      <w:lvlJc w:val="left"/>
+      <w:pPr>
+        <w:ind w:left="6906" w:hanging="360"/>
+      </w:pPr>
+      <w:rPr>
+        <w:rFonts w:ascii="Wingdings" w:hAnsi="Wingdings" w:hint="default"/>
+      </w:rPr>
+    </w:lvl>
+  </w:abstractNum>
+  <w:abstractNum w:abstractNumId="24" w15:restartNumberingAfterBreak="0">
     <w:nsid w:val="568B4F35"/>
     <w:multiLevelType w:val="multilevel"/>
     <w:tmpl w:val="E41ED9C0"/>
@@ -11570,7 +12124,120 @@
       </w:rPr>
     </w:lvl>
   </w:abstractNum>
-  <w:abstractNum w:abstractNumId="23" w15:restartNumberingAfterBreak="0">
+  <w:abstractNum w:abstractNumId="25" w15:restartNumberingAfterBreak="0">
+    <w:nsid w:val="6EA86532"/>
+    <w:multiLevelType w:val="hybridMultilevel"/>
+    <w:tmpl w:val="16FAD3FC"/>
+    <w:lvl w:ilvl="0" w:tplc="08090001">
+      <w:start w:val="1"/>
+      <w:numFmt w:val="bullet"/>
+      <w:lvlText w:val=""/>
+      <w:lvlJc w:val="left"/>
+      <w:pPr>
+        <w:ind w:left="1140" w:hanging="360"/>
+      </w:pPr>
+      <w:rPr>
+        <w:rFonts w:ascii="Symbol" w:hAnsi="Symbol" w:hint="default"/>
+      </w:rPr>
+    </w:lvl>
+    <w:lvl w:ilvl="1" w:tplc="08090003" w:tentative="1">
+      <w:start w:val="1"/>
+      <w:numFmt w:val="bullet"/>
+      <w:lvlText w:val="o"/>
+      <w:lvlJc w:val="left"/>
+      <w:pPr>
+        <w:ind w:left="1860" w:hanging="360"/>
+      </w:pPr>
+      <w:rPr>
+        <w:rFonts w:ascii="Courier New" w:hAnsi="Courier New" w:cs="Courier New" w:hint="default"/>
+      </w:rPr>
+    </w:lvl>
+    <w:lvl w:ilvl="2" w:tplc="08090005" w:tentative="1">
+      <w:start w:val="1"/>
+      <w:numFmt w:val="bullet"/>
+      <w:lvlText w:val=""/>
+      <w:lvlJc w:val="left"/>
+      <w:pPr>
+        <w:ind w:left="2580" w:hanging="360"/>
+      </w:pPr>
+      <w:rPr>
+        <w:rFonts w:ascii="Wingdings" w:hAnsi="Wingdings" w:hint="default"/>
+      </w:rPr>
+    </w:lvl>
+    <w:lvl w:ilvl="3" w:tplc="08090001" w:tentative="1">
+      <w:start w:val="1"/>
+      <w:numFmt w:val="bullet"/>
+      <w:lvlText w:val=""/>
+      <w:lvlJc w:val="left"/>
+      <w:pPr>
+        <w:ind w:left="3300" w:hanging="360"/>
+      </w:pPr>
+      <w:rPr>
+        <w:rFonts w:ascii="Symbol" w:hAnsi="Symbol" w:hint="default"/>
+      </w:rPr>
+    </w:lvl>
+    <w:lvl w:ilvl="4" w:tplc="08090003" w:tentative="1">
+      <w:start w:val="1"/>
+      <w:numFmt w:val="bullet"/>
+      <w:lvlText w:val="o"/>
+      <w:lvlJc w:val="left"/>
+      <w:pPr>
+        <w:ind w:left="4020" w:hanging="360"/>
+      </w:pPr>
+      <w:rPr>
+        <w:rFonts w:ascii="Courier New" w:hAnsi="Courier New" w:cs="Courier New" w:hint="default"/>
+      </w:rPr>
+    </w:lvl>
+    <w:lvl w:ilvl="5" w:tplc="08090005" w:tentative="1">
+      <w:start w:val="1"/>
+      <w:numFmt w:val="bullet"/>
+      <w:lvlText w:val=""/>
+      <w:lvlJc w:val="left"/>
+      <w:pPr>
+        <w:ind w:left="4740" w:hanging="360"/>
+      </w:pPr>
+      <w:rPr>
+        <w:rFonts w:ascii="Wingdings" w:hAnsi="Wingdings" w:hint="default"/>
+      </w:rPr>
+    </w:lvl>
+    <w:lvl w:ilvl="6" w:tplc="08090001" w:tentative="1">
+      <w:start w:val="1"/>
+      <w:numFmt w:val="bullet"/>
+      <w:lvlText w:val=""/>
+      <w:lvlJc w:val="left"/>
+      <w:pPr>
+        <w:ind w:left="5460" w:hanging="360"/>
+      </w:pPr>
+      <w:rPr>
+        <w:rFonts w:ascii="Symbol" w:hAnsi="Symbol" w:hint="default"/>
+      </w:rPr>
+    </w:lvl>
+    <w:lvl w:ilvl="7" w:tplc="08090003" w:tentative="1">
+      <w:start w:val="1"/>
+      <w:numFmt w:val="bullet"/>
+      <w:lvlText w:val="o"/>
+      <w:lvlJc w:val="left"/>
+      <w:pPr>
+        <w:ind w:left="6180" w:hanging="360"/>
+      </w:pPr>
+      <w:rPr>
+        <w:rFonts w:ascii="Courier New" w:hAnsi="Courier New" w:cs="Courier New" w:hint="default"/>
+      </w:rPr>
+    </w:lvl>
+    <w:lvl w:ilvl="8" w:tplc="08090005" w:tentative="1">
+      <w:start w:val="1"/>
+      <w:numFmt w:val="bullet"/>
+      <w:lvlText w:val=""/>
+      <w:lvlJc w:val="left"/>
+      <w:pPr>
+        <w:ind w:left="6900" w:hanging="360"/>
+      </w:pPr>
+      <w:rPr>
+        <w:rFonts w:ascii="Wingdings" w:hAnsi="Wingdings" w:hint="default"/>
+      </w:rPr>
+    </w:lvl>
+  </w:abstractNum>
+  <w:abstractNum w:abstractNumId="26" w15:restartNumberingAfterBreak="0">
     <w:nsid w:val="6F184509"/>
     <w:multiLevelType w:val="multilevel"/>
     <w:tmpl w:val="AC18A828"/>
@@ -11696,7 +12363,7 @@
       </w:rPr>
     </w:lvl>
   </w:abstractNum>
-  <w:abstractNum w:abstractNumId="24" w15:restartNumberingAfterBreak="0">
+  <w:abstractNum w:abstractNumId="27" w15:restartNumberingAfterBreak="0">
     <w:nsid w:val="6FDF7CCD"/>
     <w:multiLevelType w:val="multilevel"/>
     <w:tmpl w:val="38044076"/>
@@ -11830,7 +12497,7 @@
       </w:rPr>
     </w:lvl>
   </w:abstractNum>
-  <w:abstractNum w:abstractNumId="25" w15:restartNumberingAfterBreak="0">
+  <w:abstractNum w:abstractNumId="28" w15:restartNumberingAfterBreak="0">
     <w:nsid w:val="79806C37"/>
     <w:multiLevelType w:val="hybridMultilevel"/>
     <w:tmpl w:val="375AD256"/>
@@ -11928,46 +12595,46 @@
     <w:abstractNumId w:val="5"/>
   </w:num>
   <w:num w:numId="3">
-    <w:abstractNumId w:val="8"/>
+    <w:abstractNumId w:val="9"/>
   </w:num>
   <w:num w:numId="4">
-    <w:abstractNumId w:val="24"/>
+    <w:abstractNumId w:val="27"/>
   </w:num>
   <w:num w:numId="5">
-    <w:abstractNumId w:val="20"/>
+    <w:abstractNumId w:val="21"/>
   </w:num>
   <w:num w:numId="6">
-    <w:abstractNumId w:val="21"/>
+    <w:abstractNumId w:val="22"/>
   </w:num>
   <w:num w:numId="7">
-    <w:abstractNumId w:val="14"/>
+    <w:abstractNumId w:val="15"/>
   </w:num>
   <w:num w:numId="8">
-    <w:abstractNumId w:val="12"/>
+    <w:abstractNumId w:val="13"/>
   </w:num>
   <w:num w:numId="9">
     <w:abstractNumId w:val="6"/>
   </w:num>
   <w:num w:numId="10">
-    <w:abstractNumId w:val="7"/>
+    <w:abstractNumId w:val="8"/>
   </w:num>
   <w:num w:numId="11">
-    <w:abstractNumId w:val="16"/>
+    <w:abstractNumId w:val="17"/>
   </w:num>
   <w:num w:numId="12">
     <w:abstractNumId w:val="4"/>
   </w:num>
   <w:num w:numId="13">
-    <w:abstractNumId w:val="25"/>
+    <w:abstractNumId w:val="28"/>
   </w:num>
   <w:num w:numId="14">
-    <w:abstractNumId w:val="13"/>
+    <w:abstractNumId w:val="14"/>
   </w:num>
   <w:num w:numId="15">
-    <w:abstractNumId w:val="17"/>
+    <w:abstractNumId w:val="18"/>
   </w:num>
   <w:num w:numId="16">
-    <w:abstractNumId w:val="9"/>
+    <w:abstractNumId w:val="10"/>
   </w:num>
   <w:num w:numId="17">
     <w:abstractNumId w:val="1"/>
@@ -11997,7 +12664,7 @@
     <w:abstractNumId w:val="1"/>
   </w:num>
   <w:num w:numId="21">
-    <w:abstractNumId w:val="23"/>
+    <w:abstractNumId w:val="26"/>
   </w:num>
   <w:num w:numId="22">
     <w:abstractNumId w:val="1"/>
@@ -12039,10 +12706,10 @@
     <w:abstractNumId w:val="2"/>
   </w:num>
   <w:num w:numId="25">
-    <w:abstractNumId w:val="15"/>
+    <w:abstractNumId w:val="16"/>
   </w:num>
   <w:num w:numId="26">
-    <w:abstractNumId w:val="22"/>
+    <w:abstractNumId w:val="24"/>
   </w:num>
   <w:num w:numId="27">
     <w:abstractNumId w:val="1"/>
@@ -12063,19 +12730,19 @@
     <w:lvlOverride w:ilvl="8"/>
   </w:num>
   <w:num w:numId="28">
-    <w:abstractNumId w:val="11"/>
+    <w:abstractNumId w:val="12"/>
   </w:num>
   <w:num w:numId="29">
-    <w:abstractNumId w:val="25"/>
+    <w:abstractNumId w:val="28"/>
   </w:num>
   <w:num w:numId="30">
-    <w:abstractNumId w:val="25"/>
+    <w:abstractNumId w:val="28"/>
   </w:num>
   <w:num w:numId="31">
-    <w:abstractNumId w:val="25"/>
+    <w:abstractNumId w:val="28"/>
   </w:num>
   <w:num w:numId="32">
-    <w:abstractNumId w:val="25"/>
+    <w:abstractNumId w:val="28"/>
   </w:num>
   <w:num w:numId="33">
     <w:abstractNumId w:val="1"/>
@@ -12117,16 +12784,25 @@
     <w:abstractNumId w:val="0"/>
   </w:num>
   <w:num w:numId="36">
+    <w:abstractNumId w:val="20"/>
+  </w:num>
+  <w:num w:numId="37">
+    <w:abstractNumId w:val="11"/>
+  </w:num>
+  <w:num w:numId="38">
+    <w:abstractNumId w:val="11"/>
+  </w:num>
+  <w:num w:numId="39">
     <w:abstractNumId w:val="19"/>
   </w:num>
-  <w:num w:numId="37">
-    <w:abstractNumId w:val="10"/>
+  <w:num w:numId="40">
+    <w:abstractNumId w:val="25"/>
   </w:num>
-  <w:num w:numId="38">
-    <w:abstractNumId w:val="10"/>
+  <w:num w:numId="41">
+    <w:abstractNumId w:val="7"/>
   </w:num>
-  <w:num w:numId="39">
-    <w:abstractNumId w:val="18"/>
+  <w:num w:numId="42">
+    <w:abstractNumId w:val="23"/>
   </w:num>
 </w:numbering>
 </file>
@@ -12615,7 +13291,6 @@
   <w:style w:type="character" w:default="1" w:styleId="DefaultParagraphFont">
     <w:name w:val="Default Paragraph Font"/>
     <w:uiPriority w:val="1"/>
-    <w:semiHidden/>
     <w:unhideWhenUsed/>
   </w:style>
   <w:style w:type="table" w:default="1" w:styleId="TableNormal">
@@ -13253,7 +13928,7 @@
 </file>
 
 <file path=customXml/itemProps1.xml><?xml version="1.0" encoding="utf-8"?>
-<ds:datastoreItem xmlns:ds="http://schemas.openxmlformats.org/officeDocument/2006/customXml" ds:itemID="{1E57B6C4-B860-4551-BDCF-FC7B2E5F3961}">
+<ds:datastoreItem xmlns:ds="http://schemas.openxmlformats.org/officeDocument/2006/customXml" ds:itemID="{FCE07A6D-8DBD-481C-8CC2-066C9C1BC6C3}">
   <ds:schemaRefs>
     <ds:schemaRef ds:uri="http://schemas.openxmlformats.org/officeDocument/2006/bibliography"/>
   </ds:schemaRefs>

</xml_diff>

<commit_message>
Latest Document with Screens
</commit_message>
<xml_diff>
--- a/documentation/PDSA Course Work.docx
+++ b/documentation/PDSA Course Work.docx
@@ -866,7 +866,7 @@
           <w:sz w:val="24"/>
           <w:szCs w:val="24"/>
         </w:rPr>
-        <w:t xml:space="preserve">COBSCCOMP222P – 0     </w:t>
+        <w:t>COBSCCOMP222P – 0</w:t>
       </w:r>
     </w:p>
     <w:p>
@@ -876,12 +876,35 @@
           <w:szCs w:val="24"/>
         </w:rPr>
       </w:pPr>
-      <w:r>
+    </w:p>
+    <w:p>
+      <w:pPr>
         <w:rPr>
           <w:sz w:val="24"/>
           <w:szCs w:val="24"/>
         </w:rPr>
-        <w:t xml:space="preserve">         </w:t>
+      </w:pPr>
+      <w:r>
+        <w:rPr>
+          <w:sz w:val="24"/>
+          <w:szCs w:val="24"/>
+        </w:rPr>
+        <w:t xml:space="preserve">COBSCCOMP222P – 0     </w:t>
+      </w:r>
+    </w:p>
+    <w:p>
+      <w:pPr>
+        <w:rPr>
+          <w:sz w:val="24"/>
+          <w:szCs w:val="24"/>
+        </w:rPr>
+      </w:pPr>
+      <w:r>
+        <w:rPr>
+          <w:sz w:val="24"/>
+          <w:szCs w:val="24"/>
+        </w:rPr>
+        <w:t xml:space="preserve">        </w:t>
       </w:r>
     </w:p>
     <w:p>
@@ -6109,18 +6132,16 @@
           <w:numId w:val="0"/>
         </w:numPr>
       </w:pPr>
-      <w:bookmarkStart w:id="7" w:name="_GoBack"/>
+    </w:p>
+    <w:p>
+      <w:pPr>
+        <w:pStyle w:val="Heading3"/>
+      </w:pPr>
+      <w:bookmarkStart w:id="7" w:name="_Toc136291870"/>
+      <w:r>
+        <w:t>Program Logic used to Identify maximum number of solutions for Eight queen puzzle</w:t>
+      </w:r>
       <w:bookmarkEnd w:id="7"/>
-    </w:p>
-    <w:p>
-      <w:pPr>
-        <w:pStyle w:val="Heading3"/>
-      </w:pPr>
-      <w:bookmarkStart w:id="8" w:name="_Toc136291870"/>
-      <w:r>
-        <w:t>Program Logic used to Identify maximum number of solutions for Eight queen puzzle</w:t>
-      </w:r>
-      <w:bookmarkEnd w:id="8"/>
     </w:p>
     <w:p>
       <w:pPr>
@@ -6158,11 +6179,11 @@
       <w:pPr>
         <w:pStyle w:val="Heading3"/>
       </w:pPr>
-      <w:bookmarkStart w:id="9" w:name="_Toc136291871"/>
+      <w:bookmarkStart w:id="8" w:name="_Toc136291871"/>
       <w:r>
         <w:t>UI screenshot allowing game players to provide answers</w:t>
       </w:r>
-      <w:bookmarkEnd w:id="9"/>
+      <w:bookmarkEnd w:id="8"/>
     </w:p>
     <w:p>
       <w:pPr>
@@ -6232,11 +6253,11 @@
       <w:pPr>
         <w:pStyle w:val="Heading3"/>
       </w:pPr>
-      <w:bookmarkStart w:id="10" w:name="_Toc136291872"/>
+      <w:bookmarkStart w:id="9" w:name="_Toc136291872"/>
       <w:r>
         <w:t>UI screenshots when game players to provide correct answer &amp; incorrect answers</w:t>
       </w:r>
-      <w:bookmarkEnd w:id="10"/>
+      <w:bookmarkEnd w:id="9"/>
     </w:p>
     <w:p>
       <w:pPr>
@@ -6256,6 +6277,9 @@
           <w:numId w:val="40"/>
         </w:numPr>
       </w:pPr>
+      <w:r>
+        <w:t xml:space="preserve">Screenshots for </w:t>
+      </w:r>
       <w:r>
         <w:t>Correct Answer</w:t>
       </w:r>
@@ -6335,8 +6359,14 @@
         </w:numPr>
       </w:pPr>
       <w:r>
+        <w:t xml:space="preserve">Screenshots for </w:t>
+      </w:r>
+      <w:r>
         <w:t>Incorrect Answer</w:t>
       </w:r>
+      <w:r>
+        <w:t>s</w:t>
+      </w:r>
     </w:p>
     <w:p>
       <w:pPr>
@@ -6377,11 +6407,11 @@
       <w:pPr>
         <w:pStyle w:val="Heading3"/>
       </w:pPr>
-      <w:bookmarkStart w:id="11" w:name="_Toc136291873"/>
+      <w:bookmarkStart w:id="10" w:name="_Toc136291873"/>
       <w:r>
         <w:t>Code Segment: When a game player correctly identifies an answer, save that person's name along with the correct response in the database</w:t>
       </w:r>
-      <w:bookmarkEnd w:id="11"/>
+      <w:bookmarkEnd w:id="10"/>
     </w:p>
     <w:p>
       <w:pPr>
@@ -6433,11 +6463,11 @@
       <w:pPr>
         <w:pStyle w:val="Heading3"/>
       </w:pPr>
-      <w:bookmarkStart w:id="12" w:name="_Toc136291874"/>
+      <w:bookmarkStart w:id="11" w:name="_Toc136291874"/>
       <w:r>
         <w:t>Code Segment: If another game player provides the same right response, indicate that the solution has already been recognized</w:t>
       </w:r>
-      <w:bookmarkEnd w:id="12"/>
+      <w:bookmarkEnd w:id="11"/>
     </w:p>
     <w:p>
       <w:pPr>
@@ -6475,11 +6505,11 @@
       <w:pPr>
         <w:pStyle w:val="Heading3"/>
       </w:pPr>
-      <w:bookmarkStart w:id="13" w:name="_Toc136291875"/>
+      <w:bookmarkStart w:id="12" w:name="_Toc136291875"/>
       <w:r>
         <w:t>Code Segment: When all the solutions have been identified by game players, the system should clear the flag that indicate solution has already been recognized</w:t>
       </w:r>
-      <w:bookmarkEnd w:id="13"/>
+      <w:bookmarkEnd w:id="12"/>
     </w:p>
     <w:p>
       <w:pPr>
@@ -6511,13 +6541,32 @@
     </w:p>
     <w:p>
       <w:pPr>
+        <w:pStyle w:val="BodyText"/>
+        <w:ind w:left="426"/>
+      </w:pPr>
+    </w:p>
+    <w:p>
+      <w:pPr>
+        <w:pStyle w:val="BodyText"/>
+        <w:ind w:left="426"/>
+      </w:pPr>
+    </w:p>
+    <w:p>
+      <w:pPr>
+        <w:pStyle w:val="BodyText"/>
+        <w:ind w:left="426"/>
+      </w:pPr>
+    </w:p>
+    <w:p>
+      <w:pPr>
         <w:pStyle w:val="Heading3"/>
       </w:pPr>
-      <w:bookmarkStart w:id="14" w:name="_Toc136291876"/>
-      <w:r>
+      <w:bookmarkStart w:id="13" w:name="_Toc136291876"/>
+      <w:r>
+        <w:lastRenderedPageBreak/>
         <w:t>UI screenshots when game players to provide correct answer &amp; incorrect answers</w:t>
       </w:r>
-      <w:bookmarkEnd w:id="14"/>
+      <w:bookmarkEnd w:id="13"/>
     </w:p>
     <w:p>
       <w:pPr>
@@ -6528,8 +6577,31 @@
     <w:p>
       <w:pPr>
         <w:pStyle w:val="BodyText"/>
-        <w:ind w:left="426"/>
-      </w:pPr>
+        <w:ind w:left="720"/>
+        <w:rPr>
+          <w:color w:val="FF0000"/>
+        </w:rPr>
+      </w:pPr>
+      <w:r>
+        <w:rPr>
+          <w:color w:val="FF0000"/>
+        </w:rPr>
+        <w:t>Duplicate</w:t>
+      </w:r>
+      <w:r>
+        <w:rPr>
+          <w:color w:val="FF0000"/>
+        </w:rPr>
+        <w:t xml:space="preserve"> </w:t>
+      </w:r>
+      <w:proofErr w:type="spellStart"/>
+      <w:r>
+        <w:rPr>
+          <w:color w:val="FF0000"/>
+        </w:rPr>
+        <w:t>dection</w:t>
+      </w:r>
+      <w:proofErr w:type="spellEnd"/>
     </w:p>
     <w:p>
       <w:pPr>
@@ -6551,11 +6623,11 @@
       <w:pPr>
         <w:pStyle w:val="Heading3"/>
       </w:pPr>
-      <w:bookmarkStart w:id="15" w:name="_Toc136291877"/>
+      <w:bookmarkStart w:id="14" w:name="_Toc136291877"/>
       <w:r>
         <w:t>Indicate the Data Structures used with its purpose</w:t>
       </w:r>
-      <w:bookmarkEnd w:id="15"/>
+      <w:bookmarkEnd w:id="14"/>
     </w:p>
     <w:p>
       <w:pPr>
@@ -6627,11 +6699,11 @@
       <w:pPr>
         <w:pStyle w:val="Heading3"/>
       </w:pPr>
-      <w:bookmarkStart w:id="16" w:name="_Toc136291878"/>
+      <w:bookmarkStart w:id="15" w:name="_Toc136291878"/>
       <w:r>
         <w:t>Specify using Code Segments or Screenshots the Validations and Exception Handling in this application</w:t>
       </w:r>
-      <w:bookmarkEnd w:id="16"/>
+      <w:bookmarkEnd w:id="15"/>
     </w:p>
     <w:p>
       <w:pPr>
@@ -6661,6 +6733,9 @@
           <w:numId w:val="42"/>
         </w:numPr>
       </w:pPr>
+      <w:r>
+        <w:t xml:space="preserve">Screenshots for </w:t>
+      </w:r>
       <w:r>
         <w:t>Validations</w:t>
       </w:r>
@@ -6727,14 +6802,29 @@
     <w:p>
       <w:pPr>
         <w:pStyle w:val="BodyText"/>
+        <w:ind w:left="420"/>
+      </w:pPr>
+    </w:p>
+    <w:p>
+      <w:pPr>
+        <w:pStyle w:val="BodyText"/>
         <w:numPr>
           <w:ilvl w:val="0"/>
           <w:numId w:val="42"/>
         </w:numPr>
       </w:pPr>
       <w:r>
+        <w:t xml:space="preserve">Screenshots for </w:t>
+      </w:r>
+      <w:r>
         <w:t>Exception Handling</w:t>
       </w:r>
+    </w:p>
+    <w:p>
+      <w:pPr>
+        <w:pStyle w:val="BodyText"/>
+        <w:ind w:left="420"/>
+      </w:pPr>
     </w:p>
     <w:p>
       <w:pPr>
@@ -6756,11 +6846,11 @@
       <w:pPr>
         <w:pStyle w:val="Heading3"/>
       </w:pPr>
-      <w:bookmarkStart w:id="17" w:name="_Toc136291879"/>
+      <w:bookmarkStart w:id="16" w:name="_Toc136291879"/>
       <w:r>
         <w:t>Screenshot of the Normalized DB Table Structure used for this Game Option</w:t>
       </w:r>
-      <w:bookmarkEnd w:id="17"/>
+      <w:bookmarkEnd w:id="16"/>
     </w:p>
     <w:p>
       <w:pPr>
@@ -6771,8 +6861,14 @@
     <w:p>
       <w:pPr>
         <w:pStyle w:val="BodyText"/>
-        <w:ind w:left="420"/>
-      </w:pPr>
+        <w:numPr>
+          <w:ilvl w:val="0"/>
+          <w:numId w:val="42"/>
+        </w:numPr>
+      </w:pPr>
+      <w:r>
+        <w:t>Database Structure</w:t>
+      </w:r>
     </w:p>
     <w:p>
       <w:pPr>
@@ -6798,11 +6894,11 @@
       <w:pPr>
         <w:pStyle w:val="Heading3"/>
       </w:pPr>
-      <w:bookmarkStart w:id="18" w:name="_Toc136291880"/>
+      <w:bookmarkStart w:id="17" w:name="_Toc136291880"/>
       <w:r>
         <w:t>Code Segment: unit Testing</w:t>
       </w:r>
-      <w:bookmarkEnd w:id="18"/>
+      <w:bookmarkEnd w:id="17"/>
     </w:p>
     <w:p>
       <w:pPr>
@@ -6826,27 +6922,6 @@
         <w:ind w:left="1134"/>
       </w:pPr>
     </w:p>
-    <w:p>
-      <w:pPr>
-        <w:ind w:left="1134"/>
-      </w:pPr>
-    </w:p>
-    <w:p>
-      <w:pPr>
-        <w:ind w:left="1134"/>
-      </w:pPr>
-    </w:p>
-    <w:p>
-      <w:pPr>
-        <w:ind w:left="1134"/>
-      </w:pPr>
-    </w:p>
-    <w:p>
-      <w:pPr>
-        <w:ind w:left="1134"/>
-      </w:pPr>
-    </w:p>
-    <w:p/>
     <w:p>
       <w:pPr>
         <w:pStyle w:val="Heading2"/>
@@ -6859,7 +6934,7 @@
         </w:tabs>
         <w:spacing w:before="89"/>
       </w:pPr>
-      <w:bookmarkStart w:id="19" w:name="_Toc136291881"/>
+      <w:bookmarkStart w:id="18" w:name="_Toc136291881"/>
       <w:r>
         <w:lastRenderedPageBreak/>
         <w:t xml:space="preserve">Chapter 2 - </w:t>
@@ -6867,25 +6942,25 @@
       <w:r>
         <w:t>Encode /Decode using Huffman</w:t>
       </w:r>
+      <w:bookmarkEnd w:id="18"/>
+      <w:r>
+        <w:t xml:space="preserve"> </w:t>
+      </w:r>
+    </w:p>
+    <w:p>
+      <w:pPr>
+        <w:pStyle w:val="BodyText"/>
+      </w:pPr>
+    </w:p>
+    <w:p>
+      <w:pPr>
+        <w:pStyle w:val="Style1"/>
+      </w:pPr>
+      <w:bookmarkStart w:id="19" w:name="_Toc136291882"/>
+      <w:r>
+        <w:t>Program Logic used to implement Encode /Decode using Huffman Coding Algorithm</w:t>
+      </w:r>
       <w:bookmarkEnd w:id="19"/>
-      <w:r>
-        <w:t xml:space="preserve"> </w:t>
-      </w:r>
-    </w:p>
-    <w:p>
-      <w:pPr>
-        <w:pStyle w:val="BodyText"/>
-      </w:pPr>
-    </w:p>
-    <w:p>
-      <w:pPr>
-        <w:pStyle w:val="Style1"/>
-      </w:pPr>
-      <w:bookmarkStart w:id="20" w:name="_Toc136291882"/>
-      <w:r>
-        <w:t>Program Logic used to implement Encode /Decode using Huffman Coding Algorithm</w:t>
-      </w:r>
-      <w:bookmarkEnd w:id="20"/>
     </w:p>
     <w:p>
       <w:pPr>
@@ -6911,31 +6986,31 @@
       <w:pPr>
         <w:pStyle w:val="Style1"/>
       </w:pPr>
-      <w:bookmarkStart w:id="21" w:name="_Toc136291883"/>
+      <w:bookmarkStart w:id="20" w:name="_Toc136291883"/>
       <w:r>
         <w:t>UI screenshot allowing game players to provide answers</w:t>
       </w:r>
+      <w:bookmarkEnd w:id="20"/>
+    </w:p>
+    <w:p>
+      <w:pPr>
+        <w:pStyle w:val="BodyText"/>
+      </w:pPr>
+    </w:p>
+    <w:p>
+      <w:pPr>
+        <w:pStyle w:val="BodyText"/>
+      </w:pPr>
+    </w:p>
+    <w:p>
+      <w:pPr>
+        <w:pStyle w:val="Style1"/>
+      </w:pPr>
+      <w:bookmarkStart w:id="21" w:name="_Toc136291884"/>
+      <w:r>
+        <w:t>Code Segment: for Option 1</w:t>
+      </w:r>
       <w:bookmarkEnd w:id="21"/>
-    </w:p>
-    <w:p>
-      <w:pPr>
-        <w:pStyle w:val="BodyText"/>
-      </w:pPr>
-    </w:p>
-    <w:p>
-      <w:pPr>
-        <w:pStyle w:val="BodyText"/>
-      </w:pPr>
-    </w:p>
-    <w:p>
-      <w:pPr>
-        <w:pStyle w:val="Style1"/>
-      </w:pPr>
-      <w:bookmarkStart w:id="22" w:name="_Toc136291884"/>
-      <w:r>
-        <w:t>Code Segment: for Option 1</w:t>
-      </w:r>
-      <w:bookmarkEnd w:id="22"/>
     </w:p>
     <w:p>
       <w:pPr>
@@ -6961,11 +7036,11 @@
       <w:pPr>
         <w:pStyle w:val="Style1"/>
       </w:pPr>
-      <w:bookmarkStart w:id="23" w:name="_Toc136291885"/>
+      <w:bookmarkStart w:id="22" w:name="_Toc136291885"/>
       <w:r>
         <w:t>Code Segment: for Option 2</w:t>
       </w:r>
-      <w:bookmarkEnd w:id="23"/>
+      <w:bookmarkEnd w:id="22"/>
     </w:p>
     <w:p>
       <w:pPr>
@@ -6978,9 +7053,83 @@
       <w:pPr>
         <w:pStyle w:val="Style1"/>
       </w:pPr>
-      <w:bookmarkStart w:id="24" w:name="_Toc136291886"/>
+      <w:bookmarkStart w:id="23" w:name="_Toc136291886"/>
       <w:r>
         <w:t>UI screenshots when game players to provide correct answer &amp; incorrect answers</w:t>
+      </w:r>
+      <w:bookmarkEnd w:id="23"/>
+    </w:p>
+    <w:p>
+      <w:pPr>
+        <w:pStyle w:val="ListParagraph"/>
+      </w:pPr>
+    </w:p>
+    <w:p>
+      <w:pPr>
+        <w:pStyle w:val="BodyText"/>
+        <w:numPr>
+          <w:ilvl w:val="0"/>
+          <w:numId w:val="40"/>
+        </w:numPr>
+      </w:pPr>
+      <w:r>
+        <w:t>Screenshots for Correct Answer</w:t>
+      </w:r>
+    </w:p>
+    <w:p>
+      <w:pPr>
+        <w:pStyle w:val="BodyText"/>
+        <w:ind w:left="1140"/>
+      </w:pPr>
+    </w:p>
+    <w:p>
+      <w:pPr>
+        <w:pStyle w:val="BodyText"/>
+        <w:ind w:left="1140"/>
+      </w:pPr>
+    </w:p>
+    <w:p>
+      <w:pPr>
+        <w:pStyle w:val="BodyText"/>
+        <w:numPr>
+          <w:ilvl w:val="0"/>
+          <w:numId w:val="40"/>
+        </w:numPr>
+      </w:pPr>
+      <w:r>
+        <w:t xml:space="preserve">Screenshots for </w:t>
+      </w:r>
+      <w:r>
+        <w:t>Incorrect</w:t>
+      </w:r>
+      <w:r>
+        <w:t xml:space="preserve"> Answer</w:t>
+      </w:r>
+    </w:p>
+    <w:p>
+      <w:pPr>
+        <w:pStyle w:val="BodyText"/>
+        <w:ind w:left="1140"/>
+      </w:pPr>
+    </w:p>
+    <w:p>
+      <w:pPr>
+        <w:pStyle w:val="BodyText"/>
+        <w:ind w:left="419"/>
+      </w:pPr>
+    </w:p>
+    <w:p>
+      <w:pPr>
+        <w:pStyle w:val="BodyText"/>
+      </w:pPr>
+    </w:p>
+    <w:p>
+      <w:pPr>
+        <w:pStyle w:val="Style1"/>
+      </w:pPr>
+      <w:bookmarkStart w:id="24" w:name="_Toc136291887"/>
+      <w:r>
+        <w:t>Indicate the Data Structures used with its purpose</w:t>
       </w:r>
       <w:bookmarkEnd w:id="24"/>
     </w:p>
@@ -6995,11 +7144,80 @@
       <w:pPr>
         <w:pStyle w:val="Style1"/>
       </w:pPr>
-      <w:bookmarkStart w:id="25" w:name="_Toc136291887"/>
-      <w:r>
-        <w:t>Indicate the Data Structures used with its purpose</w:t>
+      <w:bookmarkStart w:id="25" w:name="_Toc136291888"/>
+      <w:r>
+        <w:t>Specify using Code Segments or Screenshots the Validations and Exception Handling in this application.</w:t>
       </w:r>
       <w:bookmarkEnd w:id="25"/>
+    </w:p>
+    <w:p>
+      <w:pPr>
+        <w:pStyle w:val="ListParagraph"/>
+        <w:numPr>
+          <w:ilvl w:val="0"/>
+          <w:numId w:val="43"/>
+        </w:numPr>
+        <w:rPr>
+          <w:sz w:val="24"/>
+          <w:szCs w:val="24"/>
+        </w:rPr>
+      </w:pPr>
+      <w:r>
+        <w:rPr>
+          <w:sz w:val="24"/>
+          <w:szCs w:val="24"/>
+        </w:rPr>
+        <w:t>Screenshots for Validations</w:t>
+      </w:r>
+    </w:p>
+    <w:p>
+      <w:pPr>
+        <w:pStyle w:val="ListParagraph"/>
+        <w:ind w:left="1139" w:firstLine="0"/>
+        <w:rPr>
+          <w:sz w:val="24"/>
+          <w:szCs w:val="24"/>
+        </w:rPr>
+      </w:pPr>
+    </w:p>
+    <w:p>
+      <w:pPr>
+        <w:pStyle w:val="ListParagraph"/>
+        <w:ind w:left="1139" w:firstLine="0"/>
+        <w:rPr>
+          <w:sz w:val="24"/>
+          <w:szCs w:val="24"/>
+        </w:rPr>
+      </w:pPr>
+    </w:p>
+    <w:p>
+      <w:pPr>
+        <w:pStyle w:val="BodyText"/>
+        <w:numPr>
+          <w:ilvl w:val="0"/>
+          <w:numId w:val="43"/>
+        </w:numPr>
+      </w:pPr>
+      <w:r>
+        <w:t>Screenshots for Exception Handling</w:t>
+      </w:r>
+    </w:p>
+    <w:p>
+      <w:pPr>
+        <w:pStyle w:val="BodyText"/>
+        <w:spacing w:before="186" w:line="360" w:lineRule="auto"/>
+        <w:ind w:right="1786"/>
+      </w:pPr>
+    </w:p>
+    <w:p>
+      <w:pPr>
+        <w:pStyle w:val="Style1"/>
+      </w:pPr>
+      <w:bookmarkStart w:id="26" w:name="_Toc136291889"/>
+      <w:r>
+        <w:t>Screenshot of the Normalized DB Table Structure used for this Game Option</w:t>
+      </w:r>
+      <w:bookmarkEnd w:id="26"/>
     </w:p>
     <w:p>
       <w:pPr>
@@ -7012,80 +7230,11 @@
       <w:pPr>
         <w:pStyle w:val="Style1"/>
       </w:pPr>
-      <w:bookmarkStart w:id="26" w:name="_Toc136291888"/>
-      <w:r>
-        <w:t>Specify using Code Segments or Screenshots the Validations and Exception Handling in this application.</w:t>
-      </w:r>
-      <w:bookmarkEnd w:id="26"/>
-    </w:p>
-    <w:p>
-      <w:pPr>
-        <w:pStyle w:val="BodyText"/>
-        <w:spacing w:before="186" w:line="360" w:lineRule="auto"/>
-        <w:ind w:left="419" w:right="1786"/>
-      </w:pPr>
-    </w:p>
-    <w:p>
-      <w:pPr>
-        <w:pStyle w:val="Style1"/>
-      </w:pPr>
-      <w:bookmarkStart w:id="27" w:name="_Toc136291889"/>
-      <w:r>
-        <w:t>Screenshot of the Normalized DB Table Structure used for this Game Option</w:t>
+      <w:bookmarkStart w:id="27" w:name="_Toc136291890"/>
+      <w:r>
+        <w:t>Code Segment: unit Testing</w:t>
       </w:r>
       <w:bookmarkEnd w:id="27"/>
-    </w:p>
-    <w:p>
-      <w:pPr>
-        <w:pStyle w:val="BodyText"/>
-        <w:spacing w:before="186" w:line="360" w:lineRule="auto"/>
-        <w:ind w:left="419" w:right="1786"/>
-      </w:pPr>
-    </w:p>
-    <w:p>
-      <w:pPr>
-        <w:pStyle w:val="Style1"/>
-      </w:pPr>
-      <w:bookmarkStart w:id="28" w:name="_Toc136291890"/>
-      <w:r>
-        <w:t>Code Segment: unit Testing</w:t>
-      </w:r>
-      <w:bookmarkEnd w:id="28"/>
-    </w:p>
-    <w:p>
-      <w:pPr>
-        <w:pStyle w:val="BodyText"/>
-        <w:spacing w:before="186" w:line="360" w:lineRule="auto"/>
-        <w:ind w:left="419" w:right="1786"/>
-      </w:pPr>
-    </w:p>
-    <w:p>
-      <w:pPr>
-        <w:pStyle w:val="BodyText"/>
-        <w:spacing w:before="186" w:line="360" w:lineRule="auto"/>
-        <w:ind w:left="419" w:right="1786"/>
-      </w:pPr>
-    </w:p>
-    <w:p>
-      <w:pPr>
-        <w:pStyle w:val="BodyText"/>
-        <w:spacing w:before="186" w:line="360" w:lineRule="auto"/>
-        <w:ind w:left="419" w:right="1786"/>
-      </w:pPr>
-    </w:p>
-    <w:p>
-      <w:pPr>
-        <w:pStyle w:val="BodyText"/>
-        <w:spacing w:before="186" w:line="360" w:lineRule="auto"/>
-        <w:ind w:left="419" w:right="1786"/>
-      </w:pPr>
-    </w:p>
-    <w:p>
-      <w:pPr>
-        <w:pStyle w:val="BodyText"/>
-        <w:spacing w:before="186" w:line="360" w:lineRule="auto"/>
-        <w:ind w:left="419" w:right="1786"/>
-      </w:pPr>
     </w:p>
     <w:p>
       <w:pPr>
@@ -7134,7 +7283,7 @@
         </w:tabs>
         <w:spacing w:before="62"/>
       </w:pPr>
-      <w:bookmarkStart w:id="29" w:name="_Toc136291891"/>
+      <w:bookmarkStart w:id="28" w:name="_Toc136291891"/>
       <w:r>
         <w:lastRenderedPageBreak/>
         <w:t xml:space="preserve">Chapter 3 - </w:t>
@@ -7142,7 +7291,7 @@
       <w:r>
         <w:t>Tic-Tac-Toe</w:t>
       </w:r>
-      <w:bookmarkEnd w:id="29"/>
+      <w:bookmarkEnd w:id="28"/>
     </w:p>
     <w:p>
       <w:pPr>
@@ -7157,10 +7306,32 @@
       <w:pPr>
         <w:pStyle w:val="Style2"/>
       </w:pPr>
-      <w:bookmarkStart w:id="30" w:name="_Toc136291892"/>
+      <w:bookmarkStart w:id="29" w:name="_Toc136291892"/>
       <w:r>
         <w:t>Program Logic used to implement Tic-Tac-Toe</w:t>
       </w:r>
+      <w:bookmarkEnd w:id="29"/>
+    </w:p>
+    <w:p>
+      <w:pPr>
+        <w:pStyle w:val="BodyText"/>
+        <w:ind w:left="419"/>
+      </w:pPr>
+    </w:p>
+    <w:p>
+      <w:pPr>
+        <w:pStyle w:val="BodyText"/>
+        <w:ind w:left="419"/>
+      </w:pPr>
+    </w:p>
+    <w:p>
+      <w:pPr>
+        <w:pStyle w:val="Style2"/>
+      </w:pPr>
+      <w:bookmarkStart w:id="30" w:name="_Toc136291893"/>
+      <w:r>
+        <w:t>UI screenshot allowing game players to provide answers</w:t>
+      </w:r>
       <w:bookmarkEnd w:id="30"/>
     </w:p>
     <w:p>
@@ -7179,9 +7350,9 @@
       <w:pPr>
         <w:pStyle w:val="Style2"/>
       </w:pPr>
-      <w:bookmarkStart w:id="31" w:name="_Toc136291893"/>
-      <w:r>
-        <w:t>UI screenshot allowing game players to provide answers</w:t>
+      <w:bookmarkStart w:id="31" w:name="_Toc136291894"/>
+      <w:r>
+        <w:t>Code Segment: Determining the optimal Tic-Tac-Toe move for a computer player using the Minimax Algorithm in Game Theory</w:t>
       </w:r>
       <w:bookmarkEnd w:id="31"/>
     </w:p>
@@ -7201,9 +7372,9 @@
       <w:pPr>
         <w:pStyle w:val="Style2"/>
       </w:pPr>
-      <w:bookmarkStart w:id="32" w:name="_Toc136291894"/>
-      <w:r>
-        <w:t>Code Segment: Determining the optimal Tic-Tac-Toe move for a computer player using the Minimax Algorithm in Game Theory</w:t>
+      <w:bookmarkStart w:id="32" w:name="_Toc136291895"/>
+      <w:r>
+        <w:t>Screenshots of the user interface when players win, lose, or draw a game</w:t>
       </w:r>
       <w:bookmarkEnd w:id="32"/>
     </w:p>
@@ -7223,9 +7394,9 @@
       <w:pPr>
         <w:pStyle w:val="Style2"/>
       </w:pPr>
-      <w:bookmarkStart w:id="33" w:name="_Toc136291895"/>
-      <w:r>
-        <w:t>Screenshots of the user interface when players win, lose, or draw a game</w:t>
+      <w:bookmarkStart w:id="33" w:name="_Toc136291896"/>
+      <w:r>
+        <w:t>Indicate the Data Structures used with its purpose</w:t>
       </w:r>
       <w:bookmarkEnd w:id="33"/>
     </w:p>
@@ -7245,9 +7416,9 @@
       <w:pPr>
         <w:pStyle w:val="Style2"/>
       </w:pPr>
-      <w:bookmarkStart w:id="34" w:name="_Toc136291896"/>
-      <w:r>
-        <w:t>Indicate the Data Structures used with its purpose</w:t>
+      <w:bookmarkStart w:id="34" w:name="_Toc136291897"/>
+      <w:r>
+        <w:t>Specify using Code Segments or Screenshots the Validations and Exception Handling in this application.</w:t>
       </w:r>
       <w:bookmarkEnd w:id="34"/>
     </w:p>
@@ -7260,16 +7431,61 @@
     <w:p>
       <w:pPr>
         <w:pStyle w:val="BodyText"/>
+        <w:numPr>
+          <w:ilvl w:val="0"/>
+          <w:numId w:val="42"/>
+        </w:numPr>
+      </w:pPr>
+      <w:r>
+        <w:t xml:space="preserve">Screenshots for </w:t>
+      </w:r>
+      <w:r>
+        <w:t>Validations</w:t>
+      </w:r>
+    </w:p>
+    <w:p>
+      <w:pPr>
+        <w:pStyle w:val="BodyText"/>
+        <w:ind w:left="1146"/>
+      </w:pPr>
+    </w:p>
+    <w:p>
+      <w:pPr>
+        <w:pStyle w:val="BodyText"/>
+        <w:ind w:left="1146"/>
+      </w:pPr>
+    </w:p>
+    <w:p>
+      <w:pPr>
+        <w:pStyle w:val="BodyText"/>
+        <w:numPr>
+          <w:ilvl w:val="0"/>
+          <w:numId w:val="42"/>
+        </w:numPr>
+      </w:pPr>
+      <w:r>
+        <w:t>Screenshots for Exception Handling</w:t>
+      </w:r>
+    </w:p>
+    <w:p>
+      <w:pPr>
+        <w:pStyle w:val="BodyText"/>
         <w:ind w:left="419"/>
       </w:pPr>
     </w:p>
     <w:p>
       <w:pPr>
+        <w:pStyle w:val="BodyText"/>
+        <w:ind w:left="419"/>
+      </w:pPr>
+    </w:p>
+    <w:p>
+      <w:pPr>
         <w:pStyle w:val="Style2"/>
       </w:pPr>
-      <w:bookmarkStart w:id="35" w:name="_Toc136291897"/>
-      <w:r>
-        <w:t>Specify using Code Segments or Screenshots the Validations and Exception Handling in this application.</w:t>
+      <w:bookmarkStart w:id="35" w:name="_Toc136291898"/>
+      <w:r>
+        <w:t>Screenshot of the Normalized DB Table Structure used for this Game Option</w:t>
       </w:r>
       <w:bookmarkEnd w:id="35"/>
     </w:p>
@@ -7289,33 +7505,11 @@
       <w:pPr>
         <w:pStyle w:val="Style2"/>
       </w:pPr>
-      <w:bookmarkStart w:id="36" w:name="_Toc136291898"/>
-      <w:r>
-        <w:t>Screenshot of the Normalized DB Table Structure used for this Game Option</w:t>
+      <w:bookmarkStart w:id="36" w:name="_Toc136291899"/>
+      <w:r>
+        <w:t>Code Segment: unit Testing</w:t>
       </w:r>
       <w:bookmarkEnd w:id="36"/>
-    </w:p>
-    <w:p>
-      <w:pPr>
-        <w:pStyle w:val="BodyText"/>
-        <w:ind w:left="419"/>
-      </w:pPr>
-    </w:p>
-    <w:p>
-      <w:pPr>
-        <w:pStyle w:val="BodyText"/>
-        <w:ind w:left="419"/>
-      </w:pPr>
-    </w:p>
-    <w:p>
-      <w:pPr>
-        <w:pStyle w:val="Style2"/>
-      </w:pPr>
-      <w:bookmarkStart w:id="37" w:name="_Toc136291899"/>
-      <w:r>
-        <w:t>Code Segment: unit Testing</w:t>
-      </w:r>
-      <w:bookmarkEnd w:id="37"/>
     </w:p>
     <w:p>
       <w:pPr>
@@ -7331,42 +7525,6 @@
         <w:pStyle w:val="BodyText"/>
         <w:spacing w:before="3"/>
         <w:ind w:left="419"/>
-        <w:rPr>
-          <w:sz w:val="32"/>
-        </w:rPr>
-      </w:pPr>
-    </w:p>
-    <w:p>
-      <w:pPr>
-        <w:pStyle w:val="BodyText"/>
-        <w:spacing w:before="3"/>
-        <w:rPr>
-          <w:sz w:val="32"/>
-        </w:rPr>
-      </w:pPr>
-    </w:p>
-    <w:p>
-      <w:pPr>
-        <w:pStyle w:val="BodyText"/>
-        <w:spacing w:before="3"/>
-        <w:rPr>
-          <w:sz w:val="32"/>
-        </w:rPr>
-      </w:pPr>
-    </w:p>
-    <w:p>
-      <w:pPr>
-        <w:pStyle w:val="BodyText"/>
-        <w:spacing w:before="3"/>
-        <w:rPr>
-          <w:sz w:val="32"/>
-        </w:rPr>
-      </w:pPr>
-    </w:p>
-    <w:p>
-      <w:pPr>
-        <w:pStyle w:val="BodyText"/>
-        <w:spacing w:before="3"/>
         <w:rPr>
           <w:sz w:val="32"/>
         </w:rPr>
@@ -7500,14 +7658,15 @@
           <w:tab w:val="left" w:pos="841"/>
         </w:tabs>
       </w:pPr>
-      <w:bookmarkStart w:id="38" w:name="_Toc136291900"/>
-      <w:r>
+      <w:bookmarkStart w:id="37" w:name="_Toc136291900"/>
+      <w:r>
+        <w:lastRenderedPageBreak/>
         <w:t xml:space="preserve">Chapter 4 - </w:t>
       </w:r>
       <w:r>
         <w:t>Identify Shortest Path</w:t>
       </w:r>
-      <w:bookmarkEnd w:id="38"/>
+      <w:bookmarkEnd w:id="37"/>
     </w:p>
     <w:p>
       <w:pPr>
@@ -7531,10 +7690,35 @@
       <w:pPr>
         <w:pStyle w:val="Style3"/>
       </w:pPr>
-      <w:bookmarkStart w:id="39" w:name="_Toc136291901"/>
+      <w:bookmarkStart w:id="38" w:name="_Toc136291901"/>
       <w:r>
         <w:t>Program Logic used to implement Identify Shortest Path</w:t>
       </w:r>
+      <w:bookmarkEnd w:id="38"/>
+    </w:p>
+    <w:p>
+      <w:pPr>
+        <w:pStyle w:val="BodyText"/>
+      </w:pPr>
+    </w:p>
+    <w:p>
+      <w:pPr>
+        <w:pStyle w:val="BodyText"/>
+      </w:pPr>
+    </w:p>
+    <w:p>
+      <w:pPr>
+        <w:pStyle w:val="BodyText"/>
+      </w:pPr>
+    </w:p>
+    <w:p>
+      <w:pPr>
+        <w:pStyle w:val="Style3"/>
+      </w:pPr>
+      <w:bookmarkStart w:id="39" w:name="_Toc136291902"/>
+      <w:r>
+        <w:t>Code Segment used to set random distance</w:t>
+      </w:r>
       <w:bookmarkEnd w:id="39"/>
     </w:p>
     <w:p>
@@ -7556,20 +7740,22 @@
       <w:pPr>
         <w:pStyle w:val="Style3"/>
       </w:pPr>
-      <w:bookmarkStart w:id="40" w:name="_Toc136291902"/>
-      <w:r>
-        <w:t>Code Segment used to set random distance</w:t>
+      <w:bookmarkStart w:id="40" w:name="_Toc136291903"/>
+      <w:r>
+        <w:t>UI screenshot allowing game players to provide answers</w:t>
       </w:r>
       <w:bookmarkEnd w:id="40"/>
     </w:p>
     <w:p>
       <w:pPr>
         <w:pStyle w:val="BodyText"/>
-      </w:pPr>
-    </w:p>
-    <w:p>
-      <w:pPr>
-        <w:pStyle w:val="BodyText"/>
+        <w:ind w:left="420"/>
+      </w:pPr>
+    </w:p>
+    <w:p>
+      <w:pPr>
+        <w:pStyle w:val="BodyText"/>
+        <w:ind w:left="420"/>
       </w:pPr>
     </w:p>
     <w:p>
@@ -7581,38 +7767,11 @@
       <w:pPr>
         <w:pStyle w:val="Style3"/>
       </w:pPr>
-      <w:bookmarkStart w:id="41" w:name="_Toc136291903"/>
-      <w:r>
-        <w:t>UI screenshot allowing game players to provide answers</w:t>
+      <w:bookmarkStart w:id="41" w:name="_Toc136291904"/>
+      <w:r>
+        <w:t>Code Segment: find the shortest path and distance for other cities from the system's randomly selected city</w:t>
       </w:r>
       <w:bookmarkEnd w:id="41"/>
-    </w:p>
-    <w:p>
-      <w:pPr>
-        <w:pStyle w:val="BodyText"/>
-        <w:ind w:left="420"/>
-      </w:pPr>
-    </w:p>
-    <w:p>
-      <w:pPr>
-        <w:pStyle w:val="BodyText"/>
-        <w:ind w:left="420"/>
-      </w:pPr>
-    </w:p>
-    <w:p>
-      <w:pPr>
-        <w:pStyle w:val="BodyText"/>
-      </w:pPr>
-    </w:p>
-    <w:p>
-      <w:pPr>
-        <w:pStyle w:val="Style3"/>
-      </w:pPr>
-      <w:bookmarkStart w:id="42" w:name="_Toc136291904"/>
-      <w:r>
-        <w:t>Code Segment: find the shortest path and distance for other cities from the system's randomly selected city</w:t>
-      </w:r>
-      <w:bookmarkEnd w:id="42"/>
     </w:p>
     <w:p>
       <w:pPr>
@@ -7648,52 +7807,104 @@
       <w:pPr>
         <w:pStyle w:val="Style3"/>
       </w:pPr>
-      <w:bookmarkStart w:id="43" w:name="_Toc136291905"/>
+      <w:bookmarkStart w:id="42" w:name="_Toc136291905"/>
       <w:r>
         <w:t>Code Segment used to save person's name along with the correct answer</w:t>
       </w:r>
+      <w:bookmarkEnd w:id="42"/>
+    </w:p>
+    <w:p>
+      <w:pPr>
+        <w:pStyle w:val="BodyText"/>
+      </w:pPr>
+    </w:p>
+    <w:p>
+      <w:pPr>
+        <w:pStyle w:val="BodyText"/>
+      </w:pPr>
+    </w:p>
+    <w:p>
+      <w:pPr>
+        <w:pStyle w:val="BodyText"/>
+      </w:pPr>
+    </w:p>
+    <w:p>
+      <w:pPr>
+        <w:pStyle w:val="Style3"/>
+      </w:pPr>
+      <w:bookmarkStart w:id="43" w:name="_Toc136291906"/>
+      <w:r>
+        <w:t>Code Segment used to save distance between cities when they correctly identify an answer</w:t>
+      </w:r>
       <w:bookmarkEnd w:id="43"/>
     </w:p>
     <w:p>
       <w:pPr>
         <w:pStyle w:val="BodyText"/>
-      </w:pPr>
-    </w:p>
-    <w:p>
-      <w:pPr>
-        <w:pStyle w:val="BodyText"/>
-      </w:pPr>
-    </w:p>
-    <w:p>
-      <w:pPr>
-        <w:pStyle w:val="BodyText"/>
+        <w:ind w:left="420"/>
       </w:pPr>
     </w:p>
     <w:p>
       <w:pPr>
         <w:pStyle w:val="Style3"/>
       </w:pPr>
-      <w:bookmarkStart w:id="44" w:name="_Toc136291906"/>
-      <w:r>
-        <w:t>Code Segment used to save distance between cities when they correctly identify an answer</w:t>
+      <w:bookmarkStart w:id="44" w:name="_Toc136291907"/>
+      <w:r>
+        <w:t>UI screenshots when game players to provide correct answer &amp; incorrect answers</w:t>
       </w:r>
       <w:bookmarkEnd w:id="44"/>
     </w:p>
     <w:p>
       <w:pPr>
         <w:pStyle w:val="BodyText"/>
-        <w:ind w:left="420"/>
-      </w:pPr>
-    </w:p>
-    <w:p>
-      <w:pPr>
-        <w:pStyle w:val="Style3"/>
-      </w:pPr>
-      <w:bookmarkStart w:id="45" w:name="_Toc136291907"/>
-      <w:r>
-        <w:t>UI screenshots when game players to provide correct answer &amp; incorrect answers</w:t>
-      </w:r>
-      <w:bookmarkEnd w:id="45"/>
+      </w:pPr>
+    </w:p>
+    <w:p>
+      <w:pPr>
+        <w:pStyle w:val="BodyText"/>
+        <w:numPr>
+          <w:ilvl w:val="0"/>
+          <w:numId w:val="44"/>
+        </w:numPr>
+      </w:pPr>
+      <w:r>
+        <w:t>Screenshots for Correct Answers</w:t>
+      </w:r>
+    </w:p>
+    <w:p>
+      <w:pPr>
+        <w:pStyle w:val="BodyText"/>
+        <w:ind w:left="1140"/>
+      </w:pPr>
+    </w:p>
+    <w:p>
+      <w:pPr>
+        <w:pStyle w:val="BodyText"/>
+      </w:pPr>
+    </w:p>
+    <w:p>
+      <w:pPr>
+        <w:pStyle w:val="BodyText"/>
+        <w:numPr>
+          <w:ilvl w:val="0"/>
+          <w:numId w:val="44"/>
+        </w:numPr>
+      </w:pPr>
+      <w:r>
+        <w:t xml:space="preserve">Screenshots for </w:t>
+      </w:r>
+      <w:r>
+        <w:t>Inc</w:t>
+      </w:r>
+      <w:r>
+        <w:t>orrect Answers</w:t>
+      </w:r>
+    </w:p>
+    <w:p>
+      <w:pPr>
+        <w:pStyle w:val="BodyText"/>
+        <w:ind w:left="1140"/>
+      </w:pPr>
     </w:p>
     <w:p>
       <w:pPr>
@@ -7703,85 +7914,105 @@
           <w:numId w:val="0"/>
         </w:numPr>
         <w:ind w:left="420"/>
-        <w:rPr>
-          <w:b w:val="0"/>
-          <w:bCs w:val="0"/>
-          <w:sz w:val="22"/>
-          <w:szCs w:val="22"/>
-        </w:rPr>
       </w:pPr>
     </w:p>
     <w:p>
       <w:pPr>
         <w:pStyle w:val="Style3"/>
+      </w:pPr>
+      <w:bookmarkStart w:id="45" w:name="_Toc136291908"/>
+      <w:r>
+        <w:t>Indicate the Data Structures used with its purpose</w:t>
+      </w:r>
+      <w:bookmarkEnd w:id="45"/>
+    </w:p>
+    <w:p>
+      <w:pPr>
+        <w:pStyle w:val="BodyText"/>
+        <w:ind w:left="420"/>
+      </w:pPr>
+    </w:p>
+    <w:p>
+      <w:pPr>
+        <w:pStyle w:val="BodyText"/>
+        <w:ind w:left="420"/>
+      </w:pPr>
+    </w:p>
+    <w:p>
+      <w:pPr>
+        <w:pStyle w:val="Style3"/>
+      </w:pPr>
+      <w:bookmarkStart w:id="46" w:name="_Toc136291909"/>
+      <w:r>
+        <w:t>Specify using Code Segments or Screenshots the Validations and Exception Handling in this game option</w:t>
+      </w:r>
+      <w:bookmarkEnd w:id="46"/>
+    </w:p>
+    <w:p>
+      <w:pPr>
+        <w:pStyle w:val="ListParagraph"/>
         <w:numPr>
           <w:ilvl w:val="0"/>
-          <w:numId w:val="0"/>
+          <w:numId w:val="45"/>
         </w:numPr>
-        <w:ind w:left="420"/>
+      </w:pPr>
+      <w:r>
+        <w:t>Screenshots for Validations</w:t>
+      </w:r>
+    </w:p>
+    <w:p>
+      <w:pPr>
+        <w:pStyle w:val="ListParagraph"/>
+        <w:ind w:left="1139" w:firstLine="0"/>
+      </w:pPr>
+    </w:p>
+    <w:p>
+      <w:pPr>
+        <w:pStyle w:val="ListParagraph"/>
+        <w:numPr>
+          <w:ilvl w:val="0"/>
+          <w:numId w:val="45"/>
+        </w:numPr>
+      </w:pPr>
+      <w:r>
+        <w:t>Screenshots for Exception Handling</w:t>
+      </w:r>
+    </w:p>
+    <w:p>
+      <w:pPr>
+        <w:pStyle w:val="ListParagraph"/>
+      </w:pPr>
+    </w:p>
+    <w:p>
+      <w:pPr>
+        <w:pStyle w:val="ListParagraph"/>
+        <w:ind w:left="1139" w:firstLine="0"/>
       </w:pPr>
     </w:p>
     <w:p>
       <w:pPr>
         <w:pStyle w:val="Style3"/>
       </w:pPr>
-      <w:bookmarkStart w:id="46" w:name="_Toc136291908"/>
-      <w:r>
-        <w:t>Indicate the Data Structures used with its purpose</w:t>
-      </w:r>
-      <w:bookmarkEnd w:id="46"/>
-    </w:p>
-    <w:p>
-      <w:pPr>
-        <w:pStyle w:val="BodyText"/>
-        <w:ind w:left="420"/>
-      </w:pPr>
-    </w:p>
-    <w:p>
-      <w:pPr>
-        <w:pStyle w:val="BodyText"/>
-        <w:ind w:left="420"/>
+      <w:bookmarkStart w:id="47" w:name="_Toc136291910"/>
+      <w:r>
+        <w:t>Screenshot of the Normalized DB Table Structure used for this Game Option</w:t>
+      </w:r>
+      <w:bookmarkEnd w:id="47"/>
+    </w:p>
+    <w:p>
+      <w:pPr>
+        <w:pStyle w:val="ListParagraph"/>
       </w:pPr>
     </w:p>
     <w:p>
       <w:pPr>
         <w:pStyle w:val="Style3"/>
       </w:pPr>
-      <w:bookmarkStart w:id="47" w:name="_Toc136291909"/>
-      <w:r>
-        <w:t>Specify using Code Segments or Screenshots the Validations and Exception Handling in this game option</w:t>
-      </w:r>
-      <w:bookmarkEnd w:id="47"/>
-    </w:p>
-    <w:p>
-      <w:pPr>
-        <w:pStyle w:val="ListParagraph"/>
-      </w:pPr>
-    </w:p>
-    <w:p>
-      <w:pPr>
-        <w:pStyle w:val="Style3"/>
-      </w:pPr>
-      <w:bookmarkStart w:id="48" w:name="_Toc136291910"/>
-      <w:r>
-        <w:t>Screenshot of the Normalized DB Table Structure used for this Game Option</w:t>
+      <w:bookmarkStart w:id="48" w:name="_Toc136291911"/>
+      <w:r>
+        <w:t>Code Segment: unit Testing</w:t>
       </w:r>
       <w:bookmarkEnd w:id="48"/>
-    </w:p>
-    <w:p>
-      <w:pPr>
-        <w:pStyle w:val="ListParagraph"/>
-      </w:pPr>
-    </w:p>
-    <w:p>
-      <w:pPr>
-        <w:pStyle w:val="Style3"/>
-      </w:pPr>
-      <w:bookmarkStart w:id="49" w:name="_Toc136291911"/>
-      <w:r>
-        <w:t>Code Segment: unit Testing</w:t>
-      </w:r>
-      <w:bookmarkEnd w:id="49"/>
     </w:p>
     <w:p>
       <w:pPr>
@@ -7791,62 +8022,6 @@
           <w:numId w:val="0"/>
         </w:numPr>
         <w:ind w:left="840"/>
-      </w:pPr>
-    </w:p>
-    <w:p>
-      <w:pPr>
-        <w:pStyle w:val="BodyText"/>
-      </w:pPr>
-    </w:p>
-    <w:p>
-      <w:pPr>
-        <w:pStyle w:val="BodyText"/>
-      </w:pPr>
-    </w:p>
-    <w:p>
-      <w:pPr>
-        <w:pStyle w:val="BodyText"/>
-      </w:pPr>
-    </w:p>
-    <w:p>
-      <w:pPr>
-        <w:pStyle w:val="BodyText"/>
-      </w:pPr>
-    </w:p>
-    <w:p>
-      <w:pPr>
-        <w:pStyle w:val="BodyText"/>
-      </w:pPr>
-    </w:p>
-    <w:p>
-      <w:pPr>
-        <w:pStyle w:val="BodyText"/>
-      </w:pPr>
-    </w:p>
-    <w:p>
-      <w:pPr>
-        <w:pStyle w:val="BodyText"/>
-      </w:pPr>
-    </w:p>
-    <w:p>
-      <w:pPr>
-        <w:pStyle w:val="BodyText"/>
-      </w:pPr>
-    </w:p>
-    <w:p>
-      <w:pPr>
-        <w:pStyle w:val="BodyText"/>
-      </w:pPr>
-    </w:p>
-    <w:p>
-      <w:pPr>
-        <w:pStyle w:val="BodyText"/>
-      </w:pPr>
-    </w:p>
-    <w:p>
-      <w:pPr>
-        <w:pStyle w:val="BodyText"/>
-        <w:ind w:left="419"/>
       </w:pPr>
     </w:p>
     <w:p>
@@ -7860,14 +8035,15 @@
           <w:tab w:val="left" w:pos="841"/>
         </w:tabs>
       </w:pPr>
-      <w:bookmarkStart w:id="50" w:name="_Toc136291912"/>
-      <w:r>
+      <w:bookmarkStart w:id="49" w:name="_Toc136291912"/>
+      <w:r>
+        <w:lastRenderedPageBreak/>
         <w:t xml:space="preserve">Chapter 5 - </w:t>
       </w:r>
       <w:r>
         <w:t>Identify minimum connecters</w:t>
       </w:r>
-      <w:bookmarkEnd w:id="50"/>
+      <w:bookmarkEnd w:id="49"/>
     </w:p>
     <w:p>
       <w:pPr>
@@ -7881,10 +8057,32 @@
       <w:pPr>
         <w:pStyle w:val="Style4"/>
       </w:pPr>
-      <w:bookmarkStart w:id="51" w:name="_Toc136291913"/>
+      <w:bookmarkStart w:id="50" w:name="_Toc136291913"/>
       <w:r>
         <w:t>Program Logic used to Identify minimum connecters</w:t>
       </w:r>
+      <w:bookmarkEnd w:id="50"/>
+    </w:p>
+    <w:p>
+      <w:pPr>
+        <w:pStyle w:val="BodyText"/>
+        <w:ind w:left="420"/>
+      </w:pPr>
+    </w:p>
+    <w:p>
+      <w:pPr>
+        <w:pStyle w:val="BodyText"/>
+        <w:ind w:left="420"/>
+      </w:pPr>
+    </w:p>
+    <w:p>
+      <w:pPr>
+        <w:pStyle w:val="Style4"/>
+      </w:pPr>
+      <w:bookmarkStart w:id="51" w:name="_Toc136291914"/>
+      <w:r>
+        <w:t>Code Segment used to set random distance</w:t>
+      </w:r>
       <w:bookmarkEnd w:id="51"/>
     </w:p>
     <w:p>
@@ -7901,236 +8099,231 @@
     </w:p>
     <w:p>
       <w:pPr>
+        <w:pStyle w:val="BodyText"/>
+        <w:ind w:left="420"/>
+      </w:pPr>
+    </w:p>
+    <w:p>
+      <w:pPr>
         <w:pStyle w:val="Style4"/>
       </w:pPr>
-      <w:bookmarkStart w:id="52" w:name="_Toc136291914"/>
-      <w:r>
-        <w:t>Code Segment used to set random distance</w:t>
+      <w:bookmarkStart w:id="52" w:name="_Toc136291915"/>
+      <w:r>
+        <w:t>UI screenshots when game players to provide correct answer &amp; incorrect answers</w:t>
       </w:r>
       <w:bookmarkEnd w:id="52"/>
     </w:p>
     <w:p>
       <w:pPr>
         <w:pStyle w:val="BodyText"/>
-        <w:ind w:left="420"/>
-      </w:pPr>
-    </w:p>
-    <w:p>
-      <w:pPr>
-        <w:pStyle w:val="BodyText"/>
-        <w:ind w:left="420"/>
-      </w:pPr>
-    </w:p>
-    <w:p>
-      <w:pPr>
-        <w:pStyle w:val="BodyText"/>
-        <w:ind w:left="420"/>
+        <w:ind w:left="419"/>
+      </w:pPr>
+    </w:p>
+    <w:p>
+      <w:pPr>
+        <w:pStyle w:val="BodyText"/>
+        <w:numPr>
+          <w:ilvl w:val="0"/>
+          <w:numId w:val="44"/>
+        </w:numPr>
+      </w:pPr>
+      <w:r>
+        <w:t>Screenshots for Correct Answers</w:t>
+      </w:r>
+    </w:p>
+    <w:p>
+      <w:pPr>
+        <w:pStyle w:val="BodyText"/>
+        <w:ind w:left="1140"/>
+      </w:pPr>
+    </w:p>
+    <w:p>
+      <w:pPr>
+        <w:pStyle w:val="BodyText"/>
+      </w:pPr>
+    </w:p>
+    <w:p>
+      <w:pPr>
+        <w:pStyle w:val="BodyText"/>
+        <w:numPr>
+          <w:ilvl w:val="0"/>
+          <w:numId w:val="44"/>
+        </w:numPr>
+      </w:pPr>
+      <w:r>
+        <w:t>Screenshots for Incorrect Answers</w:t>
+      </w:r>
+    </w:p>
+    <w:p>
+      <w:pPr>
+        <w:pStyle w:val="BodyText"/>
+        <w:ind w:left="419"/>
+      </w:pPr>
+    </w:p>
+    <w:p>
+      <w:pPr>
+        <w:pStyle w:val="BodyText"/>
       </w:pPr>
     </w:p>
     <w:p>
       <w:pPr>
         <w:pStyle w:val="Style4"/>
       </w:pPr>
-      <w:bookmarkStart w:id="53" w:name="_Toc136291915"/>
-      <w:r>
-        <w:t>UI screenshots when game players to provide correct answer &amp; incorrect answers</w:t>
+      <w:bookmarkStart w:id="53" w:name="_Toc136291916"/>
+      <w:r>
+        <w:t>Code Segment used to save person's name along with the correct answer</w:t>
       </w:r>
       <w:bookmarkEnd w:id="53"/>
     </w:p>
     <w:p>
       <w:pPr>
         <w:pStyle w:val="BodyText"/>
+      </w:pPr>
+    </w:p>
+    <w:p>
+      <w:pPr>
+        <w:pStyle w:val="BodyText"/>
+      </w:pPr>
+    </w:p>
+    <w:p>
+      <w:pPr>
+        <w:pStyle w:val="Style4"/>
+      </w:pPr>
+      <w:bookmarkStart w:id="54" w:name="_Toc136291917"/>
+      <w:r>
+        <w:t>Code Segment used to save distance between cities when they correctly identify an answer</w:t>
+      </w:r>
+      <w:bookmarkEnd w:id="54"/>
+    </w:p>
+    <w:p>
+      <w:pPr>
+        <w:pStyle w:val="BodyText"/>
+      </w:pPr>
+    </w:p>
+    <w:p>
+      <w:pPr>
+        <w:pStyle w:val="BodyText"/>
+      </w:pPr>
+    </w:p>
+    <w:p>
+      <w:pPr>
+        <w:pStyle w:val="Style4"/>
+      </w:pPr>
+      <w:bookmarkStart w:id="55" w:name="_Toc136291918"/>
+      <w:r>
+        <w:t>Indicate the Data Structures used with its purpose</w:t>
+      </w:r>
+      <w:bookmarkEnd w:id="55"/>
+    </w:p>
+    <w:p>
+      <w:pPr>
+        <w:pStyle w:val="BodyText"/>
+      </w:pPr>
+    </w:p>
+    <w:p>
+      <w:pPr>
+        <w:pStyle w:val="BodyText"/>
+      </w:pPr>
+    </w:p>
+    <w:p>
+      <w:pPr>
+        <w:pStyle w:val="Style4"/>
+      </w:pPr>
+      <w:bookmarkStart w:id="56" w:name="_Toc136291919"/>
+      <w:r>
+        <w:t>Specify using Code Segments or Screenshots the Validations and Exception Handling in this game option.</w:t>
+      </w:r>
+      <w:bookmarkEnd w:id="56"/>
+    </w:p>
+    <w:p>
+      <w:pPr>
+        <w:pStyle w:val="BodyText"/>
+      </w:pPr>
+    </w:p>
+    <w:p>
+      <w:pPr>
+        <w:pStyle w:val="BodyText"/>
+        <w:numPr>
+          <w:ilvl w:val="0"/>
+          <w:numId w:val="46"/>
+        </w:numPr>
+      </w:pPr>
+      <w:r>
+        <w:t xml:space="preserve">Screenshots for </w:t>
+      </w:r>
+      <w:r>
+        <w:t>Validations</w:t>
+      </w:r>
+    </w:p>
+    <w:p>
+      <w:pPr>
+        <w:pStyle w:val="BodyText"/>
+        <w:ind w:left="1140"/>
+      </w:pPr>
+    </w:p>
+    <w:p>
+      <w:pPr>
+        <w:pStyle w:val="BodyText"/>
+      </w:pPr>
+    </w:p>
+    <w:p>
+      <w:pPr>
+        <w:pStyle w:val="BodyText"/>
+        <w:numPr>
+          <w:ilvl w:val="0"/>
+          <w:numId w:val="46"/>
+        </w:numPr>
+      </w:pPr>
+      <w:r>
+        <w:t xml:space="preserve">Screenshots for </w:t>
+      </w:r>
+      <w:r>
+        <w:t>Exception Handling</w:t>
+      </w:r>
+    </w:p>
+    <w:p>
+      <w:pPr>
+        <w:pStyle w:val="BodyText"/>
+        <w:ind w:left="1140"/>
+      </w:pPr>
+    </w:p>
+    <w:p>
+      <w:pPr>
+        <w:pStyle w:val="BodyText"/>
+        <w:ind w:left="1140"/>
+      </w:pPr>
+    </w:p>
+    <w:p>
+      <w:pPr>
+        <w:pStyle w:val="Style4"/>
+      </w:pPr>
+      <w:bookmarkStart w:id="57" w:name="_Toc136291920"/>
+      <w:r>
+        <w:t>Screenshot of the Normalized DB Table Structure used for this Game Option</w:t>
+      </w:r>
+      <w:bookmarkEnd w:id="57"/>
+    </w:p>
+    <w:p>
+      <w:pPr>
+        <w:pStyle w:val="BodyText"/>
         <w:ind w:left="419"/>
       </w:pPr>
     </w:p>
     <w:p>
       <w:pPr>
         <w:pStyle w:val="BodyText"/>
+        <w:ind w:left="419"/>
       </w:pPr>
     </w:p>
     <w:p>
       <w:pPr>
         <w:pStyle w:val="Style4"/>
       </w:pPr>
-      <w:bookmarkStart w:id="54" w:name="_Toc136291916"/>
-      <w:r>
-        <w:t>Code Segment used to save person's name along with the correct answer</w:t>
-      </w:r>
-      <w:bookmarkEnd w:id="54"/>
-    </w:p>
-    <w:p>
-      <w:pPr>
-        <w:pStyle w:val="BodyText"/>
-      </w:pPr>
-    </w:p>
-    <w:p>
-      <w:pPr>
-        <w:pStyle w:val="BodyText"/>
-      </w:pPr>
-    </w:p>
-    <w:p>
-      <w:pPr>
-        <w:pStyle w:val="Style4"/>
-      </w:pPr>
-      <w:bookmarkStart w:id="55" w:name="_Toc136291917"/>
-      <w:r>
-        <w:t>Code Segment used to save distance between cities when they correctly identify an answer</w:t>
-      </w:r>
-      <w:bookmarkEnd w:id="55"/>
-    </w:p>
-    <w:p>
-      <w:pPr>
-        <w:pStyle w:val="BodyText"/>
-      </w:pPr>
-    </w:p>
-    <w:p>
-      <w:pPr>
-        <w:pStyle w:val="BodyText"/>
-      </w:pPr>
-    </w:p>
-    <w:p>
-      <w:pPr>
-        <w:pStyle w:val="Style4"/>
-      </w:pPr>
-      <w:bookmarkStart w:id="56" w:name="_Toc136291918"/>
-      <w:r>
-        <w:t>Indicate the Data Structures used with its purpose</w:t>
-      </w:r>
-      <w:bookmarkEnd w:id="56"/>
-    </w:p>
-    <w:p>
-      <w:pPr>
-        <w:pStyle w:val="BodyText"/>
-      </w:pPr>
-    </w:p>
-    <w:p>
-      <w:pPr>
-        <w:pStyle w:val="BodyText"/>
-      </w:pPr>
-    </w:p>
-    <w:p>
-      <w:pPr>
-        <w:pStyle w:val="Style4"/>
-      </w:pPr>
-      <w:bookmarkStart w:id="57" w:name="_Toc136291919"/>
-      <w:r>
-        <w:t>Specify using Code Segments or Screenshots the Validations and Exception Handling in this game option.</w:t>
-      </w:r>
-      <w:bookmarkEnd w:id="57"/>
-    </w:p>
-    <w:p>
-      <w:pPr>
-        <w:pStyle w:val="BodyText"/>
-      </w:pPr>
-    </w:p>
-    <w:p>
-      <w:pPr>
-        <w:pStyle w:val="BodyText"/>
-      </w:pPr>
-    </w:p>
-    <w:p>
-      <w:pPr>
-        <w:pStyle w:val="Style4"/>
-      </w:pPr>
-      <w:bookmarkStart w:id="58" w:name="_Toc136291920"/>
-      <w:r>
-        <w:t>Screenshot of the Normalized DB Table Structure used for this Game Option</w:t>
+      <w:bookmarkStart w:id="58" w:name="_Toc136291921"/>
+      <w:r>
+        <w:t>Code Segment: unit Testing</w:t>
       </w:r>
       <w:bookmarkEnd w:id="58"/>
-    </w:p>
-    <w:p>
-      <w:pPr>
-        <w:pStyle w:val="BodyText"/>
-        <w:ind w:left="419"/>
-      </w:pPr>
-    </w:p>
-    <w:p>
-      <w:pPr>
-        <w:pStyle w:val="BodyText"/>
-        <w:ind w:left="419"/>
-      </w:pPr>
-    </w:p>
-    <w:p>
-      <w:pPr>
-        <w:pStyle w:val="Style4"/>
-      </w:pPr>
-      <w:bookmarkStart w:id="59" w:name="_Toc136291921"/>
-      <w:r>
-        <w:t>Code Segment: unit Testing</w:t>
-      </w:r>
-      <w:bookmarkEnd w:id="59"/>
-    </w:p>
-    <w:p>
-      <w:pPr>
-        <w:pStyle w:val="Heading2"/>
-        <w:tabs>
-          <w:tab w:val="left" w:pos="841"/>
-        </w:tabs>
-      </w:pPr>
-    </w:p>
-    <w:p>
-      <w:pPr>
-        <w:pStyle w:val="Heading2"/>
-        <w:tabs>
-          <w:tab w:val="left" w:pos="841"/>
-        </w:tabs>
-      </w:pPr>
-    </w:p>
-    <w:p>
-      <w:pPr>
-        <w:pStyle w:val="Heading2"/>
-        <w:tabs>
-          <w:tab w:val="left" w:pos="841"/>
-        </w:tabs>
-      </w:pPr>
-    </w:p>
-    <w:p>
-      <w:pPr>
-        <w:pStyle w:val="Heading2"/>
-        <w:tabs>
-          <w:tab w:val="left" w:pos="841"/>
-        </w:tabs>
-      </w:pPr>
-    </w:p>
-    <w:p>
-      <w:pPr>
-        <w:pStyle w:val="Heading2"/>
-        <w:tabs>
-          <w:tab w:val="left" w:pos="841"/>
-        </w:tabs>
-      </w:pPr>
-    </w:p>
-    <w:p>
-      <w:pPr>
-        <w:pStyle w:val="Heading2"/>
-        <w:tabs>
-          <w:tab w:val="left" w:pos="841"/>
-        </w:tabs>
-      </w:pPr>
-    </w:p>
-    <w:p>
-      <w:pPr>
-        <w:pStyle w:val="Heading2"/>
-        <w:tabs>
-          <w:tab w:val="left" w:pos="841"/>
-        </w:tabs>
-      </w:pPr>
-    </w:p>
-    <w:p>
-      <w:pPr>
-        <w:pStyle w:val="Heading2"/>
-        <w:tabs>
-          <w:tab w:val="left" w:pos="841"/>
-        </w:tabs>
-      </w:pPr>
-    </w:p>
-    <w:p>
-      <w:pPr>
-        <w:pStyle w:val="Heading2"/>
-        <w:tabs>
-          <w:tab w:val="left" w:pos="841"/>
-        </w:tabs>
-      </w:pPr>
     </w:p>
     <w:p>
       <w:pPr>
@@ -8224,11 +8417,14 @@
         </w:tabs>
         <w:jc w:val="left"/>
       </w:pPr>
-      <w:bookmarkStart w:id="60" w:name="_Toc136291922"/>
-      <w:r>
+      <w:bookmarkStart w:id="59" w:name="_Toc136291922"/>
+      <w:bookmarkStart w:id="60" w:name="_GoBack"/>
+      <w:bookmarkEnd w:id="60"/>
+      <w:r>
+        <w:lastRenderedPageBreak/>
         <w:t>Presentation</w:t>
       </w:r>
-      <w:bookmarkEnd w:id="60"/>
+      <w:bookmarkEnd w:id="59"/>
     </w:p>
     <w:p>
       <w:pPr>
@@ -10345,6 +10541,119 @@
     </w:lvl>
   </w:abstractNum>
   <w:abstractNum w:abstractNumId="10" w15:restartNumberingAfterBreak="0">
+    <w:nsid w:val="1874410E"/>
+    <w:multiLevelType w:val="hybridMultilevel"/>
+    <w:tmpl w:val="727091AA"/>
+    <w:lvl w:ilvl="0" w:tplc="08090001">
+      <w:start w:val="1"/>
+      <w:numFmt w:val="bullet"/>
+      <w:lvlText w:val=""/>
+      <w:lvlJc w:val="left"/>
+      <w:pPr>
+        <w:ind w:left="1140" w:hanging="360"/>
+      </w:pPr>
+      <w:rPr>
+        <w:rFonts w:ascii="Symbol" w:hAnsi="Symbol" w:hint="default"/>
+      </w:rPr>
+    </w:lvl>
+    <w:lvl w:ilvl="1" w:tplc="08090003" w:tentative="1">
+      <w:start w:val="1"/>
+      <w:numFmt w:val="bullet"/>
+      <w:lvlText w:val="o"/>
+      <w:lvlJc w:val="left"/>
+      <w:pPr>
+        <w:ind w:left="1860" w:hanging="360"/>
+      </w:pPr>
+      <w:rPr>
+        <w:rFonts w:ascii="Courier New" w:hAnsi="Courier New" w:cs="Courier New" w:hint="default"/>
+      </w:rPr>
+    </w:lvl>
+    <w:lvl w:ilvl="2" w:tplc="08090005" w:tentative="1">
+      <w:start w:val="1"/>
+      <w:numFmt w:val="bullet"/>
+      <w:lvlText w:val=""/>
+      <w:lvlJc w:val="left"/>
+      <w:pPr>
+        <w:ind w:left="2580" w:hanging="360"/>
+      </w:pPr>
+      <w:rPr>
+        <w:rFonts w:ascii="Wingdings" w:hAnsi="Wingdings" w:hint="default"/>
+      </w:rPr>
+    </w:lvl>
+    <w:lvl w:ilvl="3" w:tplc="08090001" w:tentative="1">
+      <w:start w:val="1"/>
+      <w:numFmt w:val="bullet"/>
+      <w:lvlText w:val=""/>
+      <w:lvlJc w:val="left"/>
+      <w:pPr>
+        <w:ind w:left="3300" w:hanging="360"/>
+      </w:pPr>
+      <w:rPr>
+        <w:rFonts w:ascii="Symbol" w:hAnsi="Symbol" w:hint="default"/>
+      </w:rPr>
+    </w:lvl>
+    <w:lvl w:ilvl="4" w:tplc="08090003" w:tentative="1">
+      <w:start w:val="1"/>
+      <w:numFmt w:val="bullet"/>
+      <w:lvlText w:val="o"/>
+      <w:lvlJc w:val="left"/>
+      <w:pPr>
+        <w:ind w:left="4020" w:hanging="360"/>
+      </w:pPr>
+      <w:rPr>
+        <w:rFonts w:ascii="Courier New" w:hAnsi="Courier New" w:cs="Courier New" w:hint="default"/>
+      </w:rPr>
+    </w:lvl>
+    <w:lvl w:ilvl="5" w:tplc="08090005" w:tentative="1">
+      <w:start w:val="1"/>
+      <w:numFmt w:val="bullet"/>
+      <w:lvlText w:val=""/>
+      <w:lvlJc w:val="left"/>
+      <w:pPr>
+        <w:ind w:left="4740" w:hanging="360"/>
+      </w:pPr>
+      <w:rPr>
+        <w:rFonts w:ascii="Wingdings" w:hAnsi="Wingdings" w:hint="default"/>
+      </w:rPr>
+    </w:lvl>
+    <w:lvl w:ilvl="6" w:tplc="08090001" w:tentative="1">
+      <w:start w:val="1"/>
+      <w:numFmt w:val="bullet"/>
+      <w:lvlText w:val=""/>
+      <w:lvlJc w:val="left"/>
+      <w:pPr>
+        <w:ind w:left="5460" w:hanging="360"/>
+      </w:pPr>
+      <w:rPr>
+        <w:rFonts w:ascii="Symbol" w:hAnsi="Symbol" w:hint="default"/>
+      </w:rPr>
+    </w:lvl>
+    <w:lvl w:ilvl="7" w:tplc="08090003" w:tentative="1">
+      <w:start w:val="1"/>
+      <w:numFmt w:val="bullet"/>
+      <w:lvlText w:val="o"/>
+      <w:lvlJc w:val="left"/>
+      <w:pPr>
+        <w:ind w:left="6180" w:hanging="360"/>
+      </w:pPr>
+      <w:rPr>
+        <w:rFonts w:ascii="Courier New" w:hAnsi="Courier New" w:cs="Courier New" w:hint="default"/>
+      </w:rPr>
+    </w:lvl>
+    <w:lvl w:ilvl="8" w:tplc="08090005" w:tentative="1">
+      <w:start w:val="1"/>
+      <w:numFmt w:val="bullet"/>
+      <w:lvlText w:val=""/>
+      <w:lvlJc w:val="left"/>
+      <w:pPr>
+        <w:ind w:left="6900" w:hanging="360"/>
+      </w:pPr>
+      <w:rPr>
+        <w:rFonts w:ascii="Wingdings" w:hAnsi="Wingdings" w:hint="default"/>
+      </w:rPr>
+    </w:lvl>
+  </w:abstractNum>
+  <w:abstractNum w:abstractNumId="11" w15:restartNumberingAfterBreak="0">
     <w:nsid w:val="19214AF9"/>
     <w:multiLevelType w:val="multilevel"/>
     <w:tmpl w:val="0809001D"/>
@@ -10430,7 +10739,7 @@
       </w:pPr>
     </w:lvl>
   </w:abstractNum>
-  <w:abstractNum w:abstractNumId="11" w15:restartNumberingAfterBreak="0">
+  <w:abstractNum w:abstractNumId="12" w15:restartNumberingAfterBreak="0">
     <w:nsid w:val="1C506C97"/>
     <w:multiLevelType w:val="multilevel"/>
     <w:tmpl w:val="28D61F64"/>
@@ -10580,7 +10889,7 @@
       </w:rPr>
     </w:lvl>
   </w:abstractNum>
-  <w:abstractNum w:abstractNumId="12" w15:restartNumberingAfterBreak="0">
+  <w:abstractNum w:abstractNumId="13" w15:restartNumberingAfterBreak="0">
     <w:nsid w:val="28C12E34"/>
     <w:multiLevelType w:val="multilevel"/>
     <w:tmpl w:val="D31A47F6"/>
@@ -10670,7 +10979,7 @@
       </w:pPr>
     </w:lvl>
   </w:abstractNum>
-  <w:abstractNum w:abstractNumId="13" w15:restartNumberingAfterBreak="0">
+  <w:abstractNum w:abstractNumId="14" w15:restartNumberingAfterBreak="0">
     <w:nsid w:val="2F5E66B1"/>
     <w:multiLevelType w:val="hybridMultilevel"/>
     <w:tmpl w:val="9746C4BE"/>
@@ -10783,7 +11092,7 @@
       </w:rPr>
     </w:lvl>
   </w:abstractNum>
-  <w:abstractNum w:abstractNumId="14" w15:restartNumberingAfterBreak="0">
+  <w:abstractNum w:abstractNumId="15" w15:restartNumberingAfterBreak="0">
     <w:nsid w:val="362E4833"/>
     <w:multiLevelType w:val="multilevel"/>
     <w:tmpl w:val="CC72B4D8"/>
@@ -10908,7 +11217,7 @@
       </w:rPr>
     </w:lvl>
   </w:abstractNum>
-  <w:abstractNum w:abstractNumId="15" w15:restartNumberingAfterBreak="0">
+  <w:abstractNum w:abstractNumId="16" w15:restartNumberingAfterBreak="0">
     <w:nsid w:val="36970F42"/>
     <w:multiLevelType w:val="multilevel"/>
     <w:tmpl w:val="236AE202"/>
@@ -11033,7 +11342,7 @@
       </w:rPr>
     </w:lvl>
   </w:abstractNum>
-  <w:abstractNum w:abstractNumId="16" w15:restartNumberingAfterBreak="0">
+  <w:abstractNum w:abstractNumId="17" w15:restartNumberingAfterBreak="0">
     <w:nsid w:val="40844D24"/>
     <w:multiLevelType w:val="multilevel"/>
     <w:tmpl w:val="25549388"/>
@@ -11150,7 +11459,7 @@
       </w:rPr>
     </w:lvl>
   </w:abstractNum>
-  <w:abstractNum w:abstractNumId="17" w15:restartNumberingAfterBreak="0">
+  <w:abstractNum w:abstractNumId="18" w15:restartNumberingAfterBreak="0">
     <w:nsid w:val="416C116E"/>
     <w:multiLevelType w:val="hybridMultilevel"/>
     <w:tmpl w:val="21287120"/>
@@ -11270,7 +11579,7 @@
       </w:rPr>
     </w:lvl>
   </w:abstractNum>
-  <w:abstractNum w:abstractNumId="18" w15:restartNumberingAfterBreak="0">
+  <w:abstractNum w:abstractNumId="19" w15:restartNumberingAfterBreak="0">
     <w:nsid w:val="436544FF"/>
     <w:multiLevelType w:val="hybridMultilevel"/>
     <w:tmpl w:val="58BE091C"/>
@@ -11359,7 +11668,120 @@
       </w:pPr>
     </w:lvl>
   </w:abstractNum>
-  <w:abstractNum w:abstractNumId="19" w15:restartNumberingAfterBreak="0">
+  <w:abstractNum w:abstractNumId="20" w15:restartNumberingAfterBreak="0">
+    <w:nsid w:val="471E160D"/>
+    <w:multiLevelType w:val="hybridMultilevel"/>
+    <w:tmpl w:val="3970D768"/>
+    <w:lvl w:ilvl="0" w:tplc="08090001">
+      <w:start w:val="1"/>
+      <w:numFmt w:val="bullet"/>
+      <w:lvlText w:val=""/>
+      <w:lvlJc w:val="left"/>
+      <w:pPr>
+        <w:ind w:left="1139" w:hanging="360"/>
+      </w:pPr>
+      <w:rPr>
+        <w:rFonts w:ascii="Symbol" w:hAnsi="Symbol" w:hint="default"/>
+      </w:rPr>
+    </w:lvl>
+    <w:lvl w:ilvl="1" w:tplc="08090003" w:tentative="1">
+      <w:start w:val="1"/>
+      <w:numFmt w:val="bullet"/>
+      <w:lvlText w:val="o"/>
+      <w:lvlJc w:val="left"/>
+      <w:pPr>
+        <w:ind w:left="1859" w:hanging="360"/>
+      </w:pPr>
+      <w:rPr>
+        <w:rFonts w:ascii="Courier New" w:hAnsi="Courier New" w:cs="Courier New" w:hint="default"/>
+      </w:rPr>
+    </w:lvl>
+    <w:lvl w:ilvl="2" w:tplc="08090005" w:tentative="1">
+      <w:start w:val="1"/>
+      <w:numFmt w:val="bullet"/>
+      <w:lvlText w:val=""/>
+      <w:lvlJc w:val="left"/>
+      <w:pPr>
+        <w:ind w:left="2579" w:hanging="360"/>
+      </w:pPr>
+      <w:rPr>
+        <w:rFonts w:ascii="Wingdings" w:hAnsi="Wingdings" w:hint="default"/>
+      </w:rPr>
+    </w:lvl>
+    <w:lvl w:ilvl="3" w:tplc="08090001" w:tentative="1">
+      <w:start w:val="1"/>
+      <w:numFmt w:val="bullet"/>
+      <w:lvlText w:val=""/>
+      <w:lvlJc w:val="left"/>
+      <w:pPr>
+        <w:ind w:left="3299" w:hanging="360"/>
+      </w:pPr>
+      <w:rPr>
+        <w:rFonts w:ascii="Symbol" w:hAnsi="Symbol" w:hint="default"/>
+      </w:rPr>
+    </w:lvl>
+    <w:lvl w:ilvl="4" w:tplc="08090003" w:tentative="1">
+      <w:start w:val="1"/>
+      <w:numFmt w:val="bullet"/>
+      <w:lvlText w:val="o"/>
+      <w:lvlJc w:val="left"/>
+      <w:pPr>
+        <w:ind w:left="4019" w:hanging="360"/>
+      </w:pPr>
+      <w:rPr>
+        <w:rFonts w:ascii="Courier New" w:hAnsi="Courier New" w:cs="Courier New" w:hint="default"/>
+      </w:rPr>
+    </w:lvl>
+    <w:lvl w:ilvl="5" w:tplc="08090005" w:tentative="1">
+      <w:start w:val="1"/>
+      <w:numFmt w:val="bullet"/>
+      <w:lvlText w:val=""/>
+      <w:lvlJc w:val="left"/>
+      <w:pPr>
+        <w:ind w:left="4739" w:hanging="360"/>
+      </w:pPr>
+      <w:rPr>
+        <w:rFonts w:ascii="Wingdings" w:hAnsi="Wingdings" w:hint="default"/>
+      </w:rPr>
+    </w:lvl>
+    <w:lvl w:ilvl="6" w:tplc="08090001" w:tentative="1">
+      <w:start w:val="1"/>
+      <w:numFmt w:val="bullet"/>
+      <w:lvlText w:val=""/>
+      <w:lvlJc w:val="left"/>
+      <w:pPr>
+        <w:ind w:left="5459" w:hanging="360"/>
+      </w:pPr>
+      <w:rPr>
+        <w:rFonts w:ascii="Symbol" w:hAnsi="Symbol" w:hint="default"/>
+      </w:rPr>
+    </w:lvl>
+    <w:lvl w:ilvl="7" w:tplc="08090003" w:tentative="1">
+      <w:start w:val="1"/>
+      <w:numFmt w:val="bullet"/>
+      <w:lvlText w:val="o"/>
+      <w:lvlJc w:val="left"/>
+      <w:pPr>
+        <w:ind w:left="6179" w:hanging="360"/>
+      </w:pPr>
+      <w:rPr>
+        <w:rFonts w:ascii="Courier New" w:hAnsi="Courier New" w:cs="Courier New" w:hint="default"/>
+      </w:rPr>
+    </w:lvl>
+    <w:lvl w:ilvl="8" w:tplc="08090005" w:tentative="1">
+      <w:start w:val="1"/>
+      <w:numFmt w:val="bullet"/>
+      <w:lvlText w:val=""/>
+      <w:lvlJc w:val="left"/>
+      <w:pPr>
+        <w:ind w:left="6899" w:hanging="360"/>
+      </w:pPr>
+      <w:rPr>
+        <w:rFonts w:ascii="Wingdings" w:hAnsi="Wingdings" w:hint="default"/>
+      </w:rPr>
+    </w:lvl>
+  </w:abstractNum>
+  <w:abstractNum w:abstractNumId="21" w15:restartNumberingAfterBreak="0">
     <w:nsid w:val="4CD42ACF"/>
     <w:multiLevelType w:val="multilevel"/>
     <w:tmpl w:val="E380640C"/>
@@ -11509,7 +11931,7 @@
       </w:rPr>
     </w:lvl>
   </w:abstractNum>
-  <w:abstractNum w:abstractNumId="20" w15:restartNumberingAfterBreak="0">
+  <w:abstractNum w:abstractNumId="22" w15:restartNumberingAfterBreak="0">
     <w:nsid w:val="4D4637A9"/>
     <w:multiLevelType w:val="multilevel"/>
     <w:tmpl w:val="3E720BA2"/>
@@ -11658,7 +12080,7 @@
       </w:rPr>
     </w:lvl>
   </w:abstractNum>
-  <w:abstractNum w:abstractNumId="21" w15:restartNumberingAfterBreak="0">
+  <w:abstractNum w:abstractNumId="23" w15:restartNumberingAfterBreak="0">
     <w:nsid w:val="509A796C"/>
     <w:multiLevelType w:val="multilevel"/>
     <w:tmpl w:val="2BC8F82E"/>
@@ -11778,7 +12200,120 @@
       </w:rPr>
     </w:lvl>
   </w:abstractNum>
-  <w:abstractNum w:abstractNumId="22" w15:restartNumberingAfterBreak="0">
+  <w:abstractNum w:abstractNumId="24" w15:restartNumberingAfterBreak="0">
+    <w:nsid w:val="512664D2"/>
+    <w:multiLevelType w:val="hybridMultilevel"/>
+    <w:tmpl w:val="5390235C"/>
+    <w:lvl w:ilvl="0" w:tplc="08090001">
+      <w:start w:val="1"/>
+      <w:numFmt w:val="bullet"/>
+      <w:lvlText w:val=""/>
+      <w:lvlJc w:val="left"/>
+      <w:pPr>
+        <w:ind w:left="1139" w:hanging="360"/>
+      </w:pPr>
+      <w:rPr>
+        <w:rFonts w:ascii="Symbol" w:hAnsi="Symbol" w:hint="default"/>
+      </w:rPr>
+    </w:lvl>
+    <w:lvl w:ilvl="1" w:tplc="08090003" w:tentative="1">
+      <w:start w:val="1"/>
+      <w:numFmt w:val="bullet"/>
+      <w:lvlText w:val="o"/>
+      <w:lvlJc w:val="left"/>
+      <w:pPr>
+        <w:ind w:left="1859" w:hanging="360"/>
+      </w:pPr>
+      <w:rPr>
+        <w:rFonts w:ascii="Courier New" w:hAnsi="Courier New" w:cs="Courier New" w:hint="default"/>
+      </w:rPr>
+    </w:lvl>
+    <w:lvl w:ilvl="2" w:tplc="08090005" w:tentative="1">
+      <w:start w:val="1"/>
+      <w:numFmt w:val="bullet"/>
+      <w:lvlText w:val=""/>
+      <w:lvlJc w:val="left"/>
+      <w:pPr>
+        <w:ind w:left="2579" w:hanging="360"/>
+      </w:pPr>
+      <w:rPr>
+        <w:rFonts w:ascii="Wingdings" w:hAnsi="Wingdings" w:hint="default"/>
+      </w:rPr>
+    </w:lvl>
+    <w:lvl w:ilvl="3" w:tplc="08090001" w:tentative="1">
+      <w:start w:val="1"/>
+      <w:numFmt w:val="bullet"/>
+      <w:lvlText w:val=""/>
+      <w:lvlJc w:val="left"/>
+      <w:pPr>
+        <w:ind w:left="3299" w:hanging="360"/>
+      </w:pPr>
+      <w:rPr>
+        <w:rFonts w:ascii="Symbol" w:hAnsi="Symbol" w:hint="default"/>
+      </w:rPr>
+    </w:lvl>
+    <w:lvl w:ilvl="4" w:tplc="08090003" w:tentative="1">
+      <w:start w:val="1"/>
+      <w:numFmt w:val="bullet"/>
+      <w:lvlText w:val="o"/>
+      <w:lvlJc w:val="left"/>
+      <w:pPr>
+        <w:ind w:left="4019" w:hanging="360"/>
+      </w:pPr>
+      <w:rPr>
+        <w:rFonts w:ascii="Courier New" w:hAnsi="Courier New" w:cs="Courier New" w:hint="default"/>
+      </w:rPr>
+    </w:lvl>
+    <w:lvl w:ilvl="5" w:tplc="08090005" w:tentative="1">
+      <w:start w:val="1"/>
+      <w:numFmt w:val="bullet"/>
+      <w:lvlText w:val=""/>
+      <w:lvlJc w:val="left"/>
+      <w:pPr>
+        <w:ind w:left="4739" w:hanging="360"/>
+      </w:pPr>
+      <w:rPr>
+        <w:rFonts w:ascii="Wingdings" w:hAnsi="Wingdings" w:hint="default"/>
+      </w:rPr>
+    </w:lvl>
+    <w:lvl w:ilvl="6" w:tplc="08090001" w:tentative="1">
+      <w:start w:val="1"/>
+      <w:numFmt w:val="bullet"/>
+      <w:lvlText w:val=""/>
+      <w:lvlJc w:val="left"/>
+      <w:pPr>
+        <w:ind w:left="5459" w:hanging="360"/>
+      </w:pPr>
+      <w:rPr>
+        <w:rFonts w:ascii="Symbol" w:hAnsi="Symbol" w:hint="default"/>
+      </w:rPr>
+    </w:lvl>
+    <w:lvl w:ilvl="7" w:tplc="08090003" w:tentative="1">
+      <w:start w:val="1"/>
+      <w:numFmt w:val="bullet"/>
+      <w:lvlText w:val="o"/>
+      <w:lvlJc w:val="left"/>
+      <w:pPr>
+        <w:ind w:left="6179" w:hanging="360"/>
+      </w:pPr>
+      <w:rPr>
+        <w:rFonts w:ascii="Courier New" w:hAnsi="Courier New" w:cs="Courier New" w:hint="default"/>
+      </w:rPr>
+    </w:lvl>
+    <w:lvl w:ilvl="8" w:tplc="08090005" w:tentative="1">
+      <w:start w:val="1"/>
+      <w:numFmt w:val="bullet"/>
+      <w:lvlText w:val=""/>
+      <w:lvlJc w:val="left"/>
+      <w:pPr>
+        <w:ind w:left="6899" w:hanging="360"/>
+      </w:pPr>
+      <w:rPr>
+        <w:rFonts w:ascii="Wingdings" w:hAnsi="Wingdings" w:hint="default"/>
+      </w:rPr>
+    </w:lvl>
+  </w:abstractNum>
+  <w:abstractNum w:abstractNumId="25" w15:restartNumberingAfterBreak="0">
     <w:nsid w:val="52D3295A"/>
     <w:multiLevelType w:val="hybridMultilevel"/>
     <w:tmpl w:val="D906799E"/>
@@ -11898,10 +12433,10 @@
       </w:rPr>
     </w:lvl>
   </w:abstractNum>
-  <w:abstractNum w:abstractNumId="23" w15:restartNumberingAfterBreak="0">
+  <w:abstractNum w:abstractNumId="26" w15:restartNumberingAfterBreak="0">
     <w:nsid w:val="554A369F"/>
     <w:multiLevelType w:val="hybridMultilevel"/>
-    <w:tmpl w:val="3ED27FD0"/>
+    <w:tmpl w:val="48427304"/>
     <w:lvl w:ilvl="0" w:tplc="08090001">
       <w:start w:val="1"/>
       <w:numFmt w:val="bullet"/>
@@ -12011,7 +12546,7 @@
       </w:rPr>
     </w:lvl>
   </w:abstractNum>
-  <w:abstractNum w:abstractNumId="24" w15:restartNumberingAfterBreak="0">
+  <w:abstractNum w:abstractNumId="27" w15:restartNumberingAfterBreak="0">
     <w:nsid w:val="568B4F35"/>
     <w:multiLevelType w:val="multilevel"/>
     <w:tmpl w:val="E41ED9C0"/>
@@ -12124,7 +12659,120 @@
       </w:rPr>
     </w:lvl>
   </w:abstractNum>
-  <w:abstractNum w:abstractNumId="25" w15:restartNumberingAfterBreak="0">
+  <w:abstractNum w:abstractNumId="28" w15:restartNumberingAfterBreak="0">
+    <w:nsid w:val="57EB0FB8"/>
+    <w:multiLevelType w:val="hybridMultilevel"/>
+    <w:tmpl w:val="62E68182"/>
+    <w:lvl w:ilvl="0" w:tplc="08090001">
+      <w:start w:val="1"/>
+      <w:numFmt w:val="bullet"/>
+      <w:lvlText w:val=""/>
+      <w:lvlJc w:val="left"/>
+      <w:pPr>
+        <w:ind w:left="1140" w:hanging="360"/>
+      </w:pPr>
+      <w:rPr>
+        <w:rFonts w:ascii="Symbol" w:hAnsi="Symbol" w:hint="default"/>
+      </w:rPr>
+    </w:lvl>
+    <w:lvl w:ilvl="1" w:tplc="08090003" w:tentative="1">
+      <w:start w:val="1"/>
+      <w:numFmt w:val="bullet"/>
+      <w:lvlText w:val="o"/>
+      <w:lvlJc w:val="left"/>
+      <w:pPr>
+        <w:ind w:left="1860" w:hanging="360"/>
+      </w:pPr>
+      <w:rPr>
+        <w:rFonts w:ascii="Courier New" w:hAnsi="Courier New" w:cs="Courier New" w:hint="default"/>
+      </w:rPr>
+    </w:lvl>
+    <w:lvl w:ilvl="2" w:tplc="08090005" w:tentative="1">
+      <w:start w:val="1"/>
+      <w:numFmt w:val="bullet"/>
+      <w:lvlText w:val=""/>
+      <w:lvlJc w:val="left"/>
+      <w:pPr>
+        <w:ind w:left="2580" w:hanging="360"/>
+      </w:pPr>
+      <w:rPr>
+        <w:rFonts w:ascii="Wingdings" w:hAnsi="Wingdings" w:hint="default"/>
+      </w:rPr>
+    </w:lvl>
+    <w:lvl w:ilvl="3" w:tplc="08090001" w:tentative="1">
+      <w:start w:val="1"/>
+      <w:numFmt w:val="bullet"/>
+      <w:lvlText w:val=""/>
+      <w:lvlJc w:val="left"/>
+      <w:pPr>
+        <w:ind w:left="3300" w:hanging="360"/>
+      </w:pPr>
+      <w:rPr>
+        <w:rFonts w:ascii="Symbol" w:hAnsi="Symbol" w:hint="default"/>
+      </w:rPr>
+    </w:lvl>
+    <w:lvl w:ilvl="4" w:tplc="08090003" w:tentative="1">
+      <w:start w:val="1"/>
+      <w:numFmt w:val="bullet"/>
+      <w:lvlText w:val="o"/>
+      <w:lvlJc w:val="left"/>
+      <w:pPr>
+        <w:ind w:left="4020" w:hanging="360"/>
+      </w:pPr>
+      <w:rPr>
+        <w:rFonts w:ascii="Courier New" w:hAnsi="Courier New" w:cs="Courier New" w:hint="default"/>
+      </w:rPr>
+    </w:lvl>
+    <w:lvl w:ilvl="5" w:tplc="08090005" w:tentative="1">
+      <w:start w:val="1"/>
+      <w:numFmt w:val="bullet"/>
+      <w:lvlText w:val=""/>
+      <w:lvlJc w:val="left"/>
+      <w:pPr>
+        <w:ind w:left="4740" w:hanging="360"/>
+      </w:pPr>
+      <w:rPr>
+        <w:rFonts w:ascii="Wingdings" w:hAnsi="Wingdings" w:hint="default"/>
+      </w:rPr>
+    </w:lvl>
+    <w:lvl w:ilvl="6" w:tplc="08090001" w:tentative="1">
+      <w:start w:val="1"/>
+      <w:numFmt w:val="bullet"/>
+      <w:lvlText w:val=""/>
+      <w:lvlJc w:val="left"/>
+      <w:pPr>
+        <w:ind w:left="5460" w:hanging="360"/>
+      </w:pPr>
+      <w:rPr>
+        <w:rFonts w:ascii="Symbol" w:hAnsi="Symbol" w:hint="default"/>
+      </w:rPr>
+    </w:lvl>
+    <w:lvl w:ilvl="7" w:tplc="08090003" w:tentative="1">
+      <w:start w:val="1"/>
+      <w:numFmt w:val="bullet"/>
+      <w:lvlText w:val="o"/>
+      <w:lvlJc w:val="left"/>
+      <w:pPr>
+        <w:ind w:left="6180" w:hanging="360"/>
+      </w:pPr>
+      <w:rPr>
+        <w:rFonts w:ascii="Courier New" w:hAnsi="Courier New" w:cs="Courier New" w:hint="default"/>
+      </w:rPr>
+    </w:lvl>
+    <w:lvl w:ilvl="8" w:tplc="08090005" w:tentative="1">
+      <w:start w:val="1"/>
+      <w:numFmt w:val="bullet"/>
+      <w:lvlText w:val=""/>
+      <w:lvlJc w:val="left"/>
+      <w:pPr>
+        <w:ind w:left="6900" w:hanging="360"/>
+      </w:pPr>
+      <w:rPr>
+        <w:rFonts w:ascii="Wingdings" w:hAnsi="Wingdings" w:hint="default"/>
+      </w:rPr>
+    </w:lvl>
+  </w:abstractNum>
+  <w:abstractNum w:abstractNumId="29" w15:restartNumberingAfterBreak="0">
     <w:nsid w:val="6EA86532"/>
     <w:multiLevelType w:val="hybridMultilevel"/>
     <w:tmpl w:val="16FAD3FC"/>
@@ -12237,7 +12885,7 @@
       </w:rPr>
     </w:lvl>
   </w:abstractNum>
-  <w:abstractNum w:abstractNumId="26" w15:restartNumberingAfterBreak="0">
+  <w:abstractNum w:abstractNumId="30" w15:restartNumberingAfterBreak="0">
     <w:nsid w:val="6F184509"/>
     <w:multiLevelType w:val="multilevel"/>
     <w:tmpl w:val="AC18A828"/>
@@ -12363,7 +13011,7 @@
       </w:rPr>
     </w:lvl>
   </w:abstractNum>
-  <w:abstractNum w:abstractNumId="27" w15:restartNumberingAfterBreak="0">
+  <w:abstractNum w:abstractNumId="31" w15:restartNumberingAfterBreak="0">
     <w:nsid w:val="6FDF7CCD"/>
     <w:multiLevelType w:val="multilevel"/>
     <w:tmpl w:val="38044076"/>
@@ -12497,7 +13145,7 @@
       </w:rPr>
     </w:lvl>
   </w:abstractNum>
-  <w:abstractNum w:abstractNumId="28" w15:restartNumberingAfterBreak="0">
+  <w:abstractNum w:abstractNumId="32" w15:restartNumberingAfterBreak="0">
     <w:nsid w:val="79806C37"/>
     <w:multiLevelType w:val="hybridMultilevel"/>
     <w:tmpl w:val="375AD256"/>
@@ -12598,19 +13246,19 @@
     <w:abstractNumId w:val="9"/>
   </w:num>
   <w:num w:numId="4">
-    <w:abstractNumId w:val="27"/>
+    <w:abstractNumId w:val="31"/>
   </w:num>
   <w:num w:numId="5">
-    <w:abstractNumId w:val="21"/>
+    <w:abstractNumId w:val="23"/>
   </w:num>
   <w:num w:numId="6">
-    <w:abstractNumId w:val="22"/>
+    <w:abstractNumId w:val="25"/>
   </w:num>
   <w:num w:numId="7">
-    <w:abstractNumId w:val="15"/>
+    <w:abstractNumId w:val="16"/>
   </w:num>
   <w:num w:numId="8">
-    <w:abstractNumId w:val="13"/>
+    <w:abstractNumId w:val="14"/>
   </w:num>
   <w:num w:numId="9">
     <w:abstractNumId w:val="6"/>
@@ -12619,22 +13267,22 @@
     <w:abstractNumId w:val="8"/>
   </w:num>
   <w:num w:numId="11">
-    <w:abstractNumId w:val="17"/>
+    <w:abstractNumId w:val="18"/>
   </w:num>
   <w:num w:numId="12">
     <w:abstractNumId w:val="4"/>
   </w:num>
   <w:num w:numId="13">
-    <w:abstractNumId w:val="28"/>
+    <w:abstractNumId w:val="32"/>
   </w:num>
   <w:num w:numId="14">
-    <w:abstractNumId w:val="14"/>
+    <w:abstractNumId w:val="15"/>
   </w:num>
   <w:num w:numId="15">
-    <w:abstractNumId w:val="18"/>
+    <w:abstractNumId w:val="19"/>
   </w:num>
   <w:num w:numId="16">
-    <w:abstractNumId w:val="10"/>
+    <w:abstractNumId w:val="11"/>
   </w:num>
   <w:num w:numId="17">
     <w:abstractNumId w:val="1"/>
@@ -12664,7 +13312,7 @@
     <w:abstractNumId w:val="1"/>
   </w:num>
   <w:num w:numId="21">
-    <w:abstractNumId w:val="26"/>
+    <w:abstractNumId w:val="30"/>
   </w:num>
   <w:num w:numId="22">
     <w:abstractNumId w:val="1"/>
@@ -12706,10 +13354,10 @@
     <w:abstractNumId w:val="2"/>
   </w:num>
   <w:num w:numId="25">
-    <w:abstractNumId w:val="16"/>
+    <w:abstractNumId w:val="17"/>
   </w:num>
   <w:num w:numId="26">
-    <w:abstractNumId w:val="24"/>
+    <w:abstractNumId w:val="27"/>
   </w:num>
   <w:num w:numId="27">
     <w:abstractNumId w:val="1"/>
@@ -12730,19 +13378,19 @@
     <w:lvlOverride w:ilvl="8"/>
   </w:num>
   <w:num w:numId="28">
-    <w:abstractNumId w:val="12"/>
+    <w:abstractNumId w:val="13"/>
   </w:num>
   <w:num w:numId="29">
-    <w:abstractNumId w:val="28"/>
+    <w:abstractNumId w:val="32"/>
   </w:num>
   <w:num w:numId="30">
-    <w:abstractNumId w:val="28"/>
+    <w:abstractNumId w:val="32"/>
   </w:num>
   <w:num w:numId="31">
-    <w:abstractNumId w:val="28"/>
+    <w:abstractNumId w:val="32"/>
   </w:num>
   <w:num w:numId="32">
-    <w:abstractNumId w:val="28"/>
+    <w:abstractNumId w:val="32"/>
   </w:num>
   <w:num w:numId="33">
     <w:abstractNumId w:val="1"/>
@@ -12784,25 +13432,37 @@
     <w:abstractNumId w:val="0"/>
   </w:num>
   <w:num w:numId="36">
-    <w:abstractNumId w:val="20"/>
+    <w:abstractNumId w:val="22"/>
   </w:num>
   <w:num w:numId="37">
-    <w:abstractNumId w:val="11"/>
+    <w:abstractNumId w:val="12"/>
   </w:num>
   <w:num w:numId="38">
-    <w:abstractNumId w:val="11"/>
+    <w:abstractNumId w:val="12"/>
   </w:num>
   <w:num w:numId="39">
-    <w:abstractNumId w:val="19"/>
+    <w:abstractNumId w:val="21"/>
   </w:num>
   <w:num w:numId="40">
-    <w:abstractNumId w:val="25"/>
+    <w:abstractNumId w:val="29"/>
   </w:num>
   <w:num w:numId="41">
     <w:abstractNumId w:val="7"/>
   </w:num>
   <w:num w:numId="42">
-    <w:abstractNumId w:val="23"/>
+    <w:abstractNumId w:val="26"/>
+  </w:num>
+  <w:num w:numId="43">
+    <w:abstractNumId w:val="24"/>
+  </w:num>
+  <w:num w:numId="44">
+    <w:abstractNumId w:val="10"/>
+  </w:num>
+  <w:num w:numId="45">
+    <w:abstractNumId w:val="20"/>
+  </w:num>
+  <w:num w:numId="46">
+    <w:abstractNumId w:val="28"/>
   </w:num>
 </w:numbering>
 </file>
@@ -13291,6 +13951,7 @@
   <w:style w:type="character" w:default="1" w:styleId="DefaultParagraphFont">
     <w:name w:val="Default Paragraph Font"/>
     <w:uiPriority w:val="1"/>
+    <w:semiHidden/>
     <w:unhideWhenUsed/>
   </w:style>
   <w:style w:type="table" w:default="1" w:styleId="TableNormal">
@@ -13928,7 +14589,7 @@
 </file>
 
 <file path=customXml/itemProps1.xml><?xml version="1.0" encoding="utf-8"?>
-<ds:datastoreItem xmlns:ds="http://schemas.openxmlformats.org/officeDocument/2006/customXml" ds:itemID="{FCE07A6D-8DBD-481C-8CC2-066C9C1BC6C3}">
+<ds:datastoreItem xmlns:ds="http://schemas.openxmlformats.org/officeDocument/2006/customXml" ds:itemID="{9845D188-CF93-4535-8D6F-D5573A0124FB}">
   <ds:schemaRefs>
     <ds:schemaRef ds:uri="http://schemas.openxmlformats.org/officeDocument/2006/bibliography"/>
   </ds:schemaRefs>

</xml_diff>